<commit_message>
(+)    add stretching options at AnyTime Fitness
</commit_message>
<xml_diff>
--- a/Suppl/Jmr Fitness Plan.docx
+++ b/Suppl/Jmr Fitness Plan.docx
@@ -39,11 +39,21 @@
         <w:tab/>
         <w:t>(</w:t>
       </w:r>
-      <w:fldSimple w:instr=" DOCPROPERTY  &quot;Revision Date&quot;  \* MERGEFORMAT ">
-        <w:r>
-          <w:t>5/5/17</w:t>
-        </w:r>
-      </w:fldSimple>
+      <w:r>
+        <w:fldChar w:fldCharType="begin"/>
+      </w:r>
+      <w:r>
+        <w:instrText xml:space="preserve"> DOCPROPERTY  "Revision Date"  \* MERGEFORMAT </w:instrText>
+      </w:r>
+      <w:r>
+        <w:fldChar w:fldCharType="separate"/>
+      </w:r>
+      <w:r>
+        <w:t>5/5/17</w:t>
+      </w:r>
+      <w:r>
+        <w:fldChar w:fldCharType="end"/>
+      </w:r>
       <w:r>
         <w:t>)</w:t>
       </w:r>
@@ -1360,10 +1370,10 @@
             <v:path o:extrusionok="f" gradientshapeok="t" o:connecttype="rect"/>
             <o:lock v:ext="edit" aspectratio="t"/>
           </v:shapetype>
-          <v:shape id="_x0000_i1025" type="#_x0000_t75" style="width:526.75pt;height:322.65pt" o:ole="">
+          <v:shape id="_x0000_i1025" type="#_x0000_t75" style="width:526.6pt;height:322.6pt" o:ole="">
             <v:imagedata r:id="rId9" o:title=""/>
           </v:shape>
-          <o:OLEObject Type="Embed" ProgID="Excel.Sheet.8" ShapeID="_x0000_i1025" DrawAspect="Content" ObjectID="_1555490034" r:id="rId10"/>
+          <o:OLEObject Type="Embed" ProgID="Excel.Sheet.8" ShapeID="_x0000_i1025" DrawAspect="Content" ObjectID="_1555862827" r:id="rId10"/>
         </w:object>
       </w:r>
     </w:p>
@@ -1709,564 +1719,681 @@
       <w:r>
         <w:br w:type="page"/>
       </w:r>
+    </w:p>
+    <w:p>
+      <w:pPr>
+        <w:rPr>
+          <w:b/>
+          <w:sz w:val="28"/>
+          <w:szCs w:val="28"/>
+        </w:rPr>
+      </w:pPr>
+      <w:r>
+        <w:rPr>
+          <w:b/>
+          <w:sz w:val="28"/>
+          <w:szCs w:val="28"/>
+        </w:rPr>
+        <w:lastRenderedPageBreak/>
+        <w:t>Stretching – Daily Routine &amp; Plan</w:t>
+      </w:r>
+    </w:p>
+    <w:p>
+      <w:r>
+        <w:t>The best stretching occurs on days exercising the antagonist or opposing muscles, e.g. stretch your quads on the days you lift hamstrings. It is important to stretch at the correct times, incorrect timing can actually cause more damage than benefit.</w:t>
+      </w:r>
+    </w:p>
+    <w:p>
+      <w:r>
+        <w:t>With this in mind we will pair D1/D2 and D3/D4, stretching the opposite on a given lift day (e.g. stretch D2 items on D1 lifting).</w:t>
+      </w:r>
+    </w:p>
+    <w:p>
+      <w:pPr>
+        <w:pStyle w:val="ListParagraph"/>
+        <w:numPr>
+          <w:ilvl w:val="0"/>
+          <w:numId w:val="21"/>
+        </w:numPr>
+      </w:pPr>
+      <w:r>
+        <w:t>Chest &amp; Tri’s paired with Back &amp; Bi’s</w:t>
+      </w:r>
+    </w:p>
+    <w:p>
+      <w:pPr>
+        <w:pStyle w:val="ListParagraph"/>
+        <w:numPr>
+          <w:ilvl w:val="0"/>
+          <w:numId w:val="21"/>
+        </w:numPr>
+      </w:pPr>
+      <w:r>
+        <w:t>Shoulders paired with Legs</w:t>
+      </w:r>
+    </w:p>
+    <w:p>
+      <w:r>
+        <w:t>Each stretch will be held for one of the following holds, selected during the routine</w:t>
+      </w:r>
+      <w:r>
+        <w:t>. The selected order will not be maintained, but is suggested as listed.</w:t>
+      </w:r>
+    </w:p>
+    <w:p>
+      <w:pPr>
+        <w:pStyle w:val="ListParagraph"/>
+        <w:numPr>
+          <w:ilvl w:val="0"/>
+          <w:numId w:val="22"/>
+        </w:numPr>
+        <w:spacing w:after="0" w:line="240" w:lineRule="auto"/>
+      </w:pPr>
+      <w:r>
+        <w:t>4 breaths per hold, 4 holds</w:t>
+      </w:r>
+    </w:p>
+    <w:p>
+      <w:pPr>
+        <w:pStyle w:val="ListParagraph"/>
+        <w:numPr>
+          <w:ilvl w:val="0"/>
+          <w:numId w:val="22"/>
+        </w:numPr>
+        <w:spacing w:after="0" w:line="240" w:lineRule="auto"/>
+      </w:pPr>
+      <w:r>
+        <w:t>10-30 seconds, 3-4 holds</w:t>
+      </w:r>
+    </w:p>
+    <w:p>
+      <w:pPr>
+        <w:spacing w:before="160" w:after="0" w:line="240" w:lineRule="auto"/>
+      </w:pPr>
+      <w:r>
+        <w:t>On the rest day, which occurs about once per lift cycle all stretches will occur, if possible.</w:t>
+      </w:r>
+    </w:p>
+    <w:p>
+      <w:pPr>
+        <w:spacing w:after="0" w:line="240" w:lineRule="auto"/>
+      </w:pPr>
+    </w:p>
+    <w:p>
+      <w:pPr>
+        <w:spacing w:after="0" w:line="240" w:lineRule="auto"/>
+        <w:rPr>
+          <w:b/>
+        </w:rPr>
+      </w:pPr>
+      <w:r>
+        <w:rPr>
+          <w:b/>
+        </w:rPr>
+        <w:t>Stretch 1 (on Day 2) - Back</w:t>
+      </w:r>
+    </w:p>
+    <w:p>
+      <w:pPr>
+        <w:pStyle w:val="ListParagraph"/>
+        <w:numPr>
+          <w:ilvl w:val="1"/>
+          <w:numId w:val="17"/>
+        </w:numPr>
+        <w:spacing w:after="0" w:line="240" w:lineRule="auto"/>
+      </w:pPr>
+      <w:r>
+        <w:t>Hamstring Back Extension</w:t>
+      </w:r>
+    </w:p>
+    <w:p>
+      <w:pPr>
+        <w:pStyle w:val="ListParagraph"/>
+        <w:numPr>
+          <w:ilvl w:val="1"/>
+          <w:numId w:val="17"/>
+        </w:numPr>
+        <w:spacing w:after="0" w:line="240" w:lineRule="auto"/>
+      </w:pPr>
+      <w:r>
+        <w:t>Kneeling High-Pulley Row</w:t>
+      </w:r>
+    </w:p>
+    <w:p>
+      <w:pPr>
+        <w:pStyle w:val="ListParagraph"/>
+        <w:numPr>
+          <w:ilvl w:val="1"/>
+          <w:numId w:val="17"/>
+        </w:numPr>
+        <w:spacing w:after="0" w:line="240" w:lineRule="auto"/>
+      </w:pPr>
+      <w:r>
+        <w:t>Floating TROW</w:t>
+      </w:r>
+    </w:p>
+    <w:p>
+      <w:pPr>
+        <w:spacing w:after="0" w:line="240" w:lineRule="auto"/>
+        <w:rPr>
+          <w:b/>
+        </w:rPr>
+      </w:pPr>
+    </w:p>
+    <w:p>
+      <w:pPr>
+        <w:spacing w:after="0" w:line="240" w:lineRule="auto"/>
+        <w:rPr>
+          <w:b/>
+        </w:rPr>
+      </w:pPr>
+      <w:r>
+        <w:rPr>
+          <w:b/>
+        </w:rPr>
+        <w:t>Stretch 2 (on Day 1) – Chest &amp; Tri’s</w:t>
+      </w:r>
+    </w:p>
+    <w:p>
+      <w:pPr>
+        <w:pStyle w:val="ListParagraph"/>
+        <w:numPr>
+          <w:ilvl w:val="1"/>
+          <w:numId w:val="17"/>
+        </w:numPr>
+        <w:spacing w:after="0" w:line="240" w:lineRule="auto"/>
+      </w:pPr>
+      <w:r>
+        <w:t>On-Wall Pec Stretch</w:t>
+      </w:r>
+    </w:p>
+    <w:p>
+      <w:pPr>
+        <w:pStyle w:val="ListParagraph"/>
+        <w:numPr>
+          <w:ilvl w:val="1"/>
+          <w:numId w:val="17"/>
+        </w:numPr>
+        <w:spacing w:after="0" w:line="240" w:lineRule="auto"/>
+      </w:pPr>
+      <w:r>
+        <w:t>Chest And Front Of Shoulder Stretch</w:t>
+      </w:r>
+      <w:r>
+        <w:t xml:space="preserve"> (Bar over</w:t>
+      </w:r>
+      <w:r>
+        <w:t>head)</w:t>
+      </w:r>
+    </w:p>
+    <w:p>
+      <w:pPr>
+        <w:pStyle w:val="ListParagraph"/>
+        <w:numPr>
+          <w:ilvl w:val="1"/>
+          <w:numId w:val="17"/>
+        </w:numPr>
+        <w:spacing w:after="0" w:line="240" w:lineRule="auto"/>
+      </w:pPr>
+      <w:r>
+        <w:t>Smooth Foam Rolls – Front, Back</w:t>
+      </w:r>
+    </w:p>
+    <w:p>
+      <w:pPr>
+        <w:pStyle w:val="ListParagraph"/>
+        <w:numPr>
+          <w:ilvl w:val="1"/>
+          <w:numId w:val="17"/>
+        </w:numPr>
+        <w:spacing w:after="0" w:line="240" w:lineRule="auto"/>
+      </w:pPr>
+      <w:r>
+        <w:t>Bumpy Foam Rolls - Side</w:t>
+      </w:r>
+    </w:p>
+    <w:p>
+      <w:pPr>
+        <w:spacing w:after="0" w:line="240" w:lineRule="auto"/>
+        <w:rPr>
+          <w:b/>
+        </w:rPr>
+      </w:pPr>
+    </w:p>
+    <w:p>
+      <w:pPr>
+        <w:spacing w:after="0" w:line="240" w:lineRule="auto"/>
+        <w:rPr>
+          <w:b/>
+        </w:rPr>
+      </w:pPr>
+      <w:r>
+        <w:rPr>
+          <w:b/>
+        </w:rPr>
+        <w:t>S</w:t>
+      </w:r>
+      <w:r>
+        <w:rPr>
+          <w:b/>
+        </w:rPr>
+        <w:t xml:space="preserve">tretch </w:t>
+      </w:r>
+      <w:r>
+        <w:rPr>
+          <w:b/>
+        </w:rPr>
+        <w:t>3</w:t>
+      </w:r>
+      <w:r>
+        <w:rPr>
+          <w:b/>
+        </w:rPr>
+        <w:t xml:space="preserve"> (on Day </w:t>
+      </w:r>
+      <w:r>
+        <w:rPr>
+          <w:b/>
+        </w:rPr>
+        <w:t>4</w:t>
+      </w:r>
+      <w:r>
+        <w:rPr>
+          <w:b/>
+        </w:rPr>
+        <w:t>)</w:t>
+      </w:r>
+      <w:r>
+        <w:rPr>
+          <w:b/>
+        </w:rPr>
+        <w:t xml:space="preserve"> - Legs</w:t>
+      </w:r>
+    </w:p>
+    <w:p>
+      <w:pPr>
+        <w:pStyle w:val="ListParagraph"/>
+        <w:numPr>
+          <w:ilvl w:val="1"/>
+          <w:numId w:val="17"/>
+        </w:numPr>
+        <w:spacing w:after="0" w:line="240" w:lineRule="auto"/>
+      </w:pPr>
+      <w:r>
+        <w:t>Seated Hamstring Stretches</w:t>
+      </w:r>
+    </w:p>
+    <w:p>
+      <w:pPr>
+        <w:pStyle w:val="ListParagraph"/>
+        <w:numPr>
+          <w:ilvl w:val="1"/>
+          <w:numId w:val="17"/>
+        </w:numPr>
+        <w:spacing w:after="0" w:line="240" w:lineRule="auto"/>
+      </w:pPr>
+      <w:r>
+        <w:t>Gross-Glute Stretch</w:t>
+      </w:r>
+    </w:p>
+    <w:p>
+      <w:pPr>
+        <w:pStyle w:val="ListParagraph"/>
+        <w:numPr>
+          <w:ilvl w:val="1"/>
+          <w:numId w:val="17"/>
+        </w:numPr>
+        <w:spacing w:after="0" w:line="240" w:lineRule="auto"/>
+      </w:pPr>
+      <w:r>
+        <w:t>Hip Flexor Stretch</w:t>
+      </w:r>
+    </w:p>
+    <w:p>
+      <w:pPr>
+        <w:pStyle w:val="ListParagraph"/>
+        <w:numPr>
+          <w:ilvl w:val="1"/>
+          <w:numId w:val="17"/>
+        </w:numPr>
+        <w:spacing w:after="0" w:line="240" w:lineRule="auto"/>
+      </w:pPr>
+      <w:r>
+        <w:t>Wide Hamstring Stretch</w:t>
+      </w:r>
+    </w:p>
+    <w:p>
+      <w:pPr>
+        <w:pStyle w:val="ListParagraph"/>
+        <w:numPr>
+          <w:ilvl w:val="1"/>
+          <w:numId w:val="17"/>
+        </w:numPr>
+        <w:spacing w:after="0" w:line="240" w:lineRule="auto"/>
+      </w:pPr>
+      <w:r>
+        <w:t>Wall Calf &amp; Leg Extension (Fridge Stretch)</w:t>
+      </w:r>
+    </w:p>
+    <w:p>
+      <w:pPr>
+        <w:spacing w:after="0" w:line="240" w:lineRule="auto"/>
+        <w:rPr>
+          <w:b/>
+        </w:rPr>
+      </w:pPr>
+    </w:p>
+    <w:p>
+      <w:pPr>
+        <w:spacing w:after="0" w:line="240" w:lineRule="auto"/>
+        <w:rPr>
+          <w:b/>
+        </w:rPr>
+      </w:pPr>
+      <w:r>
+        <w:rPr>
+          <w:b/>
+        </w:rPr>
+        <w:t xml:space="preserve">Stretch </w:t>
+      </w:r>
+      <w:r>
+        <w:rPr>
+          <w:b/>
+        </w:rPr>
+        <w:t xml:space="preserve">4 </w:t>
+      </w:r>
+      <w:r>
+        <w:rPr>
+          <w:b/>
+        </w:rPr>
+        <w:t xml:space="preserve">(on Day </w:t>
+      </w:r>
+      <w:r>
+        <w:rPr>
+          <w:b/>
+        </w:rPr>
+        <w:t>3</w:t>
+      </w:r>
+      <w:r>
+        <w:rPr>
+          <w:b/>
+        </w:rPr>
+        <w:t>)</w:t>
+      </w:r>
+      <w:r>
+        <w:rPr>
+          <w:b/>
+        </w:rPr>
+        <w:t xml:space="preserve"> - Shoulders</w:t>
+      </w:r>
+    </w:p>
+    <w:p>
+      <w:pPr>
+        <w:pStyle w:val="ListParagraph"/>
+        <w:numPr>
+          <w:ilvl w:val="0"/>
+          <w:numId w:val="23"/>
+        </w:numPr>
+        <w:spacing w:after="0" w:line="240" w:lineRule="auto"/>
+      </w:pPr>
+      <w:r>
+        <w:t>Shoulder Stretch (hold across pecs)</w:t>
+      </w:r>
+    </w:p>
+    <w:p>
+      <w:pPr>
+        <w:pStyle w:val="ListParagraph"/>
+        <w:numPr>
+          <w:ilvl w:val="0"/>
+          <w:numId w:val="23"/>
+        </w:numPr>
+        <w:spacing w:after="0" w:line="240" w:lineRule="auto"/>
+      </w:pPr>
+      <w:r>
+        <w:t>Over</w:t>
+      </w:r>
+      <w:r>
+        <w:t xml:space="preserve"> the Head</w:t>
+      </w:r>
+      <w:r>
+        <w:t xml:space="preserve"> (hand down spine)</w:t>
+      </w:r>
+    </w:p>
+    <w:p>
+      <w:pPr>
+        <w:pStyle w:val="ListParagraph"/>
+        <w:numPr>
+          <w:ilvl w:val="0"/>
+          <w:numId w:val="23"/>
+        </w:numPr>
+        <w:spacing w:after="0" w:line="240" w:lineRule="auto"/>
+      </w:pPr>
+      <w:r>
+        <w:t>Wall Shoulder Stretch (hands against wall and lean forward)</w:t>
+      </w:r>
+    </w:p>
+    <w:p>
+      <w:pPr>
+        <w:pStyle w:val="ListParagraph"/>
+        <w:numPr>
+          <w:ilvl w:val="0"/>
+          <w:numId w:val="23"/>
+        </w:numPr>
+        <w:spacing w:after="0" w:line="240" w:lineRule="auto"/>
+      </w:pPr>
+      <w:r>
+        <w:t>Chin to Chest Stretch</w:t>
+      </w:r>
+    </w:p>
+    <w:p>
+      <w:pPr>
+        <w:pStyle w:val="ListParagraph"/>
+        <w:spacing w:after="0" w:line="240" w:lineRule="auto"/>
+        <w:ind w:left="1080"/>
+      </w:pPr>
+    </w:p>
+    <w:p>
+      <w:pPr>
+        <w:spacing w:after="0" w:line="240" w:lineRule="auto"/>
+        <w:rPr>
+          <w:b/>
+        </w:rPr>
+      </w:pPr>
+      <w:r>
+        <w:rPr>
+          <w:b/>
+        </w:rPr>
+        <w:t>Stretch 5 (on rest day, and when possible)</w:t>
+      </w:r>
+    </w:p>
+    <w:p>
+      <w:pPr>
+        <w:pStyle w:val="ListParagraph"/>
+        <w:numPr>
+          <w:ilvl w:val="1"/>
+          <w:numId w:val="17"/>
+        </w:numPr>
+        <w:spacing w:after="0" w:line="240" w:lineRule="auto"/>
+      </w:pPr>
+      <w:r>
+        <w:t>Bent-over Pole Squat Stretch (Bring around, all the way down)</w:t>
+      </w:r>
+    </w:p>
+    <w:p>
+      <w:pPr>
+        <w:pStyle w:val="ListParagraph"/>
+        <w:numPr>
+          <w:ilvl w:val="1"/>
+          <w:numId w:val="17"/>
+        </w:numPr>
+        <w:spacing w:after="0" w:line="240" w:lineRule="auto"/>
+      </w:pPr>
+      <w:r>
+        <w:t>Pole Good Mornings (Raised High)</w:t>
+      </w:r>
+      <w:r>
+        <w:tab/>
+      </w:r>
+      <w:r>
+        <w:tab/>
+      </w:r>
+      <w:r>
+        <w:tab/>
+      </w:r>
+      <w:r>
+        <w:tab/>
+      </w:r>
+    </w:p>
+    <w:p>
+      <w:pPr>
+        <w:pStyle w:val="ListParagraph"/>
+        <w:numPr>
+          <w:ilvl w:val="1"/>
+          <w:numId w:val="17"/>
+        </w:numPr>
+        <w:spacing w:after="0" w:line="240" w:lineRule="auto"/>
+      </w:pPr>
+      <w:r>
+        <w:t>Pole behind the back</w:t>
+      </w:r>
+    </w:p>
+    <w:p>
+      <w:pPr>
+        <w:spacing w:after="0" w:line="240" w:lineRule="auto"/>
+        <w:rPr>
+          <w:color w:val="C45911" w:themeColor="accent2" w:themeShade="BF"/>
+        </w:rPr>
+      </w:pPr>
+    </w:p>
+    <w:p>
+      <w:pPr>
+        <w:rPr>
+          <w:b/>
+        </w:rPr>
+      </w:pPr>
+      <w:r>
+        <w:rPr>
+          <w:b/>
+        </w:rPr>
+        <w:br w:type="page"/>
+      </w:r>
+    </w:p>
+    <w:p>
+      <w:pPr>
+        <w:rPr>
+          <w:b/>
+        </w:rPr>
+      </w:pPr>
+      <w:r>
+        <w:rPr>
+          <w:b/>
+        </w:rPr>
+        <w:lastRenderedPageBreak/>
+        <w:t xml:space="preserve">Stretching Equipment at </w:t>
+      </w:r>
+      <w:proofErr w:type="spellStart"/>
+      <w:r>
+        <w:rPr>
+          <w:b/>
+        </w:rPr>
+        <w:t>AnyTime</w:t>
+      </w:r>
+      <w:proofErr w:type="spellEnd"/>
+      <w:r>
+        <w:rPr>
+          <w:b/>
+        </w:rPr>
+        <w:t xml:space="preserve"> Fitness</w:t>
+      </w:r>
+    </w:p>
+    <w:p>
+      <w:pPr>
+        <w:pStyle w:val="ListParagraph"/>
+        <w:numPr>
+          <w:ilvl w:val="0"/>
+          <w:numId w:val="31"/>
+        </w:numPr>
+      </w:pPr>
+      <w:r>
+        <w:t>Roll Bar</w:t>
+      </w:r>
+    </w:p>
+    <w:p>
+      <w:pPr>
+        <w:pStyle w:val="ListParagraph"/>
+        <w:numPr>
+          <w:ilvl w:val="0"/>
+          <w:numId w:val="31"/>
+        </w:numPr>
+      </w:pPr>
+      <w:r>
+        <w:t>Ribbed Roll Bar</w:t>
+      </w:r>
+    </w:p>
+    <w:p>
+      <w:pPr>
+        <w:pStyle w:val="ListParagraph"/>
+        <w:numPr>
+          <w:ilvl w:val="0"/>
+          <w:numId w:val="31"/>
+        </w:numPr>
+      </w:pPr>
+      <w:r>
+        <w:t>Roll Wheel</w:t>
+      </w:r>
+    </w:p>
+    <w:p>
+      <w:pPr>
+        <w:pStyle w:val="ListParagraph"/>
+        <w:numPr>
+          <w:ilvl w:val="0"/>
+          <w:numId w:val="31"/>
+        </w:numPr>
+      </w:pPr>
+      <w:r>
+        <w:t>Bosu Ball</w:t>
+      </w:r>
+    </w:p>
+    <w:p>
+      <w:pPr>
+        <w:pStyle w:val="ListParagraph"/>
+        <w:numPr>
+          <w:ilvl w:val="0"/>
+          <w:numId w:val="31"/>
+        </w:numPr>
+      </w:pPr>
+      <w:r>
+        <w:t>Big Ball</w:t>
+      </w:r>
+    </w:p>
+    <w:p>
+      <w:pPr>
+        <w:pStyle w:val="ListParagraph"/>
+        <w:numPr>
+          <w:ilvl w:val="0"/>
+          <w:numId w:val="31"/>
+        </w:numPr>
+      </w:pPr>
+      <w:r>
+        <w:t>Elastic Bands, Multiple Sizes</w:t>
+      </w:r>
+    </w:p>
+    <w:p>
+      <w:pPr>
+        <w:pStyle w:val="ListParagraph"/>
+        <w:numPr>
+          <w:ilvl w:val="0"/>
+          <w:numId w:val="31"/>
+        </w:numPr>
+      </w:pPr>
+      <w:r>
+        <w:t>Stretch Cables w/Handles</w:t>
+      </w:r>
+    </w:p>
+    <w:p>
       <w:bookmarkStart w:id="1" w:name="_GoBack"/>
       <w:bookmarkEnd w:id="1"/>
-    </w:p>
-    <w:p>
-      <w:pPr>
-        <w:rPr>
-          <w:b/>
-          <w:sz w:val="28"/>
-          <w:szCs w:val="28"/>
-        </w:rPr>
-      </w:pPr>
-      <w:r>
-        <w:rPr>
-          <w:b/>
-          <w:sz w:val="28"/>
-          <w:szCs w:val="28"/>
-        </w:rPr>
-        <w:lastRenderedPageBreak/>
-        <w:t>Stretching – Daily Routine &amp; Plan</w:t>
-      </w:r>
-    </w:p>
-    <w:p>
-      <w:r>
-        <w:t>The best stretching occurs on days exercising the antagonist or opposing muscles, e.g. stretch your quads on the days you lift hamstrings. It is important to stretch at the correct times, incorrect timing can actually cause more damage than benefit.</w:t>
-      </w:r>
-    </w:p>
-    <w:p>
-      <w:r>
-        <w:t>With this in mind we will pair D1/D2 and D3/D4, stretching the opposite on a given lift day (e.g. stretch D2 items on D1 lifting).</w:t>
-      </w:r>
-    </w:p>
-    <w:p>
-      <w:pPr>
-        <w:pStyle w:val="ListParagraph"/>
-        <w:numPr>
-          <w:ilvl w:val="0"/>
-          <w:numId w:val="21"/>
-        </w:numPr>
-      </w:pPr>
-      <w:r>
-        <w:t>Chest &amp; Tri’s paired with Back &amp; Bi’s</w:t>
-      </w:r>
-    </w:p>
-    <w:p>
-      <w:pPr>
-        <w:pStyle w:val="ListParagraph"/>
-        <w:numPr>
-          <w:ilvl w:val="0"/>
-          <w:numId w:val="21"/>
-        </w:numPr>
-      </w:pPr>
-      <w:r>
-        <w:t>Shoulders paired with Legs</w:t>
-      </w:r>
-    </w:p>
-    <w:p>
-      <w:r>
-        <w:t>Each stretch will be held for one of the following holds, selected during the routine</w:t>
-      </w:r>
-      <w:r>
-        <w:t>. The selected order will not be maintained, but is suggested as listed.</w:t>
-      </w:r>
-    </w:p>
-    <w:p>
-      <w:pPr>
-        <w:pStyle w:val="ListParagraph"/>
-        <w:numPr>
-          <w:ilvl w:val="0"/>
-          <w:numId w:val="22"/>
-        </w:numPr>
-        <w:spacing w:after="0" w:line="240" w:lineRule="auto"/>
-      </w:pPr>
-      <w:r>
-        <w:t>4 breaths per hold, 4 holds</w:t>
-      </w:r>
-    </w:p>
-    <w:p>
-      <w:pPr>
-        <w:pStyle w:val="ListParagraph"/>
-        <w:numPr>
-          <w:ilvl w:val="0"/>
-          <w:numId w:val="22"/>
-        </w:numPr>
-        <w:spacing w:after="0" w:line="240" w:lineRule="auto"/>
-      </w:pPr>
-      <w:r>
-        <w:t>10-30 seconds, 3-4 holds</w:t>
-      </w:r>
-    </w:p>
-    <w:p>
-      <w:pPr>
-        <w:spacing w:before="160" w:after="0" w:line="240" w:lineRule="auto"/>
-      </w:pPr>
-      <w:r>
-        <w:t>On the rest day, which occurs about once per lift cycle all stretches will occur, if possible.</w:t>
-      </w:r>
-    </w:p>
-    <w:p>
-      <w:pPr>
-        <w:spacing w:after="0" w:line="240" w:lineRule="auto"/>
-      </w:pPr>
-    </w:p>
-    <w:p>
-      <w:pPr>
-        <w:spacing w:after="0" w:line="240" w:lineRule="auto"/>
-        <w:rPr>
-          <w:b/>
-        </w:rPr>
-      </w:pPr>
-      <w:r>
-        <w:rPr>
-          <w:b/>
-        </w:rPr>
-        <w:t>Stretch 1 (on Day 2) - Back</w:t>
-      </w:r>
-    </w:p>
-    <w:p>
-      <w:pPr>
-        <w:pStyle w:val="ListParagraph"/>
-        <w:numPr>
-          <w:ilvl w:val="1"/>
-          <w:numId w:val="17"/>
-        </w:numPr>
-        <w:spacing w:after="0" w:line="240" w:lineRule="auto"/>
-      </w:pPr>
-      <w:r>
-        <w:t>Hamstring Back Extension</w:t>
-      </w:r>
-    </w:p>
-    <w:p>
-      <w:pPr>
-        <w:pStyle w:val="ListParagraph"/>
-        <w:numPr>
-          <w:ilvl w:val="1"/>
-          <w:numId w:val="17"/>
-        </w:numPr>
-        <w:spacing w:after="0" w:line="240" w:lineRule="auto"/>
-      </w:pPr>
-      <w:r>
-        <w:t>Kneeling High-Pulley Row</w:t>
-      </w:r>
-    </w:p>
-    <w:p>
-      <w:pPr>
-        <w:pStyle w:val="ListParagraph"/>
-        <w:numPr>
-          <w:ilvl w:val="1"/>
-          <w:numId w:val="17"/>
-        </w:numPr>
-        <w:spacing w:after="0" w:line="240" w:lineRule="auto"/>
-      </w:pPr>
-      <w:r>
-        <w:t>Floating TROW</w:t>
-      </w:r>
-    </w:p>
-    <w:p>
-      <w:pPr>
-        <w:spacing w:after="0" w:line="240" w:lineRule="auto"/>
-        <w:rPr>
-          <w:b/>
-        </w:rPr>
-      </w:pPr>
-    </w:p>
-    <w:p>
-      <w:pPr>
-        <w:spacing w:after="0" w:line="240" w:lineRule="auto"/>
-        <w:rPr>
-          <w:b/>
-        </w:rPr>
-      </w:pPr>
-      <w:r>
-        <w:rPr>
-          <w:b/>
-        </w:rPr>
-        <w:t>Stretch 2 (on Day 1) – Chest &amp; Tri’s</w:t>
-      </w:r>
-    </w:p>
-    <w:p>
-      <w:pPr>
-        <w:pStyle w:val="ListParagraph"/>
-        <w:numPr>
-          <w:ilvl w:val="1"/>
-          <w:numId w:val="17"/>
-        </w:numPr>
-        <w:spacing w:after="0" w:line="240" w:lineRule="auto"/>
-      </w:pPr>
-      <w:r>
-        <w:t>On-Wall Pec Stretch</w:t>
-      </w:r>
-    </w:p>
-    <w:p>
-      <w:pPr>
-        <w:pStyle w:val="ListParagraph"/>
-        <w:numPr>
-          <w:ilvl w:val="1"/>
-          <w:numId w:val="17"/>
-        </w:numPr>
-        <w:spacing w:after="0" w:line="240" w:lineRule="auto"/>
-      </w:pPr>
-      <w:r>
-        <w:t>Chest And Front Of Shoulder Stretch</w:t>
-      </w:r>
-      <w:r>
-        <w:t xml:space="preserve"> (Bar over</w:t>
-      </w:r>
-      <w:r>
-        <w:t>head)</w:t>
-      </w:r>
-    </w:p>
-    <w:p>
-      <w:pPr>
-        <w:pStyle w:val="ListParagraph"/>
-        <w:numPr>
-          <w:ilvl w:val="1"/>
-          <w:numId w:val="17"/>
-        </w:numPr>
-        <w:spacing w:after="0" w:line="240" w:lineRule="auto"/>
-      </w:pPr>
-      <w:r>
-        <w:t>Smooth Foam Rolls – Front, Back</w:t>
-      </w:r>
-    </w:p>
-    <w:p>
-      <w:pPr>
-        <w:pStyle w:val="ListParagraph"/>
-        <w:numPr>
-          <w:ilvl w:val="1"/>
-          <w:numId w:val="17"/>
-        </w:numPr>
-        <w:spacing w:after="0" w:line="240" w:lineRule="auto"/>
-      </w:pPr>
-      <w:r>
-        <w:t>Bumpy Foam Rolls - Side</w:t>
-      </w:r>
-    </w:p>
-    <w:p>
-      <w:pPr>
-        <w:spacing w:after="0" w:line="240" w:lineRule="auto"/>
-        <w:rPr>
-          <w:b/>
-        </w:rPr>
-      </w:pPr>
-    </w:p>
-    <w:p>
-      <w:pPr>
-        <w:spacing w:after="0" w:line="240" w:lineRule="auto"/>
-        <w:rPr>
-          <w:b/>
-        </w:rPr>
-      </w:pPr>
-      <w:r>
-        <w:rPr>
-          <w:b/>
-        </w:rPr>
-        <w:t>S</w:t>
-      </w:r>
-      <w:r>
-        <w:rPr>
-          <w:b/>
-        </w:rPr>
-        <w:t xml:space="preserve">tretch </w:t>
-      </w:r>
-      <w:r>
-        <w:rPr>
-          <w:b/>
-        </w:rPr>
-        <w:t>3</w:t>
-      </w:r>
-      <w:r>
-        <w:rPr>
-          <w:b/>
-        </w:rPr>
-        <w:t xml:space="preserve"> (on Day </w:t>
-      </w:r>
-      <w:r>
-        <w:rPr>
-          <w:b/>
-        </w:rPr>
-        <w:t>4</w:t>
-      </w:r>
-      <w:r>
-        <w:rPr>
-          <w:b/>
-        </w:rPr>
-        <w:t>)</w:t>
-      </w:r>
-      <w:r>
-        <w:rPr>
-          <w:b/>
-        </w:rPr>
-        <w:t xml:space="preserve"> - Legs</w:t>
-      </w:r>
-    </w:p>
-    <w:p>
-      <w:pPr>
-        <w:pStyle w:val="ListParagraph"/>
-        <w:numPr>
-          <w:ilvl w:val="1"/>
-          <w:numId w:val="17"/>
-        </w:numPr>
-        <w:spacing w:after="0" w:line="240" w:lineRule="auto"/>
-      </w:pPr>
-      <w:r>
-        <w:t>Seated Hamstring Stretches</w:t>
-      </w:r>
-    </w:p>
-    <w:p>
-      <w:pPr>
-        <w:pStyle w:val="ListParagraph"/>
-        <w:numPr>
-          <w:ilvl w:val="1"/>
-          <w:numId w:val="17"/>
-        </w:numPr>
-        <w:spacing w:after="0" w:line="240" w:lineRule="auto"/>
-      </w:pPr>
-      <w:r>
-        <w:t>Gross-Glute Stretch</w:t>
-      </w:r>
-    </w:p>
-    <w:p>
-      <w:pPr>
-        <w:pStyle w:val="ListParagraph"/>
-        <w:numPr>
-          <w:ilvl w:val="1"/>
-          <w:numId w:val="17"/>
-        </w:numPr>
-        <w:spacing w:after="0" w:line="240" w:lineRule="auto"/>
-      </w:pPr>
-      <w:r>
-        <w:t>Hip Flexor Stretch</w:t>
-      </w:r>
-    </w:p>
-    <w:p>
-      <w:pPr>
-        <w:pStyle w:val="ListParagraph"/>
-        <w:numPr>
-          <w:ilvl w:val="1"/>
-          <w:numId w:val="17"/>
-        </w:numPr>
-        <w:spacing w:after="0" w:line="240" w:lineRule="auto"/>
-      </w:pPr>
-      <w:r>
-        <w:t>Wide Hamstring Stretch</w:t>
-      </w:r>
-    </w:p>
-    <w:p>
-      <w:pPr>
-        <w:pStyle w:val="ListParagraph"/>
-        <w:numPr>
-          <w:ilvl w:val="1"/>
-          <w:numId w:val="17"/>
-        </w:numPr>
-        <w:spacing w:after="0" w:line="240" w:lineRule="auto"/>
-      </w:pPr>
-      <w:r>
-        <w:t>Wall Calf &amp; Leg Extension (Fridge Stretch)</w:t>
-      </w:r>
-    </w:p>
-    <w:p>
-      <w:pPr>
-        <w:spacing w:after="0" w:line="240" w:lineRule="auto"/>
-        <w:rPr>
-          <w:b/>
-        </w:rPr>
-      </w:pPr>
-    </w:p>
-    <w:p>
-      <w:pPr>
-        <w:spacing w:after="0" w:line="240" w:lineRule="auto"/>
-        <w:rPr>
-          <w:b/>
-        </w:rPr>
-      </w:pPr>
-      <w:r>
-        <w:rPr>
-          <w:b/>
-        </w:rPr>
-        <w:t xml:space="preserve">Stretch </w:t>
-      </w:r>
-      <w:r>
-        <w:rPr>
-          <w:b/>
-        </w:rPr>
-        <w:t xml:space="preserve">4 </w:t>
-      </w:r>
-      <w:r>
-        <w:rPr>
-          <w:b/>
-        </w:rPr>
-        <w:t xml:space="preserve">(on Day </w:t>
-      </w:r>
-      <w:r>
-        <w:rPr>
-          <w:b/>
-        </w:rPr>
-        <w:t>3</w:t>
-      </w:r>
-      <w:r>
-        <w:rPr>
-          <w:b/>
-        </w:rPr>
-        <w:t>)</w:t>
-      </w:r>
-      <w:r>
-        <w:rPr>
-          <w:b/>
-        </w:rPr>
-        <w:t xml:space="preserve"> - Shoulders</w:t>
-      </w:r>
-    </w:p>
-    <w:p>
-      <w:pPr>
-        <w:pStyle w:val="ListParagraph"/>
-        <w:numPr>
-          <w:ilvl w:val="0"/>
-          <w:numId w:val="23"/>
-        </w:numPr>
-        <w:spacing w:after="0" w:line="240" w:lineRule="auto"/>
-      </w:pPr>
-      <w:r>
-        <w:t>Shoulder Stretch (hold across pecs)</w:t>
-      </w:r>
-    </w:p>
-    <w:p>
-      <w:pPr>
-        <w:pStyle w:val="ListParagraph"/>
-        <w:numPr>
-          <w:ilvl w:val="0"/>
-          <w:numId w:val="23"/>
-        </w:numPr>
-        <w:spacing w:after="0" w:line="240" w:lineRule="auto"/>
-      </w:pPr>
-      <w:r>
-        <w:t>Over</w:t>
-      </w:r>
-      <w:r>
-        <w:t xml:space="preserve"> the Head</w:t>
-      </w:r>
-      <w:r>
-        <w:t xml:space="preserve"> (hand down spine)</w:t>
-      </w:r>
-    </w:p>
-    <w:p>
-      <w:pPr>
-        <w:pStyle w:val="ListParagraph"/>
-        <w:numPr>
-          <w:ilvl w:val="0"/>
-          <w:numId w:val="23"/>
-        </w:numPr>
-        <w:spacing w:after="0" w:line="240" w:lineRule="auto"/>
-      </w:pPr>
-      <w:r>
-        <w:t>Wall Shoulder Stretch (hands against wall and lean forward)</w:t>
-      </w:r>
-    </w:p>
-    <w:p>
-      <w:pPr>
-        <w:pStyle w:val="ListParagraph"/>
-        <w:numPr>
-          <w:ilvl w:val="0"/>
-          <w:numId w:val="23"/>
-        </w:numPr>
-        <w:spacing w:after="0" w:line="240" w:lineRule="auto"/>
-      </w:pPr>
-      <w:r>
-        <w:t>Chin to Chest Stretch</w:t>
-      </w:r>
-    </w:p>
-    <w:p>
-      <w:pPr>
-        <w:pStyle w:val="ListParagraph"/>
-        <w:spacing w:after="0" w:line="240" w:lineRule="auto"/>
-        <w:ind w:left="1080"/>
-      </w:pPr>
-    </w:p>
-    <w:p>
-      <w:pPr>
-        <w:spacing w:after="0" w:line="240" w:lineRule="auto"/>
-        <w:rPr>
-          <w:b/>
-        </w:rPr>
-      </w:pPr>
-      <w:r>
-        <w:rPr>
-          <w:b/>
-        </w:rPr>
-        <w:t>Stretch 5 (on rest day, and when possible)</w:t>
-      </w:r>
-    </w:p>
-    <w:p>
-      <w:pPr>
-        <w:pStyle w:val="ListParagraph"/>
-        <w:numPr>
-          <w:ilvl w:val="1"/>
-          <w:numId w:val="17"/>
-        </w:numPr>
-        <w:spacing w:after="0" w:line="240" w:lineRule="auto"/>
-      </w:pPr>
-      <w:r>
-        <w:t>Bent-over Pole Squat Stretch (Bring around, all the way down)</w:t>
-      </w:r>
-    </w:p>
-    <w:p>
-      <w:pPr>
-        <w:pStyle w:val="ListParagraph"/>
-        <w:numPr>
-          <w:ilvl w:val="1"/>
-          <w:numId w:val="17"/>
-        </w:numPr>
-        <w:spacing w:after="0" w:line="240" w:lineRule="auto"/>
-      </w:pPr>
-      <w:r>
-        <w:t>Pole Good Mornings (Raised High)</w:t>
-      </w:r>
-      <w:r>
-        <w:tab/>
-      </w:r>
-      <w:r>
-        <w:tab/>
-      </w:r>
-      <w:r>
-        <w:tab/>
-      </w:r>
-      <w:r>
-        <w:tab/>
-      </w:r>
-    </w:p>
-    <w:p>
-      <w:pPr>
-        <w:pStyle w:val="ListParagraph"/>
-        <w:numPr>
-          <w:ilvl w:val="1"/>
-          <w:numId w:val="17"/>
-        </w:numPr>
-        <w:spacing w:after="0" w:line="240" w:lineRule="auto"/>
-      </w:pPr>
-      <w:r>
-        <w:t>Pole behind the back</w:t>
-      </w:r>
-    </w:p>
-    <w:p>
-      <w:pPr>
-        <w:spacing w:after="0" w:line="240" w:lineRule="auto"/>
-        <w:rPr>
-          <w:color w:val="C45911" w:themeColor="accent2" w:themeShade="BF"/>
-        </w:rPr>
-      </w:pPr>
-    </w:p>
-    <w:p>
-      <w:pPr>
-        <w:rPr>
-          <w:b/>
-        </w:rPr>
-      </w:pPr>
-      <w:r>
-        <w:rPr>
-          <w:b/>
-        </w:rPr>
+      <w:r>
         <w:br w:type="page"/>
       </w:r>
     </w:p>
@@ -4078,7 +4205,7 @@
       <w:rPr>
         <w:noProof/>
       </w:rPr>
-      <w:t>4</w:t>
+      <w:t>9</w:t>
     </w:r>
     <w:r>
       <w:fldChar w:fldCharType="end"/>
@@ -4086,23 +4213,46 @@
     <w:r>
       <w:t xml:space="preserve"> of </w:t>
     </w:r>
-    <w:fldSimple w:instr=" NUMPAGES   \* MERGEFORMAT ">
-      <w:r>
-        <w:rPr>
-          <w:noProof/>
-        </w:rPr>
-        <w:t>9</w:t>
-      </w:r>
-    </w:fldSimple>
+    <w:r>
+      <w:fldChar w:fldCharType="begin"/>
+    </w:r>
+    <w:r>
+      <w:instrText xml:space="preserve"> NUMPAGES   \* MERGEFORMAT </w:instrText>
+    </w:r>
+    <w:r>
+      <w:fldChar w:fldCharType="separate"/>
+    </w:r>
+    <w:r>
+      <w:rPr>
+        <w:noProof/>
+      </w:rPr>
+      <w:t>10</w:t>
+    </w:r>
+    <w:r>
+      <w:rPr>
+        <w:noProof/>
+      </w:rPr>
+      <w:fldChar w:fldCharType="end"/>
+    </w:r>
     <w:r>
       <w:tab/>
       <w:t xml:space="preserve">Revision </w:t>
     </w:r>
-    <w:fldSimple w:instr=" DOCPROPERTY  &quot;Revision Number&quot;  \* MERGEFORMAT ">
-      <w:r>
-        <w:t>5.1</w:t>
-      </w:r>
-    </w:fldSimple>
+    <w:r>
+      <w:fldChar w:fldCharType="begin"/>
+    </w:r>
+    <w:r>
+      <w:instrText xml:space="preserve"> DOCPROPERTY  "Revision Number"  \* MERGEFORMAT </w:instrText>
+    </w:r>
+    <w:r>
+      <w:fldChar w:fldCharType="separate"/>
+    </w:r>
+    <w:r>
+      <w:t>5.1</w:t>
+    </w:r>
+    <w:r>
+      <w:fldChar w:fldCharType="end"/>
+    </w:r>
   </w:p>
 </w:ftr>
 </file>
@@ -4135,7 +4285,7 @@
       <w:rPr>
         <w:noProof/>
       </w:rPr>
-      <w:t>9</w:t>
+      <w:t>10</w:t>
     </w:r>
     <w:r>
       <w:fldChar w:fldCharType="end"/>
@@ -4143,14 +4293,27 @@
     <w:r>
       <w:t xml:space="preserve"> of </w:t>
     </w:r>
-    <w:fldSimple w:instr=" NUMPAGES   \* MERGEFORMAT ">
-      <w:r>
-        <w:rPr>
-          <w:noProof/>
-        </w:rPr>
-        <w:t>9</w:t>
-      </w:r>
-    </w:fldSimple>
+    <w:r>
+      <w:fldChar w:fldCharType="begin"/>
+    </w:r>
+    <w:r>
+      <w:instrText xml:space="preserve"> NUMPAGES   \* MERGEFORMAT </w:instrText>
+    </w:r>
+    <w:r>
+      <w:fldChar w:fldCharType="separate"/>
+    </w:r>
+    <w:r>
+      <w:rPr>
+        <w:noProof/>
+      </w:rPr>
+      <w:t>10</w:t>
+    </w:r>
+    <w:r>
+      <w:rPr>
+        <w:noProof/>
+      </w:rPr>
+      <w:fldChar w:fldCharType="end"/>
+    </w:r>
     <w:r>
       <w:ptab w:relativeTo="margin" w:alignment="right" w:leader="none"/>
     </w:r>
@@ -4160,11 +4323,21 @@
     <w:r>
       <w:t xml:space="preserve">Revision </w:t>
     </w:r>
-    <w:fldSimple w:instr=" DOCPROPERTY  &quot;Revision Number&quot;  \* MERGEFORMAT ">
-      <w:r>
-        <w:t>5.1</w:t>
-      </w:r>
-    </w:fldSimple>
+    <w:r>
+      <w:fldChar w:fldCharType="begin"/>
+    </w:r>
+    <w:r>
+      <w:instrText xml:space="preserve"> DOCPROPERTY  "Revision Number"  \* MERGEFORMAT </w:instrText>
+    </w:r>
+    <w:r>
+      <w:fldChar w:fldCharType="separate"/>
+    </w:r>
+    <w:r>
+      <w:t>5.1</w:t>
+    </w:r>
+    <w:r>
+      <w:fldChar w:fldCharType="end"/>
+    </w:r>
   </w:p>
 </w:ftr>
 </file>
@@ -4536,6 +4709,119 @@
     </w:lvl>
   </w:abstractNum>
   <w:abstractNum w:abstractNumId="3" w15:restartNumberingAfterBreak="0">
+    <w:nsid w:val="097F7766"/>
+    <w:multiLevelType w:val="hybridMultilevel"/>
+    <w:tmpl w:val="8FCAA82A"/>
+    <w:lvl w:ilvl="0" w:tplc="04090001">
+      <w:start w:val="1"/>
+      <w:numFmt w:val="bullet"/>
+      <w:lvlText w:val=""/>
+      <w:lvlJc w:val="left"/>
+      <w:pPr>
+        <w:ind w:left="360" w:hanging="360"/>
+      </w:pPr>
+      <w:rPr>
+        <w:rFonts w:ascii="Symbol" w:hAnsi="Symbol" w:hint="default"/>
+      </w:rPr>
+    </w:lvl>
+    <w:lvl w:ilvl="1" w:tplc="04090003" w:tentative="1">
+      <w:start w:val="1"/>
+      <w:numFmt w:val="bullet"/>
+      <w:lvlText w:val="o"/>
+      <w:lvlJc w:val="left"/>
+      <w:pPr>
+        <w:ind w:left="1080" w:hanging="360"/>
+      </w:pPr>
+      <w:rPr>
+        <w:rFonts w:ascii="Courier New" w:hAnsi="Courier New" w:cs="Courier New" w:hint="default"/>
+      </w:rPr>
+    </w:lvl>
+    <w:lvl w:ilvl="2" w:tplc="04090005" w:tentative="1">
+      <w:start w:val="1"/>
+      <w:numFmt w:val="bullet"/>
+      <w:lvlText w:val=""/>
+      <w:lvlJc w:val="left"/>
+      <w:pPr>
+        <w:ind w:left="1800" w:hanging="360"/>
+      </w:pPr>
+      <w:rPr>
+        <w:rFonts w:ascii="Wingdings" w:hAnsi="Wingdings" w:hint="default"/>
+      </w:rPr>
+    </w:lvl>
+    <w:lvl w:ilvl="3" w:tplc="04090001" w:tentative="1">
+      <w:start w:val="1"/>
+      <w:numFmt w:val="bullet"/>
+      <w:lvlText w:val=""/>
+      <w:lvlJc w:val="left"/>
+      <w:pPr>
+        <w:ind w:left="2520" w:hanging="360"/>
+      </w:pPr>
+      <w:rPr>
+        <w:rFonts w:ascii="Symbol" w:hAnsi="Symbol" w:hint="default"/>
+      </w:rPr>
+    </w:lvl>
+    <w:lvl w:ilvl="4" w:tplc="04090003" w:tentative="1">
+      <w:start w:val="1"/>
+      <w:numFmt w:val="bullet"/>
+      <w:lvlText w:val="o"/>
+      <w:lvlJc w:val="left"/>
+      <w:pPr>
+        <w:ind w:left="3240" w:hanging="360"/>
+      </w:pPr>
+      <w:rPr>
+        <w:rFonts w:ascii="Courier New" w:hAnsi="Courier New" w:cs="Courier New" w:hint="default"/>
+      </w:rPr>
+    </w:lvl>
+    <w:lvl w:ilvl="5" w:tplc="04090005" w:tentative="1">
+      <w:start w:val="1"/>
+      <w:numFmt w:val="bullet"/>
+      <w:lvlText w:val=""/>
+      <w:lvlJc w:val="left"/>
+      <w:pPr>
+        <w:ind w:left="3960" w:hanging="360"/>
+      </w:pPr>
+      <w:rPr>
+        <w:rFonts w:ascii="Wingdings" w:hAnsi="Wingdings" w:hint="default"/>
+      </w:rPr>
+    </w:lvl>
+    <w:lvl w:ilvl="6" w:tplc="04090001" w:tentative="1">
+      <w:start w:val="1"/>
+      <w:numFmt w:val="bullet"/>
+      <w:lvlText w:val=""/>
+      <w:lvlJc w:val="left"/>
+      <w:pPr>
+        <w:ind w:left="4680" w:hanging="360"/>
+      </w:pPr>
+      <w:rPr>
+        <w:rFonts w:ascii="Symbol" w:hAnsi="Symbol" w:hint="default"/>
+      </w:rPr>
+    </w:lvl>
+    <w:lvl w:ilvl="7" w:tplc="04090003" w:tentative="1">
+      <w:start w:val="1"/>
+      <w:numFmt w:val="bullet"/>
+      <w:lvlText w:val="o"/>
+      <w:lvlJc w:val="left"/>
+      <w:pPr>
+        <w:ind w:left="5400" w:hanging="360"/>
+      </w:pPr>
+      <w:rPr>
+        <w:rFonts w:ascii="Courier New" w:hAnsi="Courier New" w:cs="Courier New" w:hint="default"/>
+      </w:rPr>
+    </w:lvl>
+    <w:lvl w:ilvl="8" w:tplc="04090005" w:tentative="1">
+      <w:start w:val="1"/>
+      <w:numFmt w:val="bullet"/>
+      <w:lvlText w:val=""/>
+      <w:lvlJc w:val="left"/>
+      <w:pPr>
+        <w:ind w:left="6120" w:hanging="360"/>
+      </w:pPr>
+      <w:rPr>
+        <w:rFonts w:ascii="Wingdings" w:hAnsi="Wingdings" w:hint="default"/>
+      </w:rPr>
+    </w:lvl>
+  </w:abstractNum>
+  <w:abstractNum w:abstractNumId="4" w15:restartNumberingAfterBreak="0">
     <w:nsid w:val="0A0E68F8"/>
     <w:multiLevelType w:val="hybridMultilevel"/>
     <w:tmpl w:val="9A74CA02"/>
@@ -4648,7 +4934,7 @@
       </w:rPr>
     </w:lvl>
   </w:abstractNum>
-  <w:abstractNum w:abstractNumId="4" w15:restartNumberingAfterBreak="0">
+  <w:abstractNum w:abstractNumId="5" w15:restartNumberingAfterBreak="0">
     <w:nsid w:val="0BBF3DF9"/>
     <w:multiLevelType w:val="hybridMultilevel"/>
     <w:tmpl w:val="773EF30C"/>
@@ -4761,7 +5047,7 @@
       </w:rPr>
     </w:lvl>
   </w:abstractNum>
-  <w:abstractNum w:abstractNumId="5" w15:restartNumberingAfterBreak="0">
+  <w:abstractNum w:abstractNumId="6" w15:restartNumberingAfterBreak="0">
     <w:nsid w:val="10401091"/>
     <w:multiLevelType w:val="hybridMultilevel"/>
     <w:tmpl w:val="9A52ABB6"/>
@@ -4874,7 +5160,7 @@
       </w:rPr>
     </w:lvl>
   </w:abstractNum>
-  <w:abstractNum w:abstractNumId="6" w15:restartNumberingAfterBreak="0">
+  <w:abstractNum w:abstractNumId="7" w15:restartNumberingAfterBreak="0">
     <w:nsid w:val="10A54000"/>
     <w:multiLevelType w:val="hybridMultilevel"/>
     <w:tmpl w:val="8C60D976"/>
@@ -4987,7 +5273,7 @@
       </w:rPr>
     </w:lvl>
   </w:abstractNum>
-  <w:abstractNum w:abstractNumId="7" w15:restartNumberingAfterBreak="0">
+  <w:abstractNum w:abstractNumId="8" w15:restartNumberingAfterBreak="0">
     <w:nsid w:val="1273784C"/>
     <w:multiLevelType w:val="hybridMultilevel"/>
     <w:tmpl w:val="BBD8BD3E"/>
@@ -5100,7 +5386,7 @@
       </w:rPr>
     </w:lvl>
   </w:abstractNum>
-  <w:abstractNum w:abstractNumId="8" w15:restartNumberingAfterBreak="0">
+  <w:abstractNum w:abstractNumId="9" w15:restartNumberingAfterBreak="0">
     <w:nsid w:val="17B0749E"/>
     <w:multiLevelType w:val="hybridMultilevel"/>
     <w:tmpl w:val="75AE1CFC"/>
@@ -5214,7 +5500,7 @@
       </w:rPr>
     </w:lvl>
   </w:abstractNum>
-  <w:abstractNum w:abstractNumId="9" w15:restartNumberingAfterBreak="0">
+  <w:abstractNum w:abstractNumId="10" w15:restartNumberingAfterBreak="0">
     <w:nsid w:val="1F716BE6"/>
     <w:multiLevelType w:val="hybridMultilevel"/>
     <w:tmpl w:val="D764D2CA"/>
@@ -5329,7 +5615,7 @@
       </w:rPr>
     </w:lvl>
   </w:abstractNum>
-  <w:abstractNum w:abstractNumId="10" w15:restartNumberingAfterBreak="0">
+  <w:abstractNum w:abstractNumId="11" w15:restartNumberingAfterBreak="0">
     <w:nsid w:val="21FE386D"/>
     <w:multiLevelType w:val="hybridMultilevel"/>
     <w:tmpl w:val="B7DE6468"/>
@@ -5442,7 +5728,7 @@
       </w:rPr>
     </w:lvl>
   </w:abstractNum>
-  <w:abstractNum w:abstractNumId="11" w15:restartNumberingAfterBreak="0">
+  <w:abstractNum w:abstractNumId="12" w15:restartNumberingAfterBreak="0">
     <w:nsid w:val="233B54CD"/>
     <w:multiLevelType w:val="hybridMultilevel"/>
     <w:tmpl w:val="F87441F4"/>
@@ -5555,7 +5841,7 @@
       </w:rPr>
     </w:lvl>
   </w:abstractNum>
-  <w:abstractNum w:abstractNumId="12" w15:restartNumberingAfterBreak="0">
+  <w:abstractNum w:abstractNumId="13" w15:restartNumberingAfterBreak="0">
     <w:nsid w:val="23D31A58"/>
     <w:multiLevelType w:val="hybridMultilevel"/>
     <w:tmpl w:val="9A08AA42"/>
@@ -5668,7 +5954,7 @@
       </w:rPr>
     </w:lvl>
   </w:abstractNum>
-  <w:abstractNum w:abstractNumId="13" w15:restartNumberingAfterBreak="0">
+  <w:abstractNum w:abstractNumId="14" w15:restartNumberingAfterBreak="0">
     <w:nsid w:val="266C43D2"/>
     <w:multiLevelType w:val="hybridMultilevel"/>
     <w:tmpl w:val="32B82EC0"/>
@@ -5781,7 +6067,7 @@
       </w:rPr>
     </w:lvl>
   </w:abstractNum>
-  <w:abstractNum w:abstractNumId="14" w15:restartNumberingAfterBreak="0">
+  <w:abstractNum w:abstractNumId="15" w15:restartNumberingAfterBreak="0">
     <w:nsid w:val="314439F3"/>
     <w:multiLevelType w:val="hybridMultilevel"/>
     <w:tmpl w:val="ABC6784C"/>
@@ -5894,7 +6180,7 @@
       </w:rPr>
     </w:lvl>
   </w:abstractNum>
-  <w:abstractNum w:abstractNumId="15" w15:restartNumberingAfterBreak="0">
+  <w:abstractNum w:abstractNumId="16" w15:restartNumberingAfterBreak="0">
     <w:nsid w:val="387E065C"/>
     <w:multiLevelType w:val="hybridMultilevel"/>
     <w:tmpl w:val="30687FA6"/>
@@ -6007,7 +6293,7 @@
       </w:rPr>
     </w:lvl>
   </w:abstractNum>
-  <w:abstractNum w:abstractNumId="16" w15:restartNumberingAfterBreak="0">
+  <w:abstractNum w:abstractNumId="17" w15:restartNumberingAfterBreak="0">
     <w:nsid w:val="390D60A7"/>
     <w:multiLevelType w:val="hybridMultilevel"/>
     <w:tmpl w:val="4DA413A6"/>
@@ -6120,7 +6406,7 @@
       </w:rPr>
     </w:lvl>
   </w:abstractNum>
-  <w:abstractNum w:abstractNumId="17" w15:restartNumberingAfterBreak="0">
+  <w:abstractNum w:abstractNumId="18" w15:restartNumberingAfterBreak="0">
     <w:nsid w:val="3E9D4366"/>
     <w:multiLevelType w:val="hybridMultilevel"/>
     <w:tmpl w:val="D40C80A4"/>
@@ -6233,7 +6519,7 @@
       </w:rPr>
     </w:lvl>
   </w:abstractNum>
-  <w:abstractNum w:abstractNumId="18" w15:restartNumberingAfterBreak="0">
+  <w:abstractNum w:abstractNumId="19" w15:restartNumberingAfterBreak="0">
     <w:nsid w:val="405376B5"/>
     <w:multiLevelType w:val="hybridMultilevel"/>
     <w:tmpl w:val="A4A4A00E"/>
@@ -6346,7 +6632,7 @@
       </w:rPr>
     </w:lvl>
   </w:abstractNum>
-  <w:abstractNum w:abstractNumId="19" w15:restartNumberingAfterBreak="0">
+  <w:abstractNum w:abstractNumId="20" w15:restartNumberingAfterBreak="0">
     <w:nsid w:val="412C71F6"/>
     <w:multiLevelType w:val="hybridMultilevel"/>
     <w:tmpl w:val="2982C480"/>
@@ -6438,7 +6724,7 @@
       </w:pPr>
     </w:lvl>
   </w:abstractNum>
-  <w:abstractNum w:abstractNumId="20" w15:restartNumberingAfterBreak="0">
+  <w:abstractNum w:abstractNumId="21" w15:restartNumberingAfterBreak="0">
     <w:nsid w:val="45C737C8"/>
     <w:multiLevelType w:val="hybridMultilevel"/>
     <w:tmpl w:val="76BEE8A8"/>
@@ -6551,7 +6837,7 @@
       </w:rPr>
     </w:lvl>
   </w:abstractNum>
-  <w:abstractNum w:abstractNumId="21" w15:restartNumberingAfterBreak="0">
+  <w:abstractNum w:abstractNumId="22" w15:restartNumberingAfterBreak="0">
     <w:nsid w:val="47624268"/>
     <w:multiLevelType w:val="hybridMultilevel"/>
     <w:tmpl w:val="824AD420"/>
@@ -6664,7 +6950,7 @@
       </w:rPr>
     </w:lvl>
   </w:abstractNum>
-  <w:abstractNum w:abstractNumId="22" w15:restartNumberingAfterBreak="0">
+  <w:abstractNum w:abstractNumId="23" w15:restartNumberingAfterBreak="0">
     <w:nsid w:val="5C322F2E"/>
     <w:multiLevelType w:val="hybridMultilevel"/>
     <w:tmpl w:val="616279D2"/>
@@ -6777,7 +7063,7 @@
       </w:rPr>
     </w:lvl>
   </w:abstractNum>
-  <w:abstractNum w:abstractNumId="23" w15:restartNumberingAfterBreak="0">
+  <w:abstractNum w:abstractNumId="24" w15:restartNumberingAfterBreak="0">
     <w:nsid w:val="5E373958"/>
     <w:multiLevelType w:val="hybridMultilevel"/>
     <w:tmpl w:val="264C7884"/>
@@ -6890,7 +7176,7 @@
       </w:rPr>
     </w:lvl>
   </w:abstractNum>
-  <w:abstractNum w:abstractNumId="24" w15:restartNumberingAfterBreak="0">
+  <w:abstractNum w:abstractNumId="25" w15:restartNumberingAfterBreak="0">
     <w:nsid w:val="63E52381"/>
     <w:multiLevelType w:val="hybridMultilevel"/>
     <w:tmpl w:val="3EE08504"/>
@@ -7003,7 +7289,7 @@
       </w:rPr>
     </w:lvl>
   </w:abstractNum>
-  <w:abstractNum w:abstractNumId="25" w15:restartNumberingAfterBreak="0">
+  <w:abstractNum w:abstractNumId="26" w15:restartNumberingAfterBreak="0">
     <w:nsid w:val="64502F81"/>
     <w:multiLevelType w:val="hybridMultilevel"/>
     <w:tmpl w:val="37BC8336"/>
@@ -7115,7 +7401,7 @@
       </w:rPr>
     </w:lvl>
   </w:abstractNum>
-  <w:abstractNum w:abstractNumId="26" w15:restartNumberingAfterBreak="0">
+  <w:abstractNum w:abstractNumId="27" w15:restartNumberingAfterBreak="0">
     <w:nsid w:val="665C2D1F"/>
     <w:multiLevelType w:val="hybridMultilevel"/>
     <w:tmpl w:val="7AF45D2E"/>
@@ -7228,7 +7514,7 @@
       </w:rPr>
     </w:lvl>
   </w:abstractNum>
-  <w:abstractNum w:abstractNumId="27" w15:restartNumberingAfterBreak="0">
+  <w:abstractNum w:abstractNumId="28" w15:restartNumberingAfterBreak="0">
     <w:nsid w:val="788F621D"/>
     <w:multiLevelType w:val="hybridMultilevel"/>
     <w:tmpl w:val="91120670"/>
@@ -7341,7 +7627,7 @@
       </w:rPr>
     </w:lvl>
   </w:abstractNum>
-  <w:abstractNum w:abstractNumId="28" w15:restartNumberingAfterBreak="0">
+  <w:abstractNum w:abstractNumId="29" w15:restartNumberingAfterBreak="0">
     <w:nsid w:val="78C8507C"/>
     <w:multiLevelType w:val="hybridMultilevel"/>
     <w:tmpl w:val="C3A2B1EA"/>
@@ -7454,7 +7740,7 @@
       </w:rPr>
     </w:lvl>
   </w:abstractNum>
-  <w:abstractNum w:abstractNumId="29" w15:restartNumberingAfterBreak="0">
+  <w:abstractNum w:abstractNumId="30" w15:restartNumberingAfterBreak="0">
     <w:nsid w:val="7E391A33"/>
     <w:multiLevelType w:val="hybridMultilevel"/>
     <w:tmpl w:val="7FFC7B20"/>
@@ -7571,91 +7857,94 @@
     <w:abstractNumId w:val="0"/>
   </w:num>
   <w:num w:numId="2">
-    <w:abstractNumId w:val="4"/>
+    <w:abstractNumId w:val="5"/>
   </w:num>
   <w:num w:numId="3">
-    <w:abstractNumId w:val="10"/>
+    <w:abstractNumId w:val="11"/>
   </w:num>
   <w:num w:numId="4">
-    <w:abstractNumId w:val="17"/>
+    <w:abstractNumId w:val="18"/>
   </w:num>
   <w:num w:numId="5">
-    <w:abstractNumId w:val="6"/>
+    <w:abstractNumId w:val="7"/>
   </w:num>
   <w:num w:numId="6">
-    <w:abstractNumId w:val="19"/>
+    <w:abstractNumId w:val="20"/>
   </w:num>
   <w:num w:numId="7">
-    <w:abstractNumId w:val="8"/>
+    <w:abstractNumId w:val="9"/>
   </w:num>
   <w:num w:numId="8">
     <w:abstractNumId w:val="2"/>
   </w:num>
   <w:num w:numId="9">
-    <w:abstractNumId w:val="16"/>
+    <w:abstractNumId w:val="17"/>
   </w:num>
   <w:num w:numId="10">
-    <w:abstractNumId w:val="18"/>
+    <w:abstractNumId w:val="19"/>
   </w:num>
   <w:num w:numId="11">
-    <w:abstractNumId w:val="9"/>
+    <w:abstractNumId w:val="10"/>
   </w:num>
   <w:num w:numId="12">
+    <w:abstractNumId w:val="15"/>
+  </w:num>
+  <w:num w:numId="13">
+    <w:abstractNumId w:val="13"/>
+  </w:num>
+  <w:num w:numId="14">
+    <w:abstractNumId w:val="25"/>
+  </w:num>
+  <w:num w:numId="15">
+    <w:abstractNumId w:val="28"/>
+  </w:num>
+  <w:num w:numId="16">
+    <w:abstractNumId w:val="27"/>
+  </w:num>
+  <w:num w:numId="17">
+    <w:abstractNumId w:val="26"/>
+  </w:num>
+  <w:num w:numId="18">
     <w:abstractNumId w:val="14"/>
   </w:num>
-  <w:num w:numId="13">
-    <w:abstractNumId w:val="12"/>
-  </w:num>
-  <w:num w:numId="14">
-    <w:abstractNumId w:val="24"/>
-  </w:num>
-  <w:num w:numId="15">
-    <w:abstractNumId w:val="27"/>
-  </w:num>
-  <w:num w:numId="16">
-    <w:abstractNumId w:val="26"/>
-  </w:num>
-  <w:num w:numId="17">
-    <w:abstractNumId w:val="25"/>
-  </w:num>
-  <w:num w:numId="18">
-    <w:abstractNumId w:val="13"/>
-  </w:num>
   <w:num w:numId="19">
-    <w:abstractNumId w:val="7"/>
+    <w:abstractNumId w:val="8"/>
   </w:num>
   <w:num w:numId="20">
-    <w:abstractNumId w:val="5"/>
+    <w:abstractNumId w:val="6"/>
   </w:num>
   <w:num w:numId="21">
-    <w:abstractNumId w:val="28"/>
+    <w:abstractNumId w:val="29"/>
   </w:num>
   <w:num w:numId="22">
     <w:abstractNumId w:val="1"/>
   </w:num>
   <w:num w:numId="23">
+    <w:abstractNumId w:val="22"/>
+  </w:num>
+  <w:num w:numId="24">
+    <w:abstractNumId w:val="12"/>
+  </w:num>
+  <w:num w:numId="25">
+    <w:abstractNumId w:val="24"/>
+  </w:num>
+  <w:num w:numId="26">
+    <w:abstractNumId w:val="16"/>
+  </w:num>
+  <w:num w:numId="27">
+    <w:abstractNumId w:val="4"/>
+  </w:num>
+  <w:num w:numId="28">
+    <w:abstractNumId w:val="30"/>
+  </w:num>
+  <w:num w:numId="29">
     <w:abstractNumId w:val="21"/>
   </w:num>
-  <w:num w:numId="24">
-    <w:abstractNumId w:val="11"/>
-  </w:num>
-  <w:num w:numId="25">
+  <w:num w:numId="30">
     <w:abstractNumId w:val="23"/>
   </w:num>
-  <w:num w:numId="26">
-    <w:abstractNumId w:val="15"/>
-  </w:num>
-  <w:num w:numId="27">
+  <w:num w:numId="31">
     <w:abstractNumId w:val="3"/>
-  </w:num>
-  <w:num w:numId="28">
-    <w:abstractNumId w:val="29"/>
-  </w:num>
-  <w:num w:numId="29">
-    <w:abstractNumId w:val="20"/>
-  </w:num>
-  <w:num w:numId="30">
-    <w:abstractNumId w:val="22"/>
   </w:num>
   <w:numIdMacAtCleanup w:val="23"/>
 </w:numbering>
@@ -8496,7 +8785,7 @@
 </file>
 
 <file path=customXml/itemProps1.xml><?xml version="1.0" encoding="utf-8"?>
-<ds:datastoreItem xmlns:ds="http://schemas.openxmlformats.org/officeDocument/2006/customXml" ds:itemID="{01BB639E-E110-4DDD-A62F-AD49EA204561}">
+<ds:datastoreItem xmlns:ds="http://schemas.openxmlformats.org/officeDocument/2006/customXml" ds:itemID="{346204A2-92FC-4DF1-8EBB-C08C85F94530}">
   <ds:schemaRefs>
     <ds:schemaRef ds:uri="http://schemas.openxmlformats.org/officeDocument/2006/bibliography"/>
   </ds:schemaRefs>

</xml_diff>

<commit_message>
(C)    diet in progress, not yet complete
</commit_message>
<xml_diff>
--- a/Suppl/Jmr Fitness Plan.docx
+++ b/Suppl/Jmr Fitness Plan.docx
@@ -39,21 +39,11 @@
         <w:tab/>
         <w:t>(</w:t>
       </w:r>
-      <w:r>
-        <w:fldChar w:fldCharType="begin"/>
-      </w:r>
-      <w:r>
-        <w:instrText xml:space="preserve"> DOCPROPERTY  "Revision Date"  \* MERGEFORMAT </w:instrText>
-      </w:r>
-      <w:r>
-        <w:fldChar w:fldCharType="separate"/>
-      </w:r>
-      <w:r>
-        <w:t>5/5/17</w:t>
-      </w:r>
-      <w:r>
-        <w:fldChar w:fldCharType="end"/>
-      </w:r>
+      <w:fldSimple w:instr=" DOCPROPERTY  &quot;Revision Date&quot;  \* MERGEFORMAT ">
+        <w:r>
+          <w:t>5/20/17</w:t>
+        </w:r>
+      </w:fldSimple>
       <w:r>
         <w:t>)</w:t>
       </w:r>
@@ -257,11 +247,25 @@
         <w:t xml:space="preserve"> (</w:t>
       </w:r>
       <w:r>
-        <w:t>*):</w:t>
-      </w:r>
-      <w:r>
-        <w:tab/>
-        <w:t>? (?)</w:t>
+        <w:t>5/20</w:t>
+      </w:r>
+      <w:r>
+        <w:t>):</w:t>
+      </w:r>
+      <w:r>
+        <w:tab/>
+      </w:r>
+      <w:r>
+        <w:t>188</w:t>
+      </w:r>
+      <w:r>
+        <w:t xml:space="preserve"> (</w:t>
+      </w:r>
+      <w:r>
+        <w:t>16.9%</w:t>
+      </w:r>
+      <w:r>
+        <w:t>)</w:t>
       </w:r>
       <w:r>
         <w:tab/>
@@ -496,7 +500,43 @@
     </w:p>
     <w:p>
       <w:r>
-        <w:t>The current phase mitigates this, trim the fat down, trim it the proper way. Opportunities to learn how this works, and to gain confidence along the way.</w:t>
+        <w:t xml:space="preserve">The current phase </w:t>
+      </w:r>
+      <w:r>
+        <w:t xml:space="preserve">is to </w:t>
+      </w:r>
+      <w:r>
+        <w:t>mitigates this, tri</w:t>
+      </w:r>
+      <w:r>
+        <w:t>m</w:t>
+      </w:r>
+      <w:r>
+        <w:t>m</w:t>
+      </w:r>
+      <w:r>
+        <w:t>ing</w:t>
+      </w:r>
+      <w:r>
+        <w:t xml:space="preserve"> the fat down</w:t>
+      </w:r>
+      <w:r>
+        <w:t xml:space="preserve"> and in</w:t>
+      </w:r>
+      <w:r>
+        <w:t xml:space="preserve"> the proper way. Opportunities to learn how this works, </w:t>
+      </w:r>
+      <w:r>
+        <w:t xml:space="preserve">practice in getting it to work </w:t>
+      </w:r>
+      <w:r>
+        <w:t>and gain</w:t>
+      </w:r>
+      <w:r>
+        <w:t>ing</w:t>
+      </w:r>
+      <w:r>
+        <w:t xml:space="preserve"> confidence along the way.</w:t>
       </w:r>
     </w:p>
     <w:p>
@@ -649,10 +689,7 @@
       </w:r>
       <w:r>
         <w:tab/>
-        <w:t xml:space="preserve">(as an option </w:t>
-      </w:r>
-      <w:r>
-        <w:sym w:font="Wingdings" w:char="F04A"/>
+        <w:t>(soft target</w:t>
       </w:r>
       <w:r>
         <w:t>)</w:t>
@@ -721,6 +758,16 @@
       <w:r>
         <w:t>30m Treadmill</w:t>
       </w:r>
+      <w:r>
+        <w:t xml:space="preserve"> </w:t>
+      </w:r>
+      <w:r>
+        <w:tab/>
+      </w:r>
+      <w:r>
+        <w:tab/>
+        <w:t>(6.2 mph target)</w:t>
+      </w:r>
     </w:p>
     <w:p>
       <w:pPr>
@@ -748,6 +795,13 @@
       <w:r>
         <w:t>15m Stairs</w:t>
       </w:r>
+      <w:r>
+        <w:tab/>
+      </w:r>
+      <w:r>
+        <w:tab/>
+        <w:t>(90 spm target)</w:t>
+      </w:r>
     </w:p>
     <w:p>
       <w:pPr>
@@ -758,7 +812,16 @@
         </w:numPr>
       </w:pPr>
       <w:r>
-        <w:t>Stretching (see section in doc, each day has a target set)</w:t>
+        <w:t xml:space="preserve">Stretching </w:t>
+      </w:r>
+      <w:r>
+        <w:tab/>
+      </w:r>
+      <w:r>
+        <w:tab/>
+      </w:r>
+      <w:r>
+        <w:t>(see section in doc, each day has a target set)</w:t>
       </w:r>
     </w:p>
     <w:p>
@@ -1001,7 +1064,7 @@
         <w:t>T</w:t>
       </w:r>
       <w:r>
-        <w:t>he key is to maximally align and prepare your bodies’ condition, diet and activities for it to then burn fat, while maintaining muscle. Losing fat is not losing weight, this is key!</w:t>
+        <w:t>he key is to maximally align and prepare your bodies’ condition, diet and activities for it to burn fat, while maintaining muscle. Losing fat is not losing weight, this is key!</w:t>
       </w:r>
     </w:p>
     <w:p/>
@@ -1370,10 +1433,10 @@
             <v:path o:extrusionok="f" gradientshapeok="t" o:connecttype="rect"/>
             <o:lock v:ext="edit" aspectratio="t"/>
           </v:shapetype>
-          <v:shape id="_x0000_i1025" type="#_x0000_t75" style="width:526.6pt;height:322.6pt" o:ole="">
+          <v:shape id="_x0000_i1025" type="#_x0000_t75" style="width:526.75pt;height:322.65pt" o:ole="">
             <v:imagedata r:id="rId9" o:title=""/>
           </v:shape>
-          <o:OLEObject Type="Embed" ProgID="Excel.Sheet.8" ShapeID="_x0000_i1025" DrawAspect="Content" ObjectID="_1555862827" r:id="rId10"/>
+          <o:OLEObject Type="Embed" ProgID="Excel.Sheet.8" ShapeID="_x0000_i1025" DrawAspect="Content" ObjectID="_1556820467" r:id="rId10"/>
         </w:object>
       </w:r>
     </w:p>
@@ -1397,18 +1460,9 @@
           <w:ilvl w:val="0"/>
           <w:numId w:val="17"/>
         </w:numPr>
-        <w:rPr>
-          <w:color w:val="C45911" w:themeColor="accent2" w:themeShade="BF"/>
-        </w:rPr>
-      </w:pPr>
-      <w:r>
-        <w:t xml:space="preserve">Squeeze </w:t>
-      </w:r>
-      <w:r>
-        <w:t>w/</w:t>
-      </w:r>
-      <w:r>
-        <w:t>Tempo, your previous deliberate pace with focus is on hold!</w:t>
+      </w:pPr>
+      <w:r>
+        <w:t>Focus is on balance and tempo with control through the entire motion</w:t>
       </w:r>
     </w:p>
     <w:p>
@@ -1420,7 +1474,7 @@
         </w:numPr>
       </w:pPr>
       <w:r>
-        <w:t>For grip-centered lifts, like deadlifts, use Mark Straps to maximize grip strength</w:t>
+        <w:t>Pace emphasizes cardiovascular efforts, but with control and away from exhaustion or burn</w:t>
       </w:r>
     </w:p>
     <w:p>
@@ -1737,6 +1791,24 @@
         <w:lastRenderedPageBreak/>
         <w:t>Stretching – Daily Routine &amp; Plan</w:t>
       </w:r>
+      <w:r>
+        <w:rPr>
+          <w:b/>
+          <w:sz w:val="28"/>
+          <w:szCs w:val="28"/>
+        </w:rPr>
+        <w:t xml:space="preserve"> </w:t>
+      </w:r>
+      <w:r>
+        <w:rPr>
+          <w:b/>
+          <w:i/>
+          <w:color w:val="538135" w:themeColor="accent6" w:themeShade="BF"/>
+          <w:sz w:val="28"/>
+          <w:szCs w:val="28"/>
+        </w:rPr>
+        <w:t>&lt;Open&gt;</w:t>
+      </w:r>
     </w:p>
     <w:p>
       <w:r>
@@ -1830,7 +1902,13 @@
         <w:rPr>
           <w:b/>
         </w:rPr>
-        <w:t>Stretch 1 (on Day 2) - Back</w:t>
+        <w:t xml:space="preserve">Stretch 1 (on Day 2) - </w:t>
+      </w:r>
+      <w:r>
+        <w:rPr>
+          <w:b/>
+        </w:rPr>
+        <w:t>?</w:t>
       </w:r>
     </w:p>
     <w:p>
@@ -1842,9 +1920,6 @@
         </w:numPr>
         <w:spacing w:after="0" w:line="240" w:lineRule="auto"/>
       </w:pPr>
-      <w:r>
-        <w:t>Hamstring Back Extension</w:t>
-      </w:r>
     </w:p>
     <w:p>
       <w:pPr>
@@ -1855,9 +1930,6 @@
         </w:numPr>
         <w:spacing w:after="0" w:line="240" w:lineRule="auto"/>
       </w:pPr>
-      <w:r>
-        <w:t>Kneeling High-Pulley Row</w:t>
-      </w:r>
     </w:p>
     <w:p>
       <w:pPr>
@@ -1868,9 +1940,6 @@
         </w:numPr>
         <w:spacing w:after="0" w:line="240" w:lineRule="auto"/>
       </w:pPr>
-      <w:r>
-        <w:t>Floating TROW</w:t>
-      </w:r>
     </w:p>
     <w:p>
       <w:pPr>
@@ -1891,7 +1960,13 @@
         <w:rPr>
           <w:b/>
         </w:rPr>
-        <w:t>Stretch 2 (on Day 1) – Chest &amp; Tri’s</w:t>
+        <w:t xml:space="preserve">Stretch 2 (on Day 1) – </w:t>
+      </w:r>
+      <w:r>
+        <w:rPr>
+          <w:b/>
+        </w:rPr>
+        <w:t>?</w:t>
       </w:r>
     </w:p>
     <w:p>
@@ -1903,9 +1978,6 @@
         </w:numPr>
         <w:spacing w:after="0" w:line="240" w:lineRule="auto"/>
       </w:pPr>
-      <w:r>
-        <w:t>On-Wall Pec Stretch</w:t>
-      </w:r>
     </w:p>
     <w:p>
       <w:pPr>
@@ -1916,15 +1988,6 @@
         </w:numPr>
         <w:spacing w:after="0" w:line="240" w:lineRule="auto"/>
       </w:pPr>
-      <w:r>
-        <w:t>Chest And Front Of Shoulder Stretch</w:t>
-      </w:r>
-      <w:r>
-        <w:t xml:space="preserve"> (Bar over</w:t>
-      </w:r>
-      <w:r>
-        <w:t>head)</w:t>
-      </w:r>
     </w:p>
     <w:p>
       <w:pPr>
@@ -1935,8 +1998,69 @@
         </w:numPr>
         <w:spacing w:after="0" w:line="240" w:lineRule="auto"/>
       </w:pPr>
-      <w:r>
-        <w:t>Smooth Foam Rolls – Front, Back</w:t>
+    </w:p>
+    <w:p>
+      <w:pPr>
+        <w:spacing w:after="0" w:line="240" w:lineRule="auto"/>
+        <w:rPr>
+          <w:b/>
+        </w:rPr>
+      </w:pPr>
+    </w:p>
+    <w:p>
+      <w:pPr>
+        <w:spacing w:after="0" w:line="240" w:lineRule="auto"/>
+        <w:rPr>
+          <w:b/>
+        </w:rPr>
+      </w:pPr>
+      <w:r>
+        <w:rPr>
+          <w:b/>
+        </w:rPr>
+        <w:t>S</w:t>
+      </w:r>
+      <w:r>
+        <w:rPr>
+          <w:b/>
+        </w:rPr>
+        <w:t xml:space="preserve">tretch </w:t>
+      </w:r>
+      <w:r>
+        <w:rPr>
+          <w:b/>
+        </w:rPr>
+        <w:t>3</w:t>
+      </w:r>
+      <w:r>
+        <w:rPr>
+          <w:b/>
+        </w:rPr>
+        <w:t xml:space="preserve"> (on Day </w:t>
+      </w:r>
+      <w:r>
+        <w:rPr>
+          <w:b/>
+        </w:rPr>
+        <w:t>4</w:t>
+      </w:r>
+      <w:r>
+        <w:rPr>
+          <w:b/>
+        </w:rPr>
+        <w:t>)</w:t>
+      </w:r>
+      <w:r>
+        <w:rPr>
+          <w:b/>
+        </w:rPr>
+        <w:t xml:space="preserve"> - </w:t>
+      </w:r>
+      <w:r>
+        <w:rPr>
+          <w:b/>
+        </w:rPr>
+        <w:t>?</w:t>
       </w:r>
     </w:p>
     <w:p>
@@ -1948,67 +2072,6 @@
         </w:numPr>
         <w:spacing w:after="0" w:line="240" w:lineRule="auto"/>
       </w:pPr>
-      <w:r>
-        <w:t>Bumpy Foam Rolls - Side</w:t>
-      </w:r>
-    </w:p>
-    <w:p>
-      <w:pPr>
-        <w:spacing w:after="0" w:line="240" w:lineRule="auto"/>
-        <w:rPr>
-          <w:b/>
-        </w:rPr>
-      </w:pPr>
-    </w:p>
-    <w:p>
-      <w:pPr>
-        <w:spacing w:after="0" w:line="240" w:lineRule="auto"/>
-        <w:rPr>
-          <w:b/>
-        </w:rPr>
-      </w:pPr>
-      <w:r>
-        <w:rPr>
-          <w:b/>
-        </w:rPr>
-        <w:t>S</w:t>
-      </w:r>
-      <w:r>
-        <w:rPr>
-          <w:b/>
-        </w:rPr>
-        <w:t xml:space="preserve">tretch </w:t>
-      </w:r>
-      <w:r>
-        <w:rPr>
-          <w:b/>
-        </w:rPr>
-        <w:t>3</w:t>
-      </w:r>
-      <w:r>
-        <w:rPr>
-          <w:b/>
-        </w:rPr>
-        <w:t xml:space="preserve"> (on Day </w:t>
-      </w:r>
-      <w:r>
-        <w:rPr>
-          <w:b/>
-        </w:rPr>
-        <w:t>4</w:t>
-      </w:r>
-      <w:r>
-        <w:rPr>
-          <w:b/>
-        </w:rPr>
-        <w:t>)</w:t>
-      </w:r>
-      <w:r>
-        <w:rPr>
-          <w:b/>
-        </w:rPr>
-        <w:t xml:space="preserve"> - Legs</w:t>
-      </w:r>
     </w:p>
     <w:p>
       <w:pPr>
@@ -2019,9 +2082,6 @@
         </w:numPr>
         <w:spacing w:after="0" w:line="240" w:lineRule="auto"/>
       </w:pPr>
-      <w:r>
-        <w:t>Seated Hamstring Stretches</w:t>
-      </w:r>
     </w:p>
     <w:p>
       <w:pPr>
@@ -2032,8 +2092,63 @@
         </w:numPr>
         <w:spacing w:after="0" w:line="240" w:lineRule="auto"/>
       </w:pPr>
-      <w:r>
-        <w:t>Gross-Glute Stretch</w:t>
+    </w:p>
+    <w:p>
+      <w:pPr>
+        <w:spacing w:after="0" w:line="240" w:lineRule="auto"/>
+        <w:rPr>
+          <w:b/>
+        </w:rPr>
+      </w:pPr>
+    </w:p>
+    <w:p>
+      <w:pPr>
+        <w:spacing w:after="0" w:line="240" w:lineRule="auto"/>
+        <w:rPr>
+          <w:b/>
+        </w:rPr>
+      </w:pPr>
+      <w:r>
+        <w:rPr>
+          <w:b/>
+        </w:rPr>
+        <w:t xml:space="preserve">Stretch </w:t>
+      </w:r>
+      <w:r>
+        <w:rPr>
+          <w:b/>
+        </w:rPr>
+        <w:t xml:space="preserve">4 </w:t>
+      </w:r>
+      <w:r>
+        <w:rPr>
+          <w:b/>
+        </w:rPr>
+        <w:t xml:space="preserve">(on Day </w:t>
+      </w:r>
+      <w:r>
+        <w:rPr>
+          <w:b/>
+        </w:rPr>
+        <w:t>3</w:t>
+      </w:r>
+      <w:r>
+        <w:rPr>
+          <w:b/>
+        </w:rPr>
+        <w:t>)</w:t>
+      </w:r>
+      <w:r>
+        <w:rPr>
+          <w:b/>
+        </w:rPr>
+        <w:t xml:space="preserve"> - </w:t>
+      </w:r>
+      <w:r>
+        <w:rPr>
+          <w:b/>
+        </w:rPr>
+        <w:t>?</w:t>
       </w:r>
     </w:p>
     <w:p>
@@ -2041,269 +2156,59 @@
         <w:pStyle w:val="ListParagraph"/>
         <w:numPr>
           <w:ilvl w:val="1"/>
-          <w:numId w:val="17"/>
-        </w:numPr>
-        <w:spacing w:after="0" w:line="240" w:lineRule="auto"/>
-      </w:pPr>
-      <w:r>
-        <w:t>Hip Flexor Stretch</w:t>
-      </w:r>
-    </w:p>
-    <w:p>
-      <w:pPr>
-        <w:pStyle w:val="ListParagraph"/>
-        <w:numPr>
-          <w:ilvl w:val="1"/>
-          <w:numId w:val="17"/>
-        </w:numPr>
-        <w:spacing w:after="0" w:line="240" w:lineRule="auto"/>
-      </w:pPr>
-      <w:r>
-        <w:t>Wide Hamstring Stretch</w:t>
-      </w:r>
-    </w:p>
-    <w:p>
-      <w:pPr>
-        <w:pStyle w:val="ListParagraph"/>
-        <w:numPr>
-          <w:ilvl w:val="1"/>
-          <w:numId w:val="17"/>
-        </w:numPr>
-        <w:spacing w:after="0" w:line="240" w:lineRule="auto"/>
-      </w:pPr>
-      <w:r>
-        <w:t>Wall Calf &amp; Leg Extension (Fridge Stretch)</w:t>
-      </w:r>
-    </w:p>
-    <w:p>
-      <w:pPr>
-        <w:spacing w:after="0" w:line="240" w:lineRule="auto"/>
-        <w:rPr>
-          <w:b/>
-        </w:rPr>
-      </w:pPr>
-    </w:p>
-    <w:p>
-      <w:pPr>
-        <w:spacing w:after="0" w:line="240" w:lineRule="auto"/>
-        <w:rPr>
-          <w:b/>
-        </w:rPr>
-      </w:pPr>
-      <w:r>
-        <w:rPr>
-          <w:b/>
-        </w:rPr>
-        <w:t xml:space="preserve">Stretch </w:t>
-      </w:r>
-      <w:r>
-        <w:rPr>
-          <w:b/>
-        </w:rPr>
-        <w:t xml:space="preserve">4 </w:t>
-      </w:r>
-      <w:r>
-        <w:rPr>
-          <w:b/>
-        </w:rPr>
-        <w:t xml:space="preserve">(on Day </w:t>
-      </w:r>
-      <w:r>
-        <w:rPr>
-          <w:b/>
-        </w:rPr>
-        <w:t>3</w:t>
-      </w:r>
-      <w:r>
-        <w:rPr>
-          <w:b/>
-        </w:rPr>
-        <w:t>)</w:t>
-      </w:r>
-      <w:r>
-        <w:rPr>
-          <w:b/>
-        </w:rPr>
-        <w:t xml:space="preserve"> - Shoulders</w:t>
-      </w:r>
-    </w:p>
-    <w:p>
-      <w:pPr>
-        <w:pStyle w:val="ListParagraph"/>
-        <w:numPr>
-          <w:ilvl w:val="0"/>
           <w:numId w:val="23"/>
         </w:numPr>
-        <w:spacing w:after="0" w:line="240" w:lineRule="auto"/>
-      </w:pPr>
-      <w:r>
-        <w:t>Shoulder Stretch (hold across pecs)</w:t>
-      </w:r>
-    </w:p>
-    <w:p>
-      <w:pPr>
-        <w:pStyle w:val="ListParagraph"/>
-        <w:numPr>
-          <w:ilvl w:val="0"/>
-          <w:numId w:val="23"/>
-        </w:numPr>
-        <w:spacing w:after="0" w:line="240" w:lineRule="auto"/>
-      </w:pPr>
-      <w:r>
-        <w:t>Over</w:t>
-      </w:r>
-      <w:r>
-        <w:t xml:space="preserve"> the Head</w:t>
-      </w:r>
-      <w:r>
-        <w:t xml:space="preserve"> (hand down spine)</w:t>
-      </w:r>
-    </w:p>
-    <w:p>
-      <w:pPr>
-        <w:pStyle w:val="ListParagraph"/>
-        <w:numPr>
-          <w:ilvl w:val="0"/>
-          <w:numId w:val="23"/>
-        </w:numPr>
-        <w:spacing w:after="0" w:line="240" w:lineRule="auto"/>
-      </w:pPr>
-      <w:r>
-        <w:t>Wall Shoulder Stretch (hands against wall and lean forward)</w:t>
-      </w:r>
-    </w:p>
-    <w:p>
-      <w:pPr>
-        <w:pStyle w:val="ListParagraph"/>
-        <w:numPr>
-          <w:ilvl w:val="0"/>
-          <w:numId w:val="23"/>
-        </w:numPr>
-        <w:spacing w:after="0" w:line="240" w:lineRule="auto"/>
-      </w:pPr>
-      <w:r>
-        <w:t>Chin to Chest Stretch</w:t>
-      </w:r>
-    </w:p>
-    <w:p>
-      <w:pPr>
-        <w:pStyle w:val="ListParagraph"/>
         <w:spacing w:after="0" w:line="240" w:lineRule="auto"/>
         <w:ind w:left="1080"/>
       </w:pPr>
     </w:p>
     <w:p>
       <w:pPr>
+        <w:pStyle w:val="ListParagraph"/>
+        <w:numPr>
+          <w:ilvl w:val="1"/>
+          <w:numId w:val="23"/>
+        </w:numPr>
         <w:spacing w:after="0" w:line="240" w:lineRule="auto"/>
-        <w:rPr>
-          <w:b/>
-        </w:rPr>
-      </w:pPr>
-      <w:r>
-        <w:rPr>
-          <w:b/>
-        </w:rPr>
-        <w:t>Stretch 5 (on rest day, and when possible)</w:t>
-      </w:r>
+        <w:ind w:left="1080"/>
+      </w:pPr>
     </w:p>
     <w:p>
       <w:pPr>
         <w:pStyle w:val="ListParagraph"/>
         <w:numPr>
           <w:ilvl w:val="1"/>
-          <w:numId w:val="17"/>
+          <w:numId w:val="23"/>
         </w:numPr>
         <w:spacing w:after="0" w:line="240" w:lineRule="auto"/>
-      </w:pPr>
-      <w:r>
-        <w:t>Bent-over Pole Squat Stretch (Bring around, all the way down)</w:t>
-      </w:r>
-    </w:p>
-    <w:p>
-      <w:pPr>
-        <w:pStyle w:val="ListParagraph"/>
-        <w:numPr>
-          <w:ilvl w:val="1"/>
-          <w:numId w:val="17"/>
-        </w:numPr>
+        <w:ind w:left="1080"/>
+      </w:pPr>
+    </w:p>
+    <w:p>
+      <w:pPr>
+        <w:pStyle w:val="ListParagraph"/>
         <w:spacing w:after="0" w:line="240" w:lineRule="auto"/>
-      </w:pPr>
-      <w:r>
-        <w:t>Pole Good Mornings (Raised High)</w:t>
-      </w:r>
-      <w:r>
-        <w:tab/>
-      </w:r>
-      <w:r>
-        <w:tab/>
-      </w:r>
-      <w:r>
-        <w:tab/>
-      </w:r>
-      <w:r>
-        <w:tab/>
-      </w:r>
-    </w:p>
-    <w:p>
-      <w:pPr>
-        <w:pStyle w:val="ListParagraph"/>
-        <w:numPr>
-          <w:ilvl w:val="1"/>
-          <w:numId w:val="17"/>
-        </w:numPr>
-        <w:spacing w:after="0" w:line="240" w:lineRule="auto"/>
-      </w:pPr>
-      <w:r>
-        <w:t>Pole behind the back</w:t>
-      </w:r>
-    </w:p>
-    <w:p>
-      <w:pPr>
-        <w:spacing w:after="0" w:line="240" w:lineRule="auto"/>
-        <w:rPr>
-          <w:color w:val="C45911" w:themeColor="accent2" w:themeShade="BF"/>
-        </w:rPr>
-      </w:pPr>
-    </w:p>
-    <w:p>
-      <w:pPr>
-        <w:rPr>
-          <w:b/>
-        </w:rPr>
-      </w:pPr>
-      <w:r>
-        <w:rPr>
-          <w:b/>
-        </w:rPr>
-        <w:br w:type="page"/>
-      </w:r>
-    </w:p>
-    <w:p>
-      <w:pPr>
-        <w:rPr>
-          <w:b/>
-        </w:rPr>
-      </w:pPr>
-      <w:r>
-        <w:rPr>
-          <w:b/>
-        </w:rPr>
-        <w:lastRenderedPageBreak/>
-        <w:t xml:space="preserve">Stretching Equipment at </w:t>
-      </w:r>
-      <w:proofErr w:type="spellStart"/>
-      <w:r>
-        <w:rPr>
-          <w:b/>
-        </w:rPr>
-        <w:t>AnyTime</w:t>
-      </w:r>
-      <w:proofErr w:type="spellEnd"/>
-      <w:r>
-        <w:rPr>
-          <w:b/>
-        </w:rPr>
-        <w:t xml:space="preserve"> Fitness</w:t>
+        <w:ind w:left="1080"/>
+      </w:pPr>
+    </w:p>
+    <w:p>
+      <w:pPr>
+        <w:rPr>
+          <w:b/>
+        </w:rPr>
+      </w:pPr>
+    </w:p>
+    <w:p>
+      <w:pPr>
+        <w:rPr>
+          <w:b/>
+        </w:rPr>
+      </w:pPr>
+      <w:r>
+        <w:rPr>
+          <w:b/>
+        </w:rPr>
+        <w:t>Stretching Equipment at AnyTime Fitness</w:t>
       </w:r>
     </w:p>
     <w:p>
@@ -2391,8 +2296,6 @@
       </w:r>
     </w:p>
     <w:p>
-      <w:bookmarkStart w:id="1" w:name="_GoBack"/>
-      <w:bookmarkEnd w:id="1"/>
       <w:r>
         <w:br w:type="page"/>
       </w:r>
@@ -2453,7 +2356,17 @@
         <w:spacing w:after="0" w:line="240" w:lineRule="auto"/>
       </w:pPr>
       <w:r>
-        <w:t>Long-term:     (primary: fitness)     (secondary: shape, strength)</w:t>
+        <w:t xml:space="preserve">Long-term:     (primary: fitness)     </w:t>
+      </w:r>
+      <w:r>
+        <w:t xml:space="preserve"> </w:t>
+      </w:r>
+      <w:r>
+        <w:tab/>
+        <w:t xml:space="preserve">             </w:t>
+      </w:r>
+      <w:r>
+        <w:t>(secondary: shape, strength)</w:t>
       </w:r>
     </w:p>
     <w:p>
@@ -2620,6 +2533,8 @@
       <w:r>
         <w:t>Changing lift sets and rep counts is important!</w:t>
       </w:r>
+      <w:bookmarkStart w:id="1" w:name="_GoBack"/>
+      <w:bookmarkEnd w:id="1"/>
     </w:p>
     <w:p>
       <w:pPr>
@@ -4205,7 +4120,7 @@
       <w:rPr>
         <w:noProof/>
       </w:rPr>
-      <w:t>9</w:t>
+      <w:t>8</w:t>
     </w:r>
     <w:r>
       <w:fldChar w:fldCharType="end"/>
@@ -4213,46 +4128,23 @@
     <w:r>
       <w:t xml:space="preserve"> of </w:t>
     </w:r>
-    <w:r>
-      <w:fldChar w:fldCharType="begin"/>
-    </w:r>
-    <w:r>
-      <w:instrText xml:space="preserve"> NUMPAGES   \* MERGEFORMAT </w:instrText>
-    </w:r>
-    <w:r>
-      <w:fldChar w:fldCharType="separate"/>
-    </w:r>
-    <w:r>
-      <w:rPr>
-        <w:noProof/>
-      </w:rPr>
-      <w:t>10</w:t>
-    </w:r>
-    <w:r>
-      <w:rPr>
-        <w:noProof/>
-      </w:rPr>
-      <w:fldChar w:fldCharType="end"/>
-    </w:r>
+    <w:fldSimple w:instr=" NUMPAGES   \* MERGEFORMAT ">
+      <w:r>
+        <w:rPr>
+          <w:noProof/>
+        </w:rPr>
+        <w:t>9</w:t>
+      </w:r>
+    </w:fldSimple>
     <w:r>
       <w:tab/>
       <w:t xml:space="preserve">Revision </w:t>
     </w:r>
-    <w:r>
-      <w:fldChar w:fldCharType="begin"/>
-    </w:r>
-    <w:r>
-      <w:instrText xml:space="preserve"> DOCPROPERTY  "Revision Number"  \* MERGEFORMAT </w:instrText>
-    </w:r>
-    <w:r>
-      <w:fldChar w:fldCharType="separate"/>
-    </w:r>
-    <w:r>
-      <w:t>5.1</w:t>
-    </w:r>
-    <w:r>
-      <w:fldChar w:fldCharType="end"/>
-    </w:r>
+    <w:fldSimple w:instr=" DOCPROPERTY  &quot;Revision Number&quot;  \* MERGEFORMAT ">
+      <w:r>
+        <w:t>5.1.1</w:t>
+      </w:r>
+    </w:fldSimple>
   </w:p>
 </w:ftr>
 </file>
@@ -4285,7 +4177,7 @@
       <w:rPr>
         <w:noProof/>
       </w:rPr>
-      <w:t>10</w:t>
+      <w:t>9</w:t>
     </w:r>
     <w:r>
       <w:fldChar w:fldCharType="end"/>
@@ -4293,27 +4185,14 @@
     <w:r>
       <w:t xml:space="preserve"> of </w:t>
     </w:r>
-    <w:r>
-      <w:fldChar w:fldCharType="begin"/>
-    </w:r>
-    <w:r>
-      <w:instrText xml:space="preserve"> NUMPAGES   \* MERGEFORMAT </w:instrText>
-    </w:r>
-    <w:r>
-      <w:fldChar w:fldCharType="separate"/>
-    </w:r>
-    <w:r>
-      <w:rPr>
-        <w:noProof/>
-      </w:rPr>
-      <w:t>10</w:t>
-    </w:r>
-    <w:r>
-      <w:rPr>
-        <w:noProof/>
-      </w:rPr>
-      <w:fldChar w:fldCharType="end"/>
-    </w:r>
+    <w:fldSimple w:instr=" NUMPAGES   \* MERGEFORMAT ">
+      <w:r>
+        <w:rPr>
+          <w:noProof/>
+        </w:rPr>
+        <w:t>9</w:t>
+      </w:r>
+    </w:fldSimple>
     <w:r>
       <w:ptab w:relativeTo="margin" w:alignment="right" w:leader="none"/>
     </w:r>
@@ -4323,21 +4202,11 @@
     <w:r>
       <w:t xml:space="preserve">Revision </w:t>
     </w:r>
-    <w:r>
-      <w:fldChar w:fldCharType="begin"/>
-    </w:r>
-    <w:r>
-      <w:instrText xml:space="preserve"> DOCPROPERTY  "Revision Number"  \* MERGEFORMAT </w:instrText>
-    </w:r>
-    <w:r>
-      <w:fldChar w:fldCharType="separate"/>
-    </w:r>
-    <w:r>
-      <w:t>5.1</w:t>
-    </w:r>
-    <w:r>
-      <w:fldChar w:fldCharType="end"/>
-    </w:r>
+    <w:fldSimple w:instr=" DOCPROPERTY  &quot;Revision Number&quot;  \* MERGEFORMAT ">
+      <w:r>
+        <w:t>5.1.1</w:t>
+      </w:r>
+    </w:fldSimple>
   </w:p>
 </w:ftr>
 </file>
@@ -6853,7 +6722,7 @@
         <w:rFonts w:ascii="Symbol" w:hAnsi="Symbol" w:hint="default"/>
       </w:rPr>
     </w:lvl>
-    <w:lvl w:ilvl="1" w:tplc="04090003" w:tentative="1">
+    <w:lvl w:ilvl="1" w:tplc="04090003">
       <w:start w:val="1"/>
       <w:numFmt w:val="bullet"/>
       <w:lvlText w:val="o"/>
@@ -6865,7 +6734,7 @@
         <w:rFonts w:ascii="Courier New" w:hAnsi="Courier New" w:cs="Courier New" w:hint="default"/>
       </w:rPr>
     </w:lvl>
-    <w:lvl w:ilvl="2" w:tplc="04090005" w:tentative="1">
+    <w:lvl w:ilvl="2" w:tplc="04090005">
       <w:start w:val="1"/>
       <w:numFmt w:val="bullet"/>
       <w:lvlText w:val=""/>
@@ -7292,8 +7161,8 @@
   <w:abstractNum w:abstractNumId="26" w15:restartNumberingAfterBreak="0">
     <w:nsid w:val="64502F81"/>
     <w:multiLevelType w:val="hybridMultilevel"/>
-    <w:tmpl w:val="37BC8336"/>
-    <w:lvl w:ilvl="0" w:tplc="331C1558">
+    <w:tmpl w:val="FC0A9168"/>
+    <w:lvl w:ilvl="0" w:tplc="EBE8ABE0">
       <w:numFmt w:val="bullet"/>
       <w:lvlText w:val="-"/>
       <w:lvlJc w:val="left"/>
@@ -7302,6 +7171,7 @@
       </w:pPr>
       <w:rPr>
         <w:rFonts w:ascii="Calibri" w:eastAsiaTheme="minorHAnsi" w:hAnsi="Calibri" w:cs="Calibri" w:hint="default"/>
+        <w:color w:val="auto"/>
       </w:rPr>
     </w:lvl>
     <w:lvl w:ilvl="1" w:tplc="04090003">
@@ -8785,7 +8655,7 @@
 </file>
 
 <file path=customXml/itemProps1.xml><?xml version="1.0" encoding="utf-8"?>
-<ds:datastoreItem xmlns:ds="http://schemas.openxmlformats.org/officeDocument/2006/customXml" ds:itemID="{346204A2-92FC-4DF1-8EBB-C08C85F94530}">
+<ds:datastoreItem xmlns:ds="http://schemas.openxmlformats.org/officeDocument/2006/customXml" ds:itemID="{20C8AC44-59FA-462A-872B-8BB37F6C8547}">
   <ds:schemaRefs>
     <ds:schemaRef ds:uri="http://schemas.openxmlformats.org/officeDocument/2006/bibliography"/>
   </ds:schemaRefs>

</xml_diff>

<commit_message>
(C)    update to diet
</commit_message>
<xml_diff>
--- a/Suppl/Jmr Fitness Plan.docx
+++ b/Suppl/Jmr Fitness Plan.docx
@@ -39,11 +39,21 @@
         <w:tab/>
         <w:t>(</w:t>
       </w:r>
-      <w:fldSimple w:instr=" DOCPROPERTY  &quot;Revision Date&quot;  \* MERGEFORMAT ">
-        <w:r>
-          <w:t>5/20/17</w:t>
-        </w:r>
-      </w:fldSimple>
+      <w:r>
+        <w:fldChar w:fldCharType="begin"/>
+      </w:r>
+      <w:r>
+        <w:instrText xml:space="preserve"> DOCPROPERTY  "Revision Date"  \* MERGEFORMAT </w:instrText>
+      </w:r>
+      <w:r>
+        <w:fldChar w:fldCharType="separate"/>
+      </w:r>
+      <w:r>
+        <w:t>5/21/17</w:t>
+      </w:r>
+      <w:r>
+        <w:fldChar w:fldCharType="end"/>
+      </w:r>
       <w:r>
         <w:t>)</w:t>
       </w:r>
@@ -1436,7 +1446,7 @@
           <v:shape id="_x0000_i1025" type="#_x0000_t75" style="width:526.75pt;height:322.65pt" o:ole="">
             <v:imagedata r:id="rId9" o:title=""/>
           </v:shape>
-          <o:OLEObject Type="Embed" ProgID="Excel.Sheet.8" ShapeID="_x0000_i1025" DrawAspect="Content" ObjectID="_1556820467" r:id="rId10"/>
+          <o:OLEObject Type="Embed" ProgID="Excel.Sheet.8" ShapeID="_x0000_i1025" DrawAspect="Content" ObjectID="_1556860902" r:id="rId10"/>
         </w:object>
       </w:r>
     </w:p>
@@ -1919,6 +1929,7 @@
           <w:numId w:val="17"/>
         </w:numPr>
         <w:spacing w:after="0" w:line="240" w:lineRule="auto"/>
+        <w:ind w:left="720"/>
       </w:pPr>
     </w:p>
     <w:p>
@@ -1929,6 +1940,7 @@
           <w:numId w:val="17"/>
         </w:numPr>
         <w:spacing w:after="0" w:line="240" w:lineRule="auto"/>
+        <w:ind w:left="720"/>
       </w:pPr>
     </w:p>
     <w:p>
@@ -1939,6 +1951,7 @@
           <w:numId w:val="17"/>
         </w:numPr>
         <w:spacing w:after="0" w:line="240" w:lineRule="auto"/>
+        <w:ind w:left="720"/>
       </w:pPr>
     </w:p>
     <w:p>
@@ -1977,6 +1990,7 @@
           <w:numId w:val="17"/>
         </w:numPr>
         <w:spacing w:after="0" w:line="240" w:lineRule="auto"/>
+        <w:ind w:left="720"/>
       </w:pPr>
     </w:p>
     <w:p>
@@ -1987,6 +2001,7 @@
           <w:numId w:val="17"/>
         </w:numPr>
         <w:spacing w:after="0" w:line="240" w:lineRule="auto"/>
+        <w:ind w:left="720"/>
       </w:pPr>
     </w:p>
     <w:p>
@@ -1997,6 +2012,7 @@
           <w:numId w:val="17"/>
         </w:numPr>
         <w:spacing w:after="0" w:line="240" w:lineRule="auto"/>
+        <w:ind w:left="720"/>
       </w:pPr>
     </w:p>
     <w:p>
@@ -2071,6 +2087,7 @@
           <w:numId w:val="17"/>
         </w:numPr>
         <w:spacing w:after="0" w:line="240" w:lineRule="auto"/>
+        <w:ind w:left="720"/>
       </w:pPr>
     </w:p>
     <w:p>
@@ -2081,6 +2098,7 @@
           <w:numId w:val="17"/>
         </w:numPr>
         <w:spacing w:after="0" w:line="240" w:lineRule="auto"/>
+        <w:ind w:left="720"/>
       </w:pPr>
     </w:p>
     <w:p>
@@ -2091,6 +2109,7 @@
           <w:numId w:val="17"/>
         </w:numPr>
         <w:spacing w:after="0" w:line="240" w:lineRule="auto"/>
+        <w:ind w:left="720"/>
       </w:pPr>
     </w:p>
     <w:p>
@@ -2159,7 +2178,7 @@
           <w:numId w:val="23"/>
         </w:numPr>
         <w:spacing w:after="0" w:line="240" w:lineRule="auto"/>
-        <w:ind w:left="1080"/>
+        <w:ind w:left="720"/>
       </w:pPr>
     </w:p>
     <w:p>
@@ -2170,7 +2189,7 @@
           <w:numId w:val="23"/>
         </w:numPr>
         <w:spacing w:after="0" w:line="240" w:lineRule="auto"/>
-        <w:ind w:left="1080"/>
+        <w:ind w:left="720"/>
       </w:pPr>
     </w:p>
     <w:p>
@@ -2181,7 +2200,7 @@
           <w:numId w:val="23"/>
         </w:numPr>
         <w:spacing w:after="0" w:line="240" w:lineRule="auto"/>
-        <w:ind w:left="1080"/>
+        <w:ind w:left="720"/>
       </w:pPr>
     </w:p>
     <w:p>
@@ -2533,8 +2552,6 @@
       <w:r>
         <w:t>Changing lift sets and rep counts is important!</w:t>
       </w:r>
-      <w:bookmarkStart w:id="1" w:name="_GoBack"/>
-      <w:bookmarkEnd w:id="1"/>
     </w:p>
     <w:p>
       <w:pPr>
@@ -2702,17 +2719,23 @@
           <w:szCs w:val="28"/>
         </w:rPr>
         <w:lastRenderedPageBreak/>
-        <w:t xml:space="preserve">Nutrition Plan </w:t>
-      </w:r>
-      <w:r>
-        <w:rPr>
-          <w:b/>
-          <w:color w:val="538135" w:themeColor="accent6" w:themeShade="BF"/>
-          <w:sz w:val="28"/>
-          <w:szCs w:val="28"/>
-        </w:rPr>
-        <w:t>&lt;open&gt;</w:t>
-      </w:r>
+        <w:t>Nutrition Plan</w:t>
+      </w:r>
+    </w:p>
+    <w:p>
+      <w:pPr>
+        <w:rPr>
+          <w:b/>
+        </w:rPr>
+        <w:sectPr>
+          <w:footerReference w:type="default" r:id="rId11"/>
+          <w:type w:val="continuous"/>
+          <w:pgSz w:w="12240" w:h="15840"/>
+          <w:pgMar w:top="720" w:right="720" w:bottom="720" w:left="720" w:header="720" w:footer="720" w:gutter="0"/>
+          <w:cols w:space="720"/>
+          <w:docGrid w:linePitch="360"/>
+        </w:sectPr>
+      </w:pPr>
     </w:p>
     <w:p>
       <w:pPr>
@@ -2729,6 +2752,36 @@
     </w:p>
     <w:p>
       <w:pPr>
+        <w:pStyle w:val="ListParagraph"/>
+        <w:numPr>
+          <w:ilvl w:val="0"/>
+          <w:numId w:val="32"/>
+        </w:numPr>
+        <w:rPr>
+          <w:b/>
+        </w:rPr>
+      </w:pPr>
+      <w:r>
+        <w:t>(2) Hard-boiled Eggs</w:t>
+      </w:r>
+    </w:p>
+    <w:p>
+      <w:pPr>
+        <w:pStyle w:val="ListParagraph"/>
+        <w:numPr>
+          <w:ilvl w:val="0"/>
+          <w:numId w:val="32"/>
+        </w:numPr>
+        <w:rPr>
+          <w:b/>
+        </w:rPr>
+      </w:pPr>
+      <w:r>
+        <w:t>Bowl of Special-K Red Berry Cereal (9oz milk, 2 cups cereal)</w:t>
+      </w:r>
+    </w:p>
+    <w:p>
+      <w:pPr>
         <w:rPr>
           <w:b/>
         </w:rPr>
@@ -2742,6 +2795,18 @@
     </w:p>
     <w:p>
       <w:pPr>
+        <w:pStyle w:val="ListParagraph"/>
+        <w:numPr>
+          <w:ilvl w:val="0"/>
+          <w:numId w:val="33"/>
+        </w:numPr>
+      </w:pPr>
+      <w:r>
+        <w:t>Glutamine (3mg)</w:t>
+      </w:r>
+    </w:p>
+    <w:p>
+      <w:pPr>
         <w:rPr>
           <w:b/>
         </w:rPr>
@@ -2755,6 +2820,27 @@
     </w:p>
     <w:p>
       <w:pPr>
+        <w:pStyle w:val="ListParagraph"/>
+        <w:numPr>
+          <w:ilvl w:val="0"/>
+          <w:numId w:val="34"/>
+        </w:numPr>
+        <w:rPr>
+          <w:b/>
+        </w:rPr>
+      </w:pPr>
+      <w:r>
+        <w:t>12 oz</w:t>
+      </w:r>
+      <w:r>
+        <w:t>.</w:t>
+      </w:r>
+      <w:r>
+        <w:t xml:space="preserve"> water</w:t>
+      </w:r>
+    </w:p>
+    <w:p>
+      <w:pPr>
         <w:rPr>
           <w:b/>
         </w:rPr>
@@ -2768,6 +2854,27 @@
     </w:p>
     <w:p>
       <w:pPr>
+        <w:pStyle w:val="ListParagraph"/>
+        <w:numPr>
+          <w:ilvl w:val="0"/>
+          <w:numId w:val="34"/>
+        </w:numPr>
+        <w:rPr>
+          <w:b/>
+        </w:rPr>
+      </w:pPr>
+      <w:r>
+        <w:t>12 oz</w:t>
+      </w:r>
+      <w:r>
+        <w:t>.</w:t>
+      </w:r>
+      <w:r>
+        <w:t xml:space="preserve"> Juicer</w:t>
+      </w:r>
+    </w:p>
+    <w:p>
+      <w:pPr>
         <w:rPr>
           <w:b/>
         </w:rPr>
@@ -2781,6 +2888,36 @@
     </w:p>
     <w:p>
       <w:pPr>
+        <w:pStyle w:val="ListParagraph"/>
+        <w:numPr>
+          <w:ilvl w:val="0"/>
+          <w:numId w:val="34"/>
+        </w:numPr>
+        <w:rPr>
+          <w:b/>
+        </w:rPr>
+      </w:pPr>
+      <w:r>
+        <w:t>Turkey Sandwich</w:t>
+      </w:r>
+    </w:p>
+    <w:p>
+      <w:pPr>
+        <w:pStyle w:val="ListParagraph"/>
+        <w:numPr>
+          <w:ilvl w:val="0"/>
+          <w:numId w:val="34"/>
+        </w:numPr>
+        <w:rPr>
+          <w:b/>
+        </w:rPr>
+      </w:pPr>
+      <w:r>
+        <w:t>Protein Shake (12oz milk, 2 scoops)</w:t>
+      </w:r>
+    </w:p>
+    <w:p>
+      <w:pPr>
         <w:rPr>
           <w:b/>
         </w:rPr>
@@ -2790,6 +2927,51 @@
           <w:b/>
         </w:rPr>
         <w:t>Dinner (8pm)</w:t>
+      </w:r>
+    </w:p>
+    <w:p>
+      <w:pPr>
+        <w:pStyle w:val="ListParagraph"/>
+        <w:numPr>
+          <w:ilvl w:val="0"/>
+          <w:numId w:val="35"/>
+        </w:numPr>
+      </w:pPr>
+      <w:r>
+        <w:t>Vegetables</w:t>
+      </w:r>
+      <w:r>
+        <w:t xml:space="preserve"> (1 cup)</w:t>
+      </w:r>
+    </w:p>
+    <w:p>
+      <w:pPr>
+        <w:pStyle w:val="ListParagraph"/>
+        <w:numPr>
+          <w:ilvl w:val="0"/>
+          <w:numId w:val="35"/>
+        </w:numPr>
+      </w:pPr>
+      <w:r>
+        <w:t>Meat (Chicken, 6 oz</w:t>
+      </w:r>
+      <w:r>
+        <w:t>.</w:t>
+      </w:r>
+      <w:r>
+        <w:t>)</w:t>
+      </w:r>
+    </w:p>
+    <w:p>
+      <w:pPr>
+        <w:pStyle w:val="ListParagraph"/>
+        <w:numPr>
+          <w:ilvl w:val="0"/>
+          <w:numId w:val="35"/>
+        </w:numPr>
+      </w:pPr>
+      <w:r>
+        <w:t>Bread (1 slice)</w:t>
       </w:r>
     </w:p>
     <w:p>
@@ -2805,13 +2987,144 @@
     <w:p>
       <w:pPr>
         <w:rPr>
+          <w:b/>
           <w:color w:val="C45911" w:themeColor="accent2" w:themeShade="BF"/>
-        </w:rPr>
-      </w:pPr>
-      <w:r>
+          <w:sz w:val="28"/>
+          <w:szCs w:val="28"/>
+        </w:rPr>
+      </w:pPr>
+    </w:p>
+    <w:bookmarkStart w:id="1" w:name="_MON_1556859851"/>
+    <w:bookmarkEnd w:id="1"/>
+    <w:p>
+      <w:pPr>
         <w:rPr>
           <w:b/>
           <w:color w:val="C45911" w:themeColor="accent2" w:themeShade="BF"/>
+          <w:sz w:val="28"/>
+          <w:szCs w:val="28"/>
+        </w:rPr>
+      </w:pPr>
+      <w:r>
+        <w:rPr>
+          <w:b/>
+          <w:color w:val="C45911" w:themeColor="accent2" w:themeShade="BF"/>
+          <w:sz w:val="28"/>
+          <w:szCs w:val="28"/>
+        </w:rPr>
+        <w:object w:dxaOrig="5147" w:dyaOrig="10214">
+          <v:shape id="_x0000_i1060" type="#_x0000_t75" style="width:218.75pt;height:436.65pt" o:ole="">
+            <v:imagedata r:id="rId12" o:title=""/>
+          </v:shape>
+          <o:OLEObject Type="Embed" ProgID="Excel.Sheet.8" ShapeID="_x0000_i1060" DrawAspect="Content" ObjectID="_1556860903" r:id="rId13"/>
+        </w:object>
+      </w:r>
+    </w:p>
+    <w:p>
+      <w:pPr>
+        <w:rPr>
+          <w:b/>
+          <w:color w:val="C45911" w:themeColor="accent2" w:themeShade="BF"/>
+          <w:sz w:val="28"/>
+          <w:szCs w:val="28"/>
+        </w:rPr>
+      </w:pPr>
+    </w:p>
+    <w:p>
+      <w:pPr>
+        <w:rPr>
+          <w:b/>
+          <w:color w:val="C45911" w:themeColor="accent2" w:themeShade="BF"/>
+          <w:sz w:val="28"/>
+          <w:szCs w:val="28"/>
+        </w:rPr>
+      </w:pPr>
+    </w:p>
+    <w:p>
+      <w:pPr>
+        <w:rPr>
+          <w:b/>
+          <w:color w:val="C45911" w:themeColor="accent2" w:themeShade="BF"/>
+          <w:sz w:val="28"/>
+          <w:szCs w:val="28"/>
+        </w:rPr>
+      </w:pPr>
+    </w:p>
+    <w:p>
+      <w:pPr>
+        <w:rPr>
+          <w:b/>
+          <w:color w:val="C45911" w:themeColor="accent2" w:themeShade="BF"/>
+          <w:sz w:val="28"/>
+          <w:szCs w:val="28"/>
+        </w:rPr>
+      </w:pPr>
+    </w:p>
+    <w:p>
+      <w:pPr>
+        <w:rPr>
+          <w:b/>
+          <w:color w:val="C45911" w:themeColor="accent2" w:themeShade="BF"/>
+          <w:sz w:val="28"/>
+          <w:szCs w:val="28"/>
+        </w:rPr>
+      </w:pPr>
+    </w:p>
+    <w:p>
+      <w:pPr>
+        <w:rPr>
+          <w:b/>
+          <w:color w:val="C45911" w:themeColor="accent2" w:themeShade="BF"/>
+          <w:sz w:val="28"/>
+          <w:szCs w:val="28"/>
+        </w:rPr>
+      </w:pPr>
+    </w:p>
+    <w:p>
+      <w:pPr>
+        <w:rPr>
+          <w:b/>
+          <w:color w:val="C45911" w:themeColor="accent2" w:themeShade="BF"/>
+          <w:sz w:val="28"/>
+          <w:szCs w:val="28"/>
+        </w:rPr>
+      </w:pPr>
+    </w:p>
+    <w:p>
+      <w:pPr>
+        <w:rPr>
+          <w:b/>
+          <w:color w:val="C45911" w:themeColor="accent2" w:themeShade="BF"/>
+          <w:sz w:val="28"/>
+          <w:szCs w:val="28"/>
+        </w:rPr>
+        <w:sectPr>
+          <w:type w:val="continuous"/>
+          <w:pgSz w:w="12240" w:h="15840"/>
+          <w:pgMar w:top="720" w:right="720" w:bottom="720" w:left="720" w:header="720" w:footer="720" w:gutter="0"/>
+          <w:cols w:num="2" w:space="720"/>
+          <w:docGrid w:linePitch="360"/>
+        </w:sectPr>
+      </w:pPr>
+    </w:p>
+    <w:p>
+      <w:pPr>
+        <w:rPr>
+          <w:color w:val="C45911" w:themeColor="accent2" w:themeShade="BF"/>
+        </w:rPr>
+      </w:pPr>
+    </w:p>
+    <w:p>
+      <w:pPr>
+        <w:rPr>
+          <w:b/>
+          <w:sz w:val="28"/>
+          <w:szCs w:val="28"/>
+        </w:rPr>
+      </w:pPr>
+      <w:r>
+        <w:rPr>
+          <w:b/>
           <w:sz w:val="28"/>
           <w:szCs w:val="28"/>
         </w:rPr>
@@ -3039,7 +3352,6 @@
     <w:p>
       <w:pPr>
         <w:sectPr>
-          <w:footerReference w:type="default" r:id="rId11"/>
           <w:type w:val="continuous"/>
           <w:pgSz w:w="12240" w:h="15840"/>
           <w:pgMar w:top="720" w:right="720" w:bottom="720" w:left="720" w:header="720" w:footer="720" w:gutter="0"/>
@@ -3323,16 +3635,14 @@
         <w:rPr>
           <w:u w:val="single"/>
         </w:rPr>
-        <w:t xml:space="preserve">Justin </w:t>
-      </w:r>
-      <w:proofErr w:type="spellStart"/>
+        <w:t>Justin Calc</w:t>
+      </w:r>
       <w:r>
         <w:rPr>
           <w:u w:val="single"/>
         </w:rPr>
-        <w:t>Calc</w:t>
-      </w:r>
-      <w:proofErr w:type="spellEnd"/>
+        <w:t>s</w:t>
+      </w:r>
       <w:r>
         <w:t xml:space="preserve"> (12/23/16, 5’11”, 180 lbs., Heavy Exercise 6-7 days/wk, 90 min exercise/day)</w:t>
       </w:r>
@@ -3341,7 +3651,7 @@
       <w:r>
         <w:tab/>
       </w:r>
-      <w:hyperlink r:id="rId12" w:history="1">
+      <w:hyperlink r:id="rId14" w:history="1">
         <w:proofErr w:type="spellStart"/>
         <w:r>
           <w:rPr>
@@ -3360,7 +3670,7 @@
       <w:r>
         <w:tab/>
       </w:r>
-      <w:hyperlink r:id="rId13" w:history="1">
+      <w:hyperlink r:id="rId15" w:history="1">
         <w:proofErr w:type="spellStart"/>
         <w:r>
           <w:rPr>
@@ -3372,14 +3682,20 @@
       </w:hyperlink>
       <w:r>
         <w:tab/>
-        <w:t>(2715 calories per day)</w:t>
+        <w:t>(2715 calories per day</w:t>
+      </w:r>
+      <w:r>
+        <w:t xml:space="preserve"> – TDEE base</w:t>
+      </w:r>
+      <w:r>
+        <w:t>)</w:t>
       </w:r>
     </w:p>
     <w:p>
       <w:r>
         <w:tab/>
       </w:r>
-      <w:hyperlink r:id="rId14" w:history="1">
+      <w:hyperlink r:id="rId16" w:history="1">
         <w:proofErr w:type="spellStart"/>
         <w:r>
           <w:rPr>
@@ -3390,14 +3706,20 @@
         <w:proofErr w:type="spellEnd"/>
       </w:hyperlink>
       <w:r>
-        <w:t xml:space="preserve"> (3067 calories per day)</w:t>
+        <w:t xml:space="preserve"> (3067 calories per day</w:t>
+      </w:r>
+      <w:r>
+        <w:t xml:space="preserve"> – TDEE base</w:t>
+      </w:r>
+      <w:r>
+        <w:t>)</w:t>
       </w:r>
     </w:p>
     <w:p>
       <w:r>
         <w:tab/>
       </w:r>
-      <w:hyperlink r:id="rId15" w:anchor="gender=male&amp;yr=31&amp;cm=177.8&amp;kg=81.6&amp;bfp=15&amp;goal=lose&amp;goal_kg=80.3&amp;lose_speed=recommended&amp;formula=bfp&amp;units=imperial&amp;exercise=very" w:history="1">
+      <w:hyperlink r:id="rId17" w:anchor="gender=male&amp;yr=31&amp;cm=177.8&amp;kg=81.6&amp;bfp=15&amp;goal=lose&amp;goal_kg=80.3&amp;lose_speed=recommended&amp;formula=bfp&amp;units=imperial&amp;exercise=very" w:history="1">
         <w:proofErr w:type="spellStart"/>
         <w:r>
           <w:rPr>
@@ -3419,7 +3741,7 @@
       <w:r>
         <w:tab/>
       </w:r>
-      <w:hyperlink r:id="rId16" w:history="1">
+      <w:hyperlink r:id="rId18" w:history="1">
         <w:r>
           <w:rPr>
             <w:rStyle w:val="Hyperlink"/>
@@ -3429,7 +3751,13 @@
       </w:hyperlink>
       <w:r>
         <w:tab/>
-        <w:t>(3217 calories per day)</w:t>
+        <w:t>(3217 calories per day</w:t>
+      </w:r>
+      <w:r>
+        <w:t xml:space="preserve"> – TDEE base</w:t>
+      </w:r>
+      <w:r>
+        <w:t>)</w:t>
       </w:r>
     </w:p>
     <w:p/>
@@ -3514,7 +3842,7 @@
         </w:rPr>
         <w:t>(</w:t>
       </w:r>
-      <w:hyperlink r:id="rId17" w:history="1">
+      <w:hyperlink r:id="rId19" w:history="1">
         <w:r>
           <w:rPr>
             <w:rStyle w:val="Hyperlink"/>
@@ -3747,7 +4075,7 @@
           <w:sz w:val="26"/>
           <w:szCs w:val="26"/>
         </w:rPr>
-        <w:t>Maintain Strength/Intensity/Weight On The Bar</w:t>
+        <w:t>Drink enough Water</w:t>
       </w:r>
     </w:p>
     <w:p>
@@ -3757,69 +4085,15 @@
           <w:ilvl w:val="0"/>
           <w:numId w:val="6"/>
         </w:numPr>
-      </w:pPr>
-      <w:r>
-        <w:t>the primary training stimulus required for maintaining muscle is maintaining your current levels of strength</w:t>
-      </w:r>
-    </w:p>
-    <w:p>
-      <w:pPr>
-        <w:pStyle w:val="ListParagraph"/>
-        <w:numPr>
-          <w:ilvl w:val="0"/>
-          <w:numId w:val="6"/>
-        </w:numPr>
-      </w:pPr>
-      <w:r>
-        <w:t>On a fat loss diet just maintaining your current levels of strength (aka intensity, aka the weight on the bar) is what now signals your body to maintain muscle</w:t>
-      </w:r>
-    </w:p>
-    <w:p>
-      <w:pPr>
-        <w:pStyle w:val="ListParagraph"/>
-        <w:numPr>
-          <w:ilvl w:val="0"/>
-          <w:numId w:val="6"/>
-        </w:numPr>
-      </w:pPr>
-      <w:r>
-        <w:t>If that signal goes away, your body’s need to keep your pretty muscle tissue around goes away right along with it</w:t>
-      </w:r>
-    </w:p>
-    <w:p>
-      <w:pPr>
-        <w:pStyle w:val="ListParagraph"/>
-        <w:numPr>
-          <w:ilvl w:val="1"/>
-          <w:numId w:val="5"/>
-        </w:numPr>
-      </w:pPr>
-      <w:r>
-        <w:t>That’s why the insanely stupid myth of lifting heavier weights to build muscle but then lifting lighter weights (for higher reps) when you want to lose fat, get lean and get toned is the absolute WORST thing you could possibly believe when you’re trying to avoid losing muscle</w:t>
-      </w:r>
-    </w:p>
-    <w:p>
-      <w:pPr>
-        <w:pStyle w:val="ListParagraph"/>
-        <w:numPr>
-          <w:ilvl w:val="1"/>
-          <w:numId w:val="5"/>
-        </w:numPr>
-      </w:pPr>
-      <w:r>
-        <w:t>In reality, you lift heavy weight to build muscle, and then lift that same heavy weight if you want to actually maintain that muscle</w:t>
-      </w:r>
-    </w:p>
-    <w:p>
-      <w:pPr>
-        <w:pStyle w:val="ListParagraph"/>
-        <w:numPr>
-          <w:ilvl w:val="0"/>
-          <w:numId w:val="6"/>
-        </w:numPr>
-      </w:pPr>
-      <w:r>
-        <w:t>Sure you can continue trying to get stronger and continue trying to make progressive overload happen while losing fat. It can and does happen (especially for beginners, who should still be progressing consistently even in a deficit)</w:t>
+        <w:spacing w:before="240" w:after="0"/>
+        <w:rPr>
+          <w:b/>
+          <w:sz w:val="26"/>
+          <w:szCs w:val="26"/>
+        </w:rPr>
+      </w:pPr>
+      <w:r>
+        <w:t>Hydration is central and it is primary to feeling full. This is key for success in your plan!</w:t>
       </w:r>
     </w:p>
     <w:p>
@@ -3844,7 +4118,23 @@
           <w:sz w:val="26"/>
           <w:szCs w:val="26"/>
         </w:rPr>
-        <w:t>Reduce Weight Training Volume and/or Frequency</w:t>
+        <w:t>Main</w:t>
+      </w:r>
+      <w:r>
+        <w:rPr>
+          <w:b/>
+          <w:sz w:val="26"/>
+          <w:szCs w:val="26"/>
+        </w:rPr>
+        <w:t>tain Strength/Intensity/Weight o</w:t>
+      </w:r>
+      <w:r>
+        <w:rPr>
+          <w:b/>
+          <w:sz w:val="26"/>
+          <w:szCs w:val="26"/>
+        </w:rPr>
+        <w:t>n The Bar</w:t>
       </w:r>
     </w:p>
     <w:p>
@@ -3856,7 +4146,7 @@
         </w:numPr>
       </w:pPr>
       <w:r>
-        <w:t>A caloric deficit is really an energy deficit, and while this is fantastic (and required) for losing any amount of body fat, it eliminates energy for the rest of your time and life</w:t>
+        <w:t>the primary training stimulus required for maintaining muscle is maintaining your current levels of strength</w:t>
       </w:r>
     </w:p>
     <w:p>
@@ -3868,13 +4158,60 @@
         </w:numPr>
       </w:pPr>
       <w:r>
-        <w:t xml:space="preserve">If not reduced, this </w:t>
-      </w:r>
-      <w:r>
-        <w:t>regimen</w:t>
-      </w:r>
-      <w:r>
-        <w:t xml:space="preserve"> can actually lead to strength loss (lifting a lot with insufficient energy available!)</w:t>
+        <w:t>On a fat loss diet just maintaining your current levels of strength (aka intensity, aka the weight on the bar) is what now signals your body to maintain muscle</w:t>
+      </w:r>
+    </w:p>
+    <w:p>
+      <w:pPr>
+        <w:pStyle w:val="ListParagraph"/>
+        <w:numPr>
+          <w:ilvl w:val="0"/>
+          <w:numId w:val="6"/>
+        </w:numPr>
+      </w:pPr>
+      <w:r>
+        <w:t>If that signal goes away, your body’s need to keep your pretty muscle tissue around goes away right along with it</w:t>
+      </w:r>
+    </w:p>
+    <w:p>
+      <w:pPr>
+        <w:pStyle w:val="ListParagraph"/>
+        <w:numPr>
+          <w:ilvl w:val="1"/>
+          <w:numId w:val="5"/>
+        </w:numPr>
+      </w:pPr>
+      <w:r>
+        <w:t>That’s why the insanely stupid myth of lifting heavier weights to build muscle but then lif</w:t>
+      </w:r>
+      <w:bookmarkStart w:id="2" w:name="_GoBack"/>
+      <w:bookmarkEnd w:id="2"/>
+      <w:r>
+        <w:t>ting lighter weights (for higher reps) when you want to lose fat, get lean and get toned is the absolute WORST thing you could possibly believe when you’re trying to avoid losing muscle</w:t>
+      </w:r>
+    </w:p>
+    <w:p>
+      <w:pPr>
+        <w:pStyle w:val="ListParagraph"/>
+        <w:numPr>
+          <w:ilvl w:val="1"/>
+          <w:numId w:val="5"/>
+        </w:numPr>
+      </w:pPr>
+      <w:r>
+        <w:t>In reality, you lift heavy weight to build muscle, and then lift that same heavy weight if you want to actually maintain that muscle</w:t>
+      </w:r>
+    </w:p>
+    <w:p>
+      <w:pPr>
+        <w:pStyle w:val="ListParagraph"/>
+        <w:numPr>
+          <w:ilvl w:val="0"/>
+          <w:numId w:val="6"/>
+        </w:numPr>
+      </w:pPr>
+      <w:r>
+        <w:t>Sure you can continue trying to get stronger and continue trying to make progressive overload happen while losing fat. It can and does happen (especially for beginners, who should still be progressing consistently even in a deficit)</w:t>
       </w:r>
     </w:p>
     <w:p>
@@ -3899,7 +4236,7 @@
           <w:sz w:val="26"/>
           <w:szCs w:val="26"/>
         </w:rPr>
-        <w:t>Get Pre &amp; Post Workout Nutrition Right… Still</w:t>
+        <w:t>Reduce Weight Training Volume and/or Frequency</w:t>
       </w:r>
     </w:p>
     <w:p>
@@ -3911,13 +4248,25 @@
         </w:numPr>
       </w:pPr>
       <w:r>
-        <w:t xml:space="preserve">Pre and Post workout nutrition is centered on the maximization of effect in training and recovery from training periods, which is directly aligned with your weight loss plan's point of </w:t>
-      </w:r>
-      <w:r>
-        <w:t>exercise</w:t>
-      </w:r>
-      <w:r>
-        <w:t xml:space="preserve"> - maximizing effect of this time spent!</w:t>
+        <w:t>A caloric deficit is really an energy deficit, and while this is fantastic (and required) for losing any amount of body fat, it eliminates energy for the rest of your time and life</w:t>
+      </w:r>
+    </w:p>
+    <w:p>
+      <w:pPr>
+        <w:pStyle w:val="ListParagraph"/>
+        <w:numPr>
+          <w:ilvl w:val="0"/>
+          <w:numId w:val="6"/>
+        </w:numPr>
+      </w:pPr>
+      <w:r>
+        <w:t xml:space="preserve">If not reduced, this </w:t>
+      </w:r>
+      <w:r>
+        <w:t>regimen</w:t>
+      </w:r>
+      <w:r>
+        <w:t xml:space="preserve"> can actually lead to strength loss (lifting a lot with insufficient energy available!)</w:t>
       </w:r>
     </w:p>
     <w:p>
@@ -3942,7 +4291,7 @@
           <w:sz w:val="26"/>
           <w:szCs w:val="26"/>
         </w:rPr>
-        <w:t>Don’t Reduce Calories By TOO Much</w:t>
+        <w:t>Get Pre &amp; Post Workout Nutrition Right… Still</w:t>
       </w:r>
     </w:p>
     <w:p>
@@ -3954,19 +4303,13 @@
         </w:numPr>
       </w:pPr>
       <w:r>
-        <w:t>A moderate deficit of about 20% below maintenance level is what ends up being most ideal in most cases</w:t>
-      </w:r>
-    </w:p>
-    <w:p>
-      <w:pPr>
-        <w:pStyle w:val="ListParagraph"/>
-        <w:numPr>
-          <w:ilvl w:val="0"/>
-          <w:numId w:val="6"/>
-        </w:numPr>
-      </w:pPr>
-      <w:r>
-        <w:t>Reducing your calorie intake by TOO much will increase the potential for strength and muscle loss</w:t>
+        <w:t xml:space="preserve">Pre and Post workout nutrition is centered on the maximization of effect in training and recovery from training periods, which is directly aligned with your weight loss plan's point of </w:t>
+      </w:r>
+      <w:r>
+        <w:t>exercise</w:t>
+      </w:r>
+      <w:r>
+        <w:t xml:space="preserve"> - maximizing effect of this time spent!</w:t>
       </w:r>
     </w:p>
     <w:p>
@@ -3991,23 +4334,56 @@
           <w:sz w:val="26"/>
           <w:szCs w:val="26"/>
         </w:rPr>
-        <w:t xml:space="preserve">Avoid Excessive Amounts </w:t>
-      </w:r>
-      <w:r>
+        <w:t>Don’t Reduce Calories By TOO Much</w:t>
+      </w:r>
+    </w:p>
+    <w:p>
+      <w:pPr>
+        <w:pStyle w:val="ListParagraph"/>
+        <w:numPr>
+          <w:ilvl w:val="0"/>
+          <w:numId w:val="6"/>
+        </w:numPr>
+      </w:pPr>
+      <w:r>
+        <w:t>A moderate deficit of about 20% below maintenance level is what ends up being most ideal in most cases</w:t>
+      </w:r>
+    </w:p>
+    <w:p>
+      <w:pPr>
+        <w:pStyle w:val="ListParagraph"/>
+        <w:numPr>
+          <w:ilvl w:val="0"/>
+          <w:numId w:val="6"/>
+        </w:numPr>
+      </w:pPr>
+      <w:r>
+        <w:t>Reducing your calorie intake by TOO much will increase the potential for strength and muscle loss</w:t>
+      </w:r>
+    </w:p>
+    <w:p>
+      <w:pPr>
+        <w:pStyle w:val="ListParagraph"/>
+        <w:numPr>
+          <w:ilvl w:val="0"/>
+          <w:numId w:val="5"/>
+        </w:numPr>
+        <w:spacing w:before="240" w:after="0"/>
+        <w:ind w:left="360"/>
+        <w:contextualSpacing w:val="0"/>
         <w:rPr>
           <w:b/>
           <w:sz w:val="26"/>
           <w:szCs w:val="26"/>
         </w:rPr>
-        <w:t>of</w:t>
-      </w:r>
+      </w:pPr>
       <w:r>
         <w:rPr>
           <w:b/>
           <w:sz w:val="26"/>
           <w:szCs w:val="26"/>
         </w:rPr>
-        <w:t xml:space="preserve"> Cardio (Or Just Don’t Do ANY </w:t>
+        <w:t xml:space="preserve">Avoid Excessive Amounts </w:t>
       </w:r>
       <w:r>
         <w:rPr>
@@ -4015,7 +4391,7 @@
           <w:sz w:val="26"/>
           <w:szCs w:val="26"/>
         </w:rPr>
-        <w:t>at</w:t>
+        <w:t>of</w:t>
       </w:r>
       <w:r>
         <w:rPr>
@@ -4023,28 +4399,24 @@
           <w:sz w:val="26"/>
           <w:szCs w:val="26"/>
         </w:rPr>
-        <w:t xml:space="preserve"> All)</w:t>
-      </w:r>
-    </w:p>
-    <w:p>
-      <w:pPr>
+        <w:t xml:space="preserve"> Cardio (Or Just Don’t Do ANY </w:t>
+      </w:r>
+      <w:r>
         <w:rPr>
           <w:b/>
           <w:sz w:val="26"/>
           <w:szCs w:val="26"/>
         </w:rPr>
-      </w:pPr>
-    </w:p>
-    <w:p>
-      <w:pPr>
-        <w:tabs>
-          <w:tab w:val="left" w:pos="10111"/>
-        </w:tabs>
-        <w:rPr>
+        <w:t>at</w:t>
+      </w:r>
+      <w:r>
+        <w:rPr>
+          <w:b/>
           <w:sz w:val="26"/>
           <w:szCs w:val="26"/>
         </w:rPr>
-      </w:pPr>
+        <w:t xml:space="preserve"> All)</w:t>
+      </w:r>
       <w:r>
         <w:rPr>
           <w:sz w:val="26"/>
@@ -4054,7 +4426,7 @@
       </w:r>
     </w:p>
     <w:sectPr>
-      <w:footerReference w:type="default" r:id="rId18"/>
+      <w:footerReference w:type="default" r:id="rId20"/>
       <w:type w:val="continuous"/>
       <w:pgSz w:w="12240" w:h="15840"/>
       <w:pgMar w:top="720" w:right="720" w:bottom="720" w:left="720" w:header="720" w:footer="720" w:gutter="0"/>
@@ -4128,23 +4500,46 @@
     <w:r>
       <w:t xml:space="preserve"> of </w:t>
     </w:r>
-    <w:fldSimple w:instr=" NUMPAGES   \* MERGEFORMAT ">
-      <w:r>
-        <w:rPr>
-          <w:noProof/>
-        </w:rPr>
-        <w:t>9</w:t>
-      </w:r>
-    </w:fldSimple>
+    <w:r>
+      <w:fldChar w:fldCharType="begin"/>
+    </w:r>
+    <w:r>
+      <w:instrText xml:space="preserve"> NUMPAGES   \* MERGEFORMAT </w:instrText>
+    </w:r>
+    <w:r>
+      <w:fldChar w:fldCharType="separate"/>
+    </w:r>
+    <w:r>
+      <w:rPr>
+        <w:noProof/>
+      </w:rPr>
+      <w:t>9</w:t>
+    </w:r>
+    <w:r>
+      <w:rPr>
+        <w:noProof/>
+      </w:rPr>
+      <w:fldChar w:fldCharType="end"/>
+    </w:r>
     <w:r>
       <w:tab/>
       <w:t xml:space="preserve">Revision </w:t>
     </w:r>
-    <w:fldSimple w:instr=" DOCPROPERTY  &quot;Revision Number&quot;  \* MERGEFORMAT ">
-      <w:r>
-        <w:t>5.1.1</w:t>
-      </w:r>
-    </w:fldSimple>
+    <w:r>
+      <w:fldChar w:fldCharType="begin"/>
+    </w:r>
+    <w:r>
+      <w:instrText xml:space="preserve"> DOCPROPERTY  "Revision Number"  \* MERGEFORMAT </w:instrText>
+    </w:r>
+    <w:r>
+      <w:fldChar w:fldCharType="separate"/>
+    </w:r>
+    <w:r>
+      <w:t>5.2</w:t>
+    </w:r>
+    <w:r>
+      <w:fldChar w:fldCharType="end"/>
+    </w:r>
   </w:p>
 </w:ftr>
 </file>
@@ -4185,14 +4580,27 @@
     <w:r>
       <w:t xml:space="preserve"> of </w:t>
     </w:r>
-    <w:fldSimple w:instr=" NUMPAGES   \* MERGEFORMAT ">
-      <w:r>
-        <w:rPr>
-          <w:noProof/>
-        </w:rPr>
-        <w:t>9</w:t>
-      </w:r>
-    </w:fldSimple>
+    <w:r>
+      <w:fldChar w:fldCharType="begin"/>
+    </w:r>
+    <w:r>
+      <w:instrText xml:space="preserve"> NUMPAGES   \* MERGEFORMAT </w:instrText>
+    </w:r>
+    <w:r>
+      <w:fldChar w:fldCharType="separate"/>
+    </w:r>
+    <w:r>
+      <w:rPr>
+        <w:noProof/>
+      </w:rPr>
+      <w:t>9</w:t>
+    </w:r>
+    <w:r>
+      <w:rPr>
+        <w:noProof/>
+      </w:rPr>
+      <w:fldChar w:fldCharType="end"/>
+    </w:r>
     <w:r>
       <w:ptab w:relativeTo="margin" w:alignment="right" w:leader="none"/>
     </w:r>
@@ -4202,11 +4610,21 @@
     <w:r>
       <w:t xml:space="preserve">Revision </w:t>
     </w:r>
-    <w:fldSimple w:instr=" DOCPROPERTY  &quot;Revision Number&quot;  \* MERGEFORMAT ">
-      <w:r>
-        <w:t>5.1.1</w:t>
-      </w:r>
-    </w:fldSimple>
+    <w:r>
+      <w:fldChar w:fldCharType="begin"/>
+    </w:r>
+    <w:r>
+      <w:instrText xml:space="preserve"> DOCPROPERTY  "Revision Number"  \* MERGEFORMAT </w:instrText>
+    </w:r>
+    <w:r>
+      <w:fldChar w:fldCharType="separate"/>
+    </w:r>
+    <w:r>
+      <w:t>5.2</w:t>
+    </w:r>
+    <w:r>
+      <w:fldChar w:fldCharType="end"/>
+    </w:r>
   </w:p>
 </w:ftr>
 </file>
@@ -5937,6 +6355,119 @@
     </w:lvl>
   </w:abstractNum>
   <w:abstractNum w:abstractNumId="15" w15:restartNumberingAfterBreak="0">
+    <w:nsid w:val="30DB06D1"/>
+    <w:multiLevelType w:val="hybridMultilevel"/>
+    <w:tmpl w:val="3EFA4870"/>
+    <w:lvl w:ilvl="0" w:tplc="04090001">
+      <w:start w:val="1"/>
+      <w:numFmt w:val="bullet"/>
+      <w:lvlText w:val=""/>
+      <w:lvlJc w:val="left"/>
+      <w:pPr>
+        <w:ind w:left="720" w:hanging="360"/>
+      </w:pPr>
+      <w:rPr>
+        <w:rFonts w:ascii="Symbol" w:hAnsi="Symbol" w:hint="default"/>
+      </w:rPr>
+    </w:lvl>
+    <w:lvl w:ilvl="1" w:tplc="04090003" w:tentative="1">
+      <w:start w:val="1"/>
+      <w:numFmt w:val="bullet"/>
+      <w:lvlText w:val="o"/>
+      <w:lvlJc w:val="left"/>
+      <w:pPr>
+        <w:ind w:left="1440" w:hanging="360"/>
+      </w:pPr>
+      <w:rPr>
+        <w:rFonts w:ascii="Courier New" w:hAnsi="Courier New" w:cs="Courier New" w:hint="default"/>
+      </w:rPr>
+    </w:lvl>
+    <w:lvl w:ilvl="2" w:tplc="04090005" w:tentative="1">
+      <w:start w:val="1"/>
+      <w:numFmt w:val="bullet"/>
+      <w:lvlText w:val=""/>
+      <w:lvlJc w:val="left"/>
+      <w:pPr>
+        <w:ind w:left="2160" w:hanging="360"/>
+      </w:pPr>
+      <w:rPr>
+        <w:rFonts w:ascii="Wingdings" w:hAnsi="Wingdings" w:hint="default"/>
+      </w:rPr>
+    </w:lvl>
+    <w:lvl w:ilvl="3" w:tplc="04090001" w:tentative="1">
+      <w:start w:val="1"/>
+      <w:numFmt w:val="bullet"/>
+      <w:lvlText w:val=""/>
+      <w:lvlJc w:val="left"/>
+      <w:pPr>
+        <w:ind w:left="2880" w:hanging="360"/>
+      </w:pPr>
+      <w:rPr>
+        <w:rFonts w:ascii="Symbol" w:hAnsi="Symbol" w:hint="default"/>
+      </w:rPr>
+    </w:lvl>
+    <w:lvl w:ilvl="4" w:tplc="04090003" w:tentative="1">
+      <w:start w:val="1"/>
+      <w:numFmt w:val="bullet"/>
+      <w:lvlText w:val="o"/>
+      <w:lvlJc w:val="left"/>
+      <w:pPr>
+        <w:ind w:left="3600" w:hanging="360"/>
+      </w:pPr>
+      <w:rPr>
+        <w:rFonts w:ascii="Courier New" w:hAnsi="Courier New" w:cs="Courier New" w:hint="default"/>
+      </w:rPr>
+    </w:lvl>
+    <w:lvl w:ilvl="5" w:tplc="04090005" w:tentative="1">
+      <w:start w:val="1"/>
+      <w:numFmt w:val="bullet"/>
+      <w:lvlText w:val=""/>
+      <w:lvlJc w:val="left"/>
+      <w:pPr>
+        <w:ind w:left="4320" w:hanging="360"/>
+      </w:pPr>
+      <w:rPr>
+        <w:rFonts w:ascii="Wingdings" w:hAnsi="Wingdings" w:hint="default"/>
+      </w:rPr>
+    </w:lvl>
+    <w:lvl w:ilvl="6" w:tplc="04090001" w:tentative="1">
+      <w:start w:val="1"/>
+      <w:numFmt w:val="bullet"/>
+      <w:lvlText w:val=""/>
+      <w:lvlJc w:val="left"/>
+      <w:pPr>
+        <w:ind w:left="5040" w:hanging="360"/>
+      </w:pPr>
+      <w:rPr>
+        <w:rFonts w:ascii="Symbol" w:hAnsi="Symbol" w:hint="default"/>
+      </w:rPr>
+    </w:lvl>
+    <w:lvl w:ilvl="7" w:tplc="04090003" w:tentative="1">
+      <w:start w:val="1"/>
+      <w:numFmt w:val="bullet"/>
+      <w:lvlText w:val="o"/>
+      <w:lvlJc w:val="left"/>
+      <w:pPr>
+        <w:ind w:left="5760" w:hanging="360"/>
+      </w:pPr>
+      <w:rPr>
+        <w:rFonts w:ascii="Courier New" w:hAnsi="Courier New" w:cs="Courier New" w:hint="default"/>
+      </w:rPr>
+    </w:lvl>
+    <w:lvl w:ilvl="8" w:tplc="04090005" w:tentative="1">
+      <w:start w:val="1"/>
+      <w:numFmt w:val="bullet"/>
+      <w:lvlText w:val=""/>
+      <w:lvlJc w:val="left"/>
+      <w:pPr>
+        <w:ind w:left="6480" w:hanging="360"/>
+      </w:pPr>
+      <w:rPr>
+        <w:rFonts w:ascii="Wingdings" w:hAnsi="Wingdings" w:hint="default"/>
+      </w:rPr>
+    </w:lvl>
+  </w:abstractNum>
+  <w:abstractNum w:abstractNumId="16" w15:restartNumberingAfterBreak="0">
     <w:nsid w:val="314439F3"/>
     <w:multiLevelType w:val="hybridMultilevel"/>
     <w:tmpl w:val="ABC6784C"/>
@@ -6049,7 +6580,120 @@
       </w:rPr>
     </w:lvl>
   </w:abstractNum>
-  <w:abstractNum w:abstractNumId="16" w15:restartNumberingAfterBreak="0">
+  <w:abstractNum w:abstractNumId="17" w15:restartNumberingAfterBreak="0">
+    <w:nsid w:val="33480C0C"/>
+    <w:multiLevelType w:val="hybridMultilevel"/>
+    <w:tmpl w:val="ACE8B33C"/>
+    <w:lvl w:ilvl="0" w:tplc="04090001">
+      <w:start w:val="1"/>
+      <w:numFmt w:val="bullet"/>
+      <w:lvlText w:val=""/>
+      <w:lvlJc w:val="left"/>
+      <w:pPr>
+        <w:ind w:left="720" w:hanging="360"/>
+      </w:pPr>
+      <w:rPr>
+        <w:rFonts w:ascii="Symbol" w:hAnsi="Symbol" w:hint="default"/>
+      </w:rPr>
+    </w:lvl>
+    <w:lvl w:ilvl="1" w:tplc="04090003" w:tentative="1">
+      <w:start w:val="1"/>
+      <w:numFmt w:val="bullet"/>
+      <w:lvlText w:val="o"/>
+      <w:lvlJc w:val="left"/>
+      <w:pPr>
+        <w:ind w:left="1440" w:hanging="360"/>
+      </w:pPr>
+      <w:rPr>
+        <w:rFonts w:ascii="Courier New" w:hAnsi="Courier New" w:cs="Courier New" w:hint="default"/>
+      </w:rPr>
+    </w:lvl>
+    <w:lvl w:ilvl="2" w:tplc="04090005" w:tentative="1">
+      <w:start w:val="1"/>
+      <w:numFmt w:val="bullet"/>
+      <w:lvlText w:val=""/>
+      <w:lvlJc w:val="left"/>
+      <w:pPr>
+        <w:ind w:left="2160" w:hanging="360"/>
+      </w:pPr>
+      <w:rPr>
+        <w:rFonts w:ascii="Wingdings" w:hAnsi="Wingdings" w:hint="default"/>
+      </w:rPr>
+    </w:lvl>
+    <w:lvl w:ilvl="3" w:tplc="04090001" w:tentative="1">
+      <w:start w:val="1"/>
+      <w:numFmt w:val="bullet"/>
+      <w:lvlText w:val=""/>
+      <w:lvlJc w:val="left"/>
+      <w:pPr>
+        <w:ind w:left="2880" w:hanging="360"/>
+      </w:pPr>
+      <w:rPr>
+        <w:rFonts w:ascii="Symbol" w:hAnsi="Symbol" w:hint="default"/>
+      </w:rPr>
+    </w:lvl>
+    <w:lvl w:ilvl="4" w:tplc="04090003" w:tentative="1">
+      <w:start w:val="1"/>
+      <w:numFmt w:val="bullet"/>
+      <w:lvlText w:val="o"/>
+      <w:lvlJc w:val="left"/>
+      <w:pPr>
+        <w:ind w:left="3600" w:hanging="360"/>
+      </w:pPr>
+      <w:rPr>
+        <w:rFonts w:ascii="Courier New" w:hAnsi="Courier New" w:cs="Courier New" w:hint="default"/>
+      </w:rPr>
+    </w:lvl>
+    <w:lvl w:ilvl="5" w:tplc="04090005" w:tentative="1">
+      <w:start w:val="1"/>
+      <w:numFmt w:val="bullet"/>
+      <w:lvlText w:val=""/>
+      <w:lvlJc w:val="left"/>
+      <w:pPr>
+        <w:ind w:left="4320" w:hanging="360"/>
+      </w:pPr>
+      <w:rPr>
+        <w:rFonts w:ascii="Wingdings" w:hAnsi="Wingdings" w:hint="default"/>
+      </w:rPr>
+    </w:lvl>
+    <w:lvl w:ilvl="6" w:tplc="04090001" w:tentative="1">
+      <w:start w:val="1"/>
+      <w:numFmt w:val="bullet"/>
+      <w:lvlText w:val=""/>
+      <w:lvlJc w:val="left"/>
+      <w:pPr>
+        <w:ind w:left="5040" w:hanging="360"/>
+      </w:pPr>
+      <w:rPr>
+        <w:rFonts w:ascii="Symbol" w:hAnsi="Symbol" w:hint="default"/>
+      </w:rPr>
+    </w:lvl>
+    <w:lvl w:ilvl="7" w:tplc="04090003" w:tentative="1">
+      <w:start w:val="1"/>
+      <w:numFmt w:val="bullet"/>
+      <w:lvlText w:val="o"/>
+      <w:lvlJc w:val="left"/>
+      <w:pPr>
+        <w:ind w:left="5760" w:hanging="360"/>
+      </w:pPr>
+      <w:rPr>
+        <w:rFonts w:ascii="Courier New" w:hAnsi="Courier New" w:cs="Courier New" w:hint="default"/>
+      </w:rPr>
+    </w:lvl>
+    <w:lvl w:ilvl="8" w:tplc="04090005" w:tentative="1">
+      <w:start w:val="1"/>
+      <w:numFmt w:val="bullet"/>
+      <w:lvlText w:val=""/>
+      <w:lvlJc w:val="left"/>
+      <w:pPr>
+        <w:ind w:left="6480" w:hanging="360"/>
+      </w:pPr>
+      <w:rPr>
+        <w:rFonts w:ascii="Wingdings" w:hAnsi="Wingdings" w:hint="default"/>
+      </w:rPr>
+    </w:lvl>
+  </w:abstractNum>
+  <w:abstractNum w:abstractNumId="18" w15:restartNumberingAfterBreak="0">
     <w:nsid w:val="387E065C"/>
     <w:multiLevelType w:val="hybridMultilevel"/>
     <w:tmpl w:val="30687FA6"/>
@@ -6162,7 +6806,7 @@
       </w:rPr>
     </w:lvl>
   </w:abstractNum>
-  <w:abstractNum w:abstractNumId="17" w15:restartNumberingAfterBreak="0">
+  <w:abstractNum w:abstractNumId="19" w15:restartNumberingAfterBreak="0">
     <w:nsid w:val="390D60A7"/>
     <w:multiLevelType w:val="hybridMultilevel"/>
     <w:tmpl w:val="4DA413A6"/>
@@ -6275,7 +6919,7 @@
       </w:rPr>
     </w:lvl>
   </w:abstractNum>
-  <w:abstractNum w:abstractNumId="18" w15:restartNumberingAfterBreak="0">
+  <w:abstractNum w:abstractNumId="20" w15:restartNumberingAfterBreak="0">
     <w:nsid w:val="3E9D4366"/>
     <w:multiLevelType w:val="hybridMultilevel"/>
     <w:tmpl w:val="D40C80A4"/>
@@ -6388,7 +7032,7 @@
       </w:rPr>
     </w:lvl>
   </w:abstractNum>
-  <w:abstractNum w:abstractNumId="19" w15:restartNumberingAfterBreak="0">
+  <w:abstractNum w:abstractNumId="21" w15:restartNumberingAfterBreak="0">
     <w:nsid w:val="405376B5"/>
     <w:multiLevelType w:val="hybridMultilevel"/>
     <w:tmpl w:val="A4A4A00E"/>
@@ -6501,10 +7145,10 @@
       </w:rPr>
     </w:lvl>
   </w:abstractNum>
-  <w:abstractNum w:abstractNumId="20" w15:restartNumberingAfterBreak="0">
+  <w:abstractNum w:abstractNumId="22" w15:restartNumberingAfterBreak="0">
     <w:nsid w:val="412C71F6"/>
     <w:multiLevelType w:val="hybridMultilevel"/>
-    <w:tmpl w:val="2982C480"/>
+    <w:tmpl w:val="DB98EBE4"/>
     <w:lvl w:ilvl="0" w:tplc="04090001">
       <w:start w:val="1"/>
       <w:numFmt w:val="bullet"/>
@@ -6593,7 +7237,7 @@
       </w:pPr>
     </w:lvl>
   </w:abstractNum>
-  <w:abstractNum w:abstractNumId="21" w15:restartNumberingAfterBreak="0">
+  <w:abstractNum w:abstractNumId="23" w15:restartNumberingAfterBreak="0">
     <w:nsid w:val="45C737C8"/>
     <w:multiLevelType w:val="hybridMultilevel"/>
     <w:tmpl w:val="76BEE8A8"/>
@@ -6706,7 +7350,7 @@
       </w:rPr>
     </w:lvl>
   </w:abstractNum>
-  <w:abstractNum w:abstractNumId="22" w15:restartNumberingAfterBreak="0">
+  <w:abstractNum w:abstractNumId="24" w15:restartNumberingAfterBreak="0">
     <w:nsid w:val="47624268"/>
     <w:multiLevelType w:val="hybridMultilevel"/>
     <w:tmpl w:val="824AD420"/>
@@ -6819,7 +7463,7 @@
       </w:rPr>
     </w:lvl>
   </w:abstractNum>
-  <w:abstractNum w:abstractNumId="23" w15:restartNumberingAfterBreak="0">
+  <w:abstractNum w:abstractNumId="25" w15:restartNumberingAfterBreak="0">
     <w:nsid w:val="5C322F2E"/>
     <w:multiLevelType w:val="hybridMultilevel"/>
     <w:tmpl w:val="616279D2"/>
@@ -6932,7 +7576,7 @@
       </w:rPr>
     </w:lvl>
   </w:abstractNum>
-  <w:abstractNum w:abstractNumId="24" w15:restartNumberingAfterBreak="0">
+  <w:abstractNum w:abstractNumId="26" w15:restartNumberingAfterBreak="0">
     <w:nsid w:val="5E373958"/>
     <w:multiLevelType w:val="hybridMultilevel"/>
     <w:tmpl w:val="264C7884"/>
@@ -7045,7 +7689,7 @@
       </w:rPr>
     </w:lvl>
   </w:abstractNum>
-  <w:abstractNum w:abstractNumId="25" w15:restartNumberingAfterBreak="0">
+  <w:abstractNum w:abstractNumId="27" w15:restartNumberingAfterBreak="0">
     <w:nsid w:val="63E52381"/>
     <w:multiLevelType w:val="hybridMultilevel"/>
     <w:tmpl w:val="3EE08504"/>
@@ -7158,7 +7802,7 @@
       </w:rPr>
     </w:lvl>
   </w:abstractNum>
-  <w:abstractNum w:abstractNumId="26" w15:restartNumberingAfterBreak="0">
+  <w:abstractNum w:abstractNumId="28" w15:restartNumberingAfterBreak="0">
     <w:nsid w:val="64502F81"/>
     <w:multiLevelType w:val="hybridMultilevel"/>
     <w:tmpl w:val="FC0A9168"/>
@@ -7271,7 +7915,120 @@
       </w:rPr>
     </w:lvl>
   </w:abstractNum>
-  <w:abstractNum w:abstractNumId="27" w15:restartNumberingAfterBreak="0">
+  <w:abstractNum w:abstractNumId="29" w15:restartNumberingAfterBreak="0">
+    <w:nsid w:val="64DD2C10"/>
+    <w:multiLevelType w:val="hybridMultilevel"/>
+    <w:tmpl w:val="D0468CEA"/>
+    <w:lvl w:ilvl="0" w:tplc="04090001">
+      <w:start w:val="1"/>
+      <w:numFmt w:val="bullet"/>
+      <w:lvlText w:val=""/>
+      <w:lvlJc w:val="left"/>
+      <w:pPr>
+        <w:ind w:left="720" w:hanging="360"/>
+      </w:pPr>
+      <w:rPr>
+        <w:rFonts w:ascii="Symbol" w:hAnsi="Symbol" w:hint="default"/>
+      </w:rPr>
+    </w:lvl>
+    <w:lvl w:ilvl="1" w:tplc="04090003" w:tentative="1">
+      <w:start w:val="1"/>
+      <w:numFmt w:val="bullet"/>
+      <w:lvlText w:val="o"/>
+      <w:lvlJc w:val="left"/>
+      <w:pPr>
+        <w:ind w:left="1440" w:hanging="360"/>
+      </w:pPr>
+      <w:rPr>
+        <w:rFonts w:ascii="Courier New" w:hAnsi="Courier New" w:cs="Courier New" w:hint="default"/>
+      </w:rPr>
+    </w:lvl>
+    <w:lvl w:ilvl="2" w:tplc="04090005" w:tentative="1">
+      <w:start w:val="1"/>
+      <w:numFmt w:val="bullet"/>
+      <w:lvlText w:val=""/>
+      <w:lvlJc w:val="left"/>
+      <w:pPr>
+        <w:ind w:left="2160" w:hanging="360"/>
+      </w:pPr>
+      <w:rPr>
+        <w:rFonts w:ascii="Wingdings" w:hAnsi="Wingdings" w:hint="default"/>
+      </w:rPr>
+    </w:lvl>
+    <w:lvl w:ilvl="3" w:tplc="04090001" w:tentative="1">
+      <w:start w:val="1"/>
+      <w:numFmt w:val="bullet"/>
+      <w:lvlText w:val=""/>
+      <w:lvlJc w:val="left"/>
+      <w:pPr>
+        <w:ind w:left="2880" w:hanging="360"/>
+      </w:pPr>
+      <w:rPr>
+        <w:rFonts w:ascii="Symbol" w:hAnsi="Symbol" w:hint="default"/>
+      </w:rPr>
+    </w:lvl>
+    <w:lvl w:ilvl="4" w:tplc="04090003" w:tentative="1">
+      <w:start w:val="1"/>
+      <w:numFmt w:val="bullet"/>
+      <w:lvlText w:val="o"/>
+      <w:lvlJc w:val="left"/>
+      <w:pPr>
+        <w:ind w:left="3600" w:hanging="360"/>
+      </w:pPr>
+      <w:rPr>
+        <w:rFonts w:ascii="Courier New" w:hAnsi="Courier New" w:cs="Courier New" w:hint="default"/>
+      </w:rPr>
+    </w:lvl>
+    <w:lvl w:ilvl="5" w:tplc="04090005" w:tentative="1">
+      <w:start w:val="1"/>
+      <w:numFmt w:val="bullet"/>
+      <w:lvlText w:val=""/>
+      <w:lvlJc w:val="left"/>
+      <w:pPr>
+        <w:ind w:left="4320" w:hanging="360"/>
+      </w:pPr>
+      <w:rPr>
+        <w:rFonts w:ascii="Wingdings" w:hAnsi="Wingdings" w:hint="default"/>
+      </w:rPr>
+    </w:lvl>
+    <w:lvl w:ilvl="6" w:tplc="04090001" w:tentative="1">
+      <w:start w:val="1"/>
+      <w:numFmt w:val="bullet"/>
+      <w:lvlText w:val=""/>
+      <w:lvlJc w:val="left"/>
+      <w:pPr>
+        <w:ind w:left="5040" w:hanging="360"/>
+      </w:pPr>
+      <w:rPr>
+        <w:rFonts w:ascii="Symbol" w:hAnsi="Symbol" w:hint="default"/>
+      </w:rPr>
+    </w:lvl>
+    <w:lvl w:ilvl="7" w:tplc="04090003" w:tentative="1">
+      <w:start w:val="1"/>
+      <w:numFmt w:val="bullet"/>
+      <w:lvlText w:val="o"/>
+      <w:lvlJc w:val="left"/>
+      <w:pPr>
+        <w:ind w:left="5760" w:hanging="360"/>
+      </w:pPr>
+      <w:rPr>
+        <w:rFonts w:ascii="Courier New" w:hAnsi="Courier New" w:cs="Courier New" w:hint="default"/>
+      </w:rPr>
+    </w:lvl>
+    <w:lvl w:ilvl="8" w:tplc="04090005" w:tentative="1">
+      <w:start w:val="1"/>
+      <w:numFmt w:val="bullet"/>
+      <w:lvlText w:val=""/>
+      <w:lvlJc w:val="left"/>
+      <w:pPr>
+        <w:ind w:left="6480" w:hanging="360"/>
+      </w:pPr>
+      <w:rPr>
+        <w:rFonts w:ascii="Wingdings" w:hAnsi="Wingdings" w:hint="default"/>
+      </w:rPr>
+    </w:lvl>
+  </w:abstractNum>
+  <w:abstractNum w:abstractNumId="30" w15:restartNumberingAfterBreak="0">
     <w:nsid w:val="665C2D1F"/>
     <w:multiLevelType w:val="hybridMultilevel"/>
     <w:tmpl w:val="7AF45D2E"/>
@@ -7384,7 +8141,7 @@
       </w:rPr>
     </w:lvl>
   </w:abstractNum>
-  <w:abstractNum w:abstractNumId="28" w15:restartNumberingAfterBreak="0">
+  <w:abstractNum w:abstractNumId="31" w15:restartNumberingAfterBreak="0">
     <w:nsid w:val="788F621D"/>
     <w:multiLevelType w:val="hybridMultilevel"/>
     <w:tmpl w:val="91120670"/>
@@ -7497,7 +8254,120 @@
       </w:rPr>
     </w:lvl>
   </w:abstractNum>
-  <w:abstractNum w:abstractNumId="29" w15:restartNumberingAfterBreak="0">
+  <w:abstractNum w:abstractNumId="32" w15:restartNumberingAfterBreak="0">
+    <w:nsid w:val="789258B5"/>
+    <w:multiLevelType w:val="hybridMultilevel"/>
+    <w:tmpl w:val="D8F6E654"/>
+    <w:lvl w:ilvl="0" w:tplc="04090001">
+      <w:start w:val="1"/>
+      <w:numFmt w:val="bullet"/>
+      <w:lvlText w:val=""/>
+      <w:lvlJc w:val="left"/>
+      <w:pPr>
+        <w:ind w:left="720" w:hanging="360"/>
+      </w:pPr>
+      <w:rPr>
+        <w:rFonts w:ascii="Symbol" w:hAnsi="Symbol" w:hint="default"/>
+      </w:rPr>
+    </w:lvl>
+    <w:lvl w:ilvl="1" w:tplc="04090003" w:tentative="1">
+      <w:start w:val="1"/>
+      <w:numFmt w:val="bullet"/>
+      <w:lvlText w:val="o"/>
+      <w:lvlJc w:val="left"/>
+      <w:pPr>
+        <w:ind w:left="1440" w:hanging="360"/>
+      </w:pPr>
+      <w:rPr>
+        <w:rFonts w:ascii="Courier New" w:hAnsi="Courier New" w:cs="Courier New" w:hint="default"/>
+      </w:rPr>
+    </w:lvl>
+    <w:lvl w:ilvl="2" w:tplc="04090005" w:tentative="1">
+      <w:start w:val="1"/>
+      <w:numFmt w:val="bullet"/>
+      <w:lvlText w:val=""/>
+      <w:lvlJc w:val="left"/>
+      <w:pPr>
+        <w:ind w:left="2160" w:hanging="360"/>
+      </w:pPr>
+      <w:rPr>
+        <w:rFonts w:ascii="Wingdings" w:hAnsi="Wingdings" w:hint="default"/>
+      </w:rPr>
+    </w:lvl>
+    <w:lvl w:ilvl="3" w:tplc="04090001" w:tentative="1">
+      <w:start w:val="1"/>
+      <w:numFmt w:val="bullet"/>
+      <w:lvlText w:val=""/>
+      <w:lvlJc w:val="left"/>
+      <w:pPr>
+        <w:ind w:left="2880" w:hanging="360"/>
+      </w:pPr>
+      <w:rPr>
+        <w:rFonts w:ascii="Symbol" w:hAnsi="Symbol" w:hint="default"/>
+      </w:rPr>
+    </w:lvl>
+    <w:lvl w:ilvl="4" w:tplc="04090003" w:tentative="1">
+      <w:start w:val="1"/>
+      <w:numFmt w:val="bullet"/>
+      <w:lvlText w:val="o"/>
+      <w:lvlJc w:val="left"/>
+      <w:pPr>
+        <w:ind w:left="3600" w:hanging="360"/>
+      </w:pPr>
+      <w:rPr>
+        <w:rFonts w:ascii="Courier New" w:hAnsi="Courier New" w:cs="Courier New" w:hint="default"/>
+      </w:rPr>
+    </w:lvl>
+    <w:lvl w:ilvl="5" w:tplc="04090005" w:tentative="1">
+      <w:start w:val="1"/>
+      <w:numFmt w:val="bullet"/>
+      <w:lvlText w:val=""/>
+      <w:lvlJc w:val="left"/>
+      <w:pPr>
+        <w:ind w:left="4320" w:hanging="360"/>
+      </w:pPr>
+      <w:rPr>
+        <w:rFonts w:ascii="Wingdings" w:hAnsi="Wingdings" w:hint="default"/>
+      </w:rPr>
+    </w:lvl>
+    <w:lvl w:ilvl="6" w:tplc="04090001" w:tentative="1">
+      <w:start w:val="1"/>
+      <w:numFmt w:val="bullet"/>
+      <w:lvlText w:val=""/>
+      <w:lvlJc w:val="left"/>
+      <w:pPr>
+        <w:ind w:left="5040" w:hanging="360"/>
+      </w:pPr>
+      <w:rPr>
+        <w:rFonts w:ascii="Symbol" w:hAnsi="Symbol" w:hint="default"/>
+      </w:rPr>
+    </w:lvl>
+    <w:lvl w:ilvl="7" w:tplc="04090003" w:tentative="1">
+      <w:start w:val="1"/>
+      <w:numFmt w:val="bullet"/>
+      <w:lvlText w:val="o"/>
+      <w:lvlJc w:val="left"/>
+      <w:pPr>
+        <w:ind w:left="5760" w:hanging="360"/>
+      </w:pPr>
+      <w:rPr>
+        <w:rFonts w:ascii="Courier New" w:hAnsi="Courier New" w:cs="Courier New" w:hint="default"/>
+      </w:rPr>
+    </w:lvl>
+    <w:lvl w:ilvl="8" w:tplc="04090005" w:tentative="1">
+      <w:start w:val="1"/>
+      <w:numFmt w:val="bullet"/>
+      <w:lvlText w:val=""/>
+      <w:lvlJc w:val="left"/>
+      <w:pPr>
+        <w:ind w:left="6480" w:hanging="360"/>
+      </w:pPr>
+      <w:rPr>
+        <w:rFonts w:ascii="Wingdings" w:hAnsi="Wingdings" w:hint="default"/>
+      </w:rPr>
+    </w:lvl>
+  </w:abstractNum>
+  <w:abstractNum w:abstractNumId="33" w15:restartNumberingAfterBreak="0">
     <w:nsid w:val="78C8507C"/>
     <w:multiLevelType w:val="hybridMultilevel"/>
     <w:tmpl w:val="C3A2B1EA"/>
@@ -7610,7 +8480,7 @@
       </w:rPr>
     </w:lvl>
   </w:abstractNum>
-  <w:abstractNum w:abstractNumId="30" w15:restartNumberingAfterBreak="0">
+  <w:abstractNum w:abstractNumId="34" w15:restartNumberingAfterBreak="0">
     <w:nsid w:val="7E391A33"/>
     <w:multiLevelType w:val="hybridMultilevel"/>
     <w:tmpl w:val="7FFC7B20"/>
@@ -7733,13 +8603,13 @@
     <w:abstractNumId w:val="11"/>
   </w:num>
   <w:num w:numId="4">
-    <w:abstractNumId w:val="18"/>
+    <w:abstractNumId w:val="20"/>
   </w:num>
   <w:num w:numId="5">
     <w:abstractNumId w:val="7"/>
   </w:num>
   <w:num w:numId="6">
-    <w:abstractNumId w:val="20"/>
+    <w:abstractNumId w:val="22"/>
   </w:num>
   <w:num w:numId="7">
     <w:abstractNumId w:val="9"/>
@@ -7748,31 +8618,31 @@
     <w:abstractNumId w:val="2"/>
   </w:num>
   <w:num w:numId="9">
-    <w:abstractNumId w:val="17"/>
+    <w:abstractNumId w:val="19"/>
   </w:num>
   <w:num w:numId="10">
-    <w:abstractNumId w:val="19"/>
+    <w:abstractNumId w:val="21"/>
   </w:num>
   <w:num w:numId="11">
     <w:abstractNumId w:val="10"/>
   </w:num>
   <w:num w:numId="12">
-    <w:abstractNumId w:val="15"/>
+    <w:abstractNumId w:val="16"/>
   </w:num>
   <w:num w:numId="13">
     <w:abstractNumId w:val="13"/>
   </w:num>
   <w:num w:numId="14">
-    <w:abstractNumId w:val="25"/>
+    <w:abstractNumId w:val="27"/>
   </w:num>
   <w:num w:numId="15">
-    <w:abstractNumId w:val="28"/>
+    <w:abstractNumId w:val="31"/>
   </w:num>
   <w:num w:numId="16">
-    <w:abstractNumId w:val="27"/>
+    <w:abstractNumId w:val="30"/>
   </w:num>
   <w:num w:numId="17">
-    <w:abstractNumId w:val="26"/>
+    <w:abstractNumId w:val="28"/>
   </w:num>
   <w:num w:numId="18">
     <w:abstractNumId w:val="14"/>
@@ -7784,37 +8654,49 @@
     <w:abstractNumId w:val="6"/>
   </w:num>
   <w:num w:numId="21">
-    <w:abstractNumId w:val="29"/>
+    <w:abstractNumId w:val="33"/>
   </w:num>
   <w:num w:numId="22">
     <w:abstractNumId w:val="1"/>
   </w:num>
   <w:num w:numId="23">
-    <w:abstractNumId w:val="22"/>
+    <w:abstractNumId w:val="24"/>
   </w:num>
   <w:num w:numId="24">
     <w:abstractNumId w:val="12"/>
   </w:num>
   <w:num w:numId="25">
-    <w:abstractNumId w:val="24"/>
+    <w:abstractNumId w:val="26"/>
   </w:num>
   <w:num w:numId="26">
-    <w:abstractNumId w:val="16"/>
+    <w:abstractNumId w:val="18"/>
   </w:num>
   <w:num w:numId="27">
     <w:abstractNumId w:val="4"/>
   </w:num>
   <w:num w:numId="28">
-    <w:abstractNumId w:val="30"/>
+    <w:abstractNumId w:val="34"/>
   </w:num>
   <w:num w:numId="29">
-    <w:abstractNumId w:val="21"/>
+    <w:abstractNumId w:val="23"/>
   </w:num>
   <w:num w:numId="30">
-    <w:abstractNumId w:val="23"/>
+    <w:abstractNumId w:val="25"/>
   </w:num>
   <w:num w:numId="31">
     <w:abstractNumId w:val="3"/>
+  </w:num>
+  <w:num w:numId="32">
+    <w:abstractNumId w:val="15"/>
+  </w:num>
+  <w:num w:numId="33">
+    <w:abstractNumId w:val="17"/>
+  </w:num>
+  <w:num w:numId="34">
+    <w:abstractNumId w:val="29"/>
+  </w:num>
+  <w:num w:numId="35">
+    <w:abstractNumId w:val="32"/>
   </w:num>
   <w:numIdMacAtCleanup w:val="23"/>
 </w:numbering>
@@ -8655,7 +9537,7 @@
 </file>
 
 <file path=customXml/itemProps1.xml><?xml version="1.0" encoding="utf-8"?>
-<ds:datastoreItem xmlns:ds="http://schemas.openxmlformats.org/officeDocument/2006/customXml" ds:itemID="{20C8AC44-59FA-462A-872B-8BB37F6C8547}">
+<ds:datastoreItem xmlns:ds="http://schemas.openxmlformats.org/officeDocument/2006/customXml" ds:itemID="{0B11AACD-A21F-4A8C-A723-0A7A1053F7FD}">
   <ds:schemaRefs>
     <ds:schemaRef ds:uri="http://schemas.openxmlformats.org/officeDocument/2006/bibliography"/>
   </ds:schemaRefs>

</xml_diff>

<commit_message>
(C)    calum plan updates - monday
</commit_message>
<xml_diff>
--- a/Suppl/Jmr Fitness Plan.docx
+++ b/Suppl/Jmr Fitness Plan.docx
@@ -11,24 +11,67 @@
         </w:tabs>
         <w:spacing w:after="0" w:line="240" w:lineRule="auto"/>
       </w:pPr>
+      <w:r>
+        <w:rPr>
+          <w:b/>
+        </w:rPr>
+        <w:t>Gym:</w:t>
+      </w:r>
+      <w:r>
+        <w:t xml:space="preserve"> </w:t>
+      </w:r>
+      <w:r>
+        <w:tab/>
+      </w:r>
+      <w:hyperlink r:id="rId7" w:history="1">
+        <w:r>
+          <w:rPr>
+            <w:rStyle w:val="Hyperlink"/>
+            <w:color w:val="auto"/>
+            <w:u w:val="none"/>
+          </w:rPr>
+          <w:t>Emeral</w:t>
+        </w:r>
+        <w:r>
+          <w:rPr>
+            <w:rStyle w:val="Hyperlink"/>
+            <w:color w:val="auto"/>
+            <w:u w:val="none"/>
+          </w:rPr>
+          <w:t>d</w:t>
+        </w:r>
+        <w:r>
+          <w:rPr>
+            <w:rStyle w:val="Hyperlink"/>
+            <w:color w:val="auto"/>
+            <w:u w:val="none"/>
+          </w:rPr>
+          <w:t xml:space="preserve"> City Athletics, Everett</w:t>
+        </w:r>
+      </w:hyperlink>
+      <w:r>
+        <w:tab/>
+        <w:t>(</w:t>
+      </w:r>
+      <w:r>
+        <w:t>10</w:t>
+      </w:r>
+      <w:r>
+        <w:t>/</w:t>
+      </w:r>
+      <w:r>
+        <w:t>24</w:t>
+      </w:r>
+      <w:r>
+        <w:t>/</w:t>
+      </w:r>
+      <w:r>
+        <w:t>20</w:t>
+      </w:r>
       <w:bookmarkStart w:id="0" w:name="_GoBack"/>
       <w:bookmarkEnd w:id="0"/>
       <w:r>
-        <w:rPr>
-          <w:b/>
-        </w:rPr>
-        <w:t>Gym:</w:t>
-      </w:r>
-      <w:r>
-        <w:t xml:space="preserve"> </w:t>
-      </w:r>
-      <w:r>
-        <w:tab/>
-        <w:t>LA Fitness, Canyon Park</w:t>
-      </w:r>
-      <w:r>
-        <w:tab/>
-        <w:t>(6/1/19)</w:t>
+        <w:t>)</w:t>
       </w:r>
     </w:p>
     <w:p>
@@ -50,7 +93,9 @@
       </w:r>
       <w:r>
         <w:tab/>
-        <w:t>Self</w:t>
+      </w:r>
+      <w:r>
+        <w:t>Calum</w:t>
       </w:r>
     </w:p>
     <w:p>
@@ -63,14 +108,424 @@
       <w:pPr>
         <w:pStyle w:val="Standard"/>
         <w:spacing w:after="115" w:line="240" w:lineRule="auto"/>
-      </w:pPr>
-      <w:r>
         <w:rPr>
           <w:b/>
           <w:sz w:val="28"/>
           <w:szCs w:val="28"/>
         </w:rPr>
+      </w:pPr>
+      <w:r>
+        <w:rPr>
+          <w:b/>
+          <w:sz w:val="28"/>
+          <w:szCs w:val="28"/>
+        </w:rPr>
         <w:t>Fitness Plan</w:t>
+      </w:r>
+    </w:p>
+    <w:p>
+      <w:r>
+        <w:tab/>
+        <w:t>Form</w:t>
+      </w:r>
+      <w:r>
+        <w:tab/>
+        <w:t>5 days/week lift &amp; cardio, daily fitness if possible</w:t>
+      </w:r>
+    </w:p>
+    <w:p>
+      <w:r>
+        <w:tab/>
+        <w:t>Idea</w:t>
+      </w:r>
+      <w:r>
+        <w:tab/>
+        <w:t>Establish motion &amp; begin routine, grow strength</w:t>
+      </w:r>
+    </w:p>
+    <w:p>
+      <w:r>
+        <w:tab/>
+        <w:t>Flow</w:t>
+      </w:r>
+      <w:r>
+        <w:tab/>
+        <w:t>45min lift, 30min cardio</w:t>
+      </w:r>
+    </w:p>
+    <w:p>
+      <w:r>
+        <w:tab/>
+        <w:t>Sched</w:t>
+      </w:r>
+      <w:r>
+        <w:tab/>
+        <w:t>Mon</w:t>
+      </w:r>
+      <w:r>
+        <w:tab/>
+        <w:t>Full Body</w:t>
+      </w:r>
+    </w:p>
+    <w:p>
+      <w:r>
+        <w:tab/>
+      </w:r>
+      <w:r>
+        <w:tab/>
+        <w:t xml:space="preserve">Wed </w:t>
+      </w:r>
+      <w:r>
+        <w:tab/>
+        <w:t>Leg</w:t>
+      </w:r>
+    </w:p>
+    <w:p>
+      <w:r>
+        <w:tab/>
+      </w:r>
+      <w:r>
+        <w:tab/>
+        <w:t>Thurs</w:t>
+      </w:r>
+      <w:r>
+        <w:tab/>
+        <w:t>Upper Body</w:t>
+      </w:r>
+    </w:p>
+    <w:p>
+      <w:r>
+        <w:tab/>
+      </w:r>
+      <w:r>
+        <w:tab/>
+        <w:t>Fri</w:t>
+      </w:r>
+      <w:r>
+        <w:tab/>
+        <w:t>Full Body</w:t>
+      </w:r>
+    </w:p>
+    <w:p>
+      <w:r>
+        <w:tab/>
+      </w:r>
+      <w:r>
+        <w:tab/>
+        <w:t>Sat</w:t>
+      </w:r>
+      <w:r>
+        <w:tab/>
+        <w:t>Isolation Focus, legs/abs/etc. – “Fun day”</w:t>
+      </w:r>
+    </w:p>
+    <w:p>
+      <w:r>
+        <w:tab/>
+      </w:r>
+      <w:r>
+        <w:tab/>
+        <w:t xml:space="preserve">@plan </w:t>
+      </w:r>
+      <w:r>
+        <w:tab/>
+        <w:t xml:space="preserve">Supersets 8-9 </w:t>
+      </w:r>
+      <w:r>
+        <w:t xml:space="preserve">@ 3x15 </w:t>
+      </w:r>
+      <w:r>
+        <w:t>lifts</w:t>
+      </w:r>
+      <w:r>
+        <w:t>,</w:t>
+      </w:r>
+      <w:r>
+        <w:t xml:space="preserve"> to start</w:t>
+      </w:r>
+      <w:r>
+        <w:t xml:space="preserve"> (drop if too long)</w:t>
+      </w:r>
+    </w:p>
+    <w:p/>
+    <w:p>
+      <w:pPr>
+        <w:rPr>
+          <w:b/>
+        </w:rPr>
+      </w:pPr>
+      <w:r>
+        <w:rPr>
+          <w:b/>
+        </w:rPr>
+        <w:t>Monday</w:t>
+      </w:r>
+      <w:r>
+        <w:rPr>
+          <w:b/>
+        </w:rPr>
+        <w:t xml:space="preserve"> – Full Body</w:t>
+      </w:r>
+    </w:p>
+    <w:p>
+      <w:pPr>
+        <w:pStyle w:val="ListParagraph"/>
+        <w:numPr>
+          <w:ilvl w:val="0"/>
+          <w:numId w:val="40"/>
+        </w:numPr>
+      </w:pPr>
+      <w:r>
+        <w:t>Burpee</w:t>
+      </w:r>
+      <w:r>
+        <w:t xml:space="preserve"> / </w:t>
+      </w:r>
+      <w:r>
+        <w:t>Lunges</w:t>
+      </w:r>
+    </w:p>
+    <w:p>
+      <w:pPr>
+        <w:pStyle w:val="ListParagraph"/>
+        <w:numPr>
+          <w:ilvl w:val="0"/>
+          <w:numId w:val="40"/>
+        </w:numPr>
+      </w:pPr>
+      <w:r>
+        <w:t>Deadlift</w:t>
+      </w:r>
+      <w:r>
+        <w:t xml:space="preserve"> / </w:t>
+      </w:r>
+      <w:r>
+        <w:t>Face Pulls</w:t>
+      </w:r>
+      <w:r>
+        <w:t xml:space="preserve"> / </w:t>
+      </w:r>
+      <w:r>
+        <w:t>Kettlebell swings</w:t>
+      </w:r>
+    </w:p>
+    <w:p>
+      <w:pPr>
+        <w:pStyle w:val="ListParagraph"/>
+        <w:numPr>
+          <w:ilvl w:val="0"/>
+          <w:numId w:val="40"/>
+        </w:numPr>
+      </w:pPr>
+      <w:r>
+        <w:t>Renegade Row</w:t>
+      </w:r>
+      <w:r>
+        <w:t xml:space="preserve"> / </w:t>
+      </w:r>
+      <w:r>
+        <w:t>Weighted Step Ups</w:t>
+      </w:r>
+    </w:p>
+    <w:p>
+      <w:pPr>
+        <w:pStyle w:val="ListParagraph"/>
+        <w:numPr>
+          <w:ilvl w:val="0"/>
+          <w:numId w:val="40"/>
+        </w:numPr>
+      </w:pPr>
+      <w:r>
+        <w:t xml:space="preserve">Kettlebell </w:t>
+      </w:r>
+      <w:r>
+        <w:t>Squat</w:t>
+      </w:r>
+      <w:r>
+        <w:t xml:space="preserve"> / </w:t>
+      </w:r>
+      <w:r>
+        <w:t>Overhead Press</w:t>
+      </w:r>
+    </w:p>
+    <w:p>
+      <w:pPr>
+        <w:rPr>
+          <w:b/>
+        </w:rPr>
+      </w:pPr>
+      <w:r>
+        <w:rPr>
+          <w:b/>
+        </w:rPr>
+        <w:t>Wednesday</w:t>
+      </w:r>
+    </w:p>
+    <w:p>
+      <w:r>
+        <w:t>Ideas:</w:t>
+      </w:r>
+    </w:p>
+    <w:p>
+      <w:pPr>
+        <w:pStyle w:val="ListParagraph"/>
+        <w:numPr>
+          <w:ilvl w:val="0"/>
+          <w:numId w:val="42"/>
+        </w:numPr>
+      </w:pPr>
+      <w:r>
+        <w:t>Lying Dumbbell Hamstring Curls</w:t>
+      </w:r>
+    </w:p>
+    <w:p>
+      <w:pPr>
+        <w:rPr>
+          <w:b/>
+        </w:rPr>
+      </w:pPr>
+      <w:r>
+        <w:rPr>
+          <w:b/>
+        </w:rPr>
+        <w:t>Thur</w:t>
+      </w:r>
+      <w:r>
+        <w:rPr>
+          <w:b/>
+        </w:rPr>
+        <w:t>s</w:t>
+      </w:r>
+      <w:r>
+        <w:rPr>
+          <w:b/>
+        </w:rPr>
+        <w:t>day</w:t>
+      </w:r>
+    </w:p>
+    <w:p>
+      <w:pPr>
+        <w:pStyle w:val="ListParagraph"/>
+        <w:numPr>
+          <w:ilvl w:val="0"/>
+          <w:numId w:val="42"/>
+        </w:numPr>
+      </w:pPr>
+    </w:p>
+    <w:p>
+      <w:pPr>
+        <w:rPr>
+          <w:b/>
+        </w:rPr>
+      </w:pPr>
+      <w:r>
+        <w:rPr>
+          <w:b/>
+        </w:rPr>
+        <w:t>Friday</w:t>
+      </w:r>
+    </w:p>
+    <w:p>
+      <w:pPr>
+        <w:pStyle w:val="ListParagraph"/>
+        <w:numPr>
+          <w:ilvl w:val="0"/>
+          <w:numId w:val="42"/>
+        </w:numPr>
+      </w:pPr>
+    </w:p>
+    <w:p>
+      <w:pPr>
+        <w:rPr>
+          <w:b/>
+        </w:rPr>
+      </w:pPr>
+      <w:r>
+        <w:rPr>
+          <w:b/>
+        </w:rPr>
+        <w:t>Sat</w:t>
+      </w:r>
+      <w:r>
+        <w:rPr>
+          <w:b/>
+        </w:rPr>
+        <w:t>urday</w:t>
+      </w:r>
+    </w:p>
+    <w:p>
+      <w:pPr>
+        <w:pStyle w:val="ListParagraph"/>
+        <w:numPr>
+          <w:ilvl w:val="0"/>
+          <w:numId w:val="42"/>
+        </w:numPr>
+      </w:pPr>
+    </w:p>
+    <w:p>
+      <w:pPr>
+        <w:rPr>
+          <w:sz w:val="28"/>
+          <w:szCs w:val="28"/>
+        </w:rPr>
+      </w:pPr>
+      <w:r>
+        <w:rPr>
+          <w:b/>
+          <w:sz w:val="28"/>
+          <w:szCs w:val="28"/>
+        </w:rPr>
+        <w:t>Questions</w:t>
+      </w:r>
+    </w:p>
+    <w:p>
+      <w:pPr>
+        <w:pStyle w:val="ListParagraph"/>
+        <w:numPr>
+          <w:ilvl w:val="0"/>
+          <w:numId w:val="41"/>
+        </w:numPr>
+        <w:rPr>
+          <w:sz w:val="28"/>
+          <w:szCs w:val="28"/>
+        </w:rPr>
+      </w:pPr>
+      <w:r>
+        <w:rPr>
+          <w:sz w:val="28"/>
+          <w:szCs w:val="28"/>
+        </w:rPr>
+        <w:t>Pike Roll Out for Full Body?</w:t>
+      </w:r>
+      <w:r>
+        <w:rPr>
+          <w:sz w:val="28"/>
+          <w:szCs w:val="28"/>
+        </w:rPr>
+        <w:br w:type="page"/>
+      </w:r>
+    </w:p>
+    <w:p>
+      <w:pPr>
+        <w:pStyle w:val="Standard"/>
+        <w:spacing w:after="115" w:line="240" w:lineRule="auto"/>
+      </w:pPr>
+      <w:r>
+        <w:rPr>
+          <w:b/>
+          <w:sz w:val="28"/>
+          <w:szCs w:val="28"/>
+        </w:rPr>
+        <w:lastRenderedPageBreak/>
+        <w:t>Fitness Plan</w:t>
+      </w:r>
+      <w:r>
+        <w:rPr>
+          <w:b/>
+          <w:sz w:val="28"/>
+          <w:szCs w:val="28"/>
+        </w:rPr>
+        <w:t xml:space="preserve"> &lt;LAST&gt;</w:t>
       </w:r>
     </w:p>
     <w:p>
@@ -233,14 +688,7 @@
           <w:szCs w:val="24"/>
         </w:rPr>
         <w:tab/>
-        <w:t xml:space="preserve">Establish </w:t>
-      </w:r>
-      <w:r>
-        <w:rPr>
-          <w:sz w:val="24"/>
-          <w:szCs w:val="24"/>
-        </w:rPr>
-        <w:t>regimen</w:t>
+        <w:t>Establish regimen</w:t>
       </w:r>
       <w:r>
         <w:rPr>
@@ -557,14 +1005,7 @@
           <w:sz w:val="24"/>
           <w:szCs w:val="24"/>
         </w:rPr>
-        <w:t xml:space="preserve">Meals are packed, no </w:t>
-      </w:r>
-      <w:r>
-        <w:rPr>
-          <w:sz w:val="24"/>
-          <w:szCs w:val="24"/>
-        </w:rPr>
-        <w:t>fast-food w/o invite</w:t>
+        <w:t>Meals are packed, no fast-food w/o invite</w:t>
       </w:r>
     </w:p>
     <w:p>
@@ -723,14 +1164,7 @@
           <w:sz w:val="24"/>
           <w:szCs w:val="24"/>
         </w:rPr>
-        <w:t>Entry/Ex</w:t>
-      </w:r>
-      <w:r>
-        <w:rPr>
-          <w:sz w:val="24"/>
-          <w:szCs w:val="24"/>
-        </w:rPr>
-        <w:t>it Cardio (5/5)</w:t>
+        <w:t>Entry/Exit Cardio (5/5)</w:t>
       </w:r>
     </w:p>
     <w:p>
@@ -1390,6 +1824,95 @@
     </w:lvl>
   </w:abstractNum>
   <w:abstractNum w:abstractNumId="6" w15:restartNumberingAfterBreak="0">
+    <w:nsid w:val="0BDA529F"/>
+    <w:multiLevelType w:val="hybridMultilevel"/>
+    <w:tmpl w:val="A5AC5AE4"/>
+    <w:lvl w:ilvl="0" w:tplc="0409000F">
+      <w:start w:val="1"/>
+      <w:numFmt w:val="decimal"/>
+      <w:lvlText w:val="%1."/>
+      <w:lvlJc w:val="left"/>
+      <w:pPr>
+        <w:ind w:left="720" w:hanging="360"/>
+      </w:pPr>
+      <w:rPr>
+        <w:rFonts w:hint="default"/>
+      </w:rPr>
+    </w:lvl>
+    <w:lvl w:ilvl="1" w:tplc="04090019">
+      <w:start w:val="1"/>
+      <w:numFmt w:val="lowerLetter"/>
+      <w:lvlText w:val="%2."/>
+      <w:lvlJc w:val="left"/>
+      <w:pPr>
+        <w:ind w:left="1440" w:hanging="360"/>
+      </w:pPr>
+    </w:lvl>
+    <w:lvl w:ilvl="2" w:tplc="0409001B" w:tentative="1">
+      <w:start w:val="1"/>
+      <w:numFmt w:val="lowerRoman"/>
+      <w:lvlText w:val="%3."/>
+      <w:lvlJc w:val="right"/>
+      <w:pPr>
+        <w:ind w:left="2160" w:hanging="180"/>
+      </w:pPr>
+    </w:lvl>
+    <w:lvl w:ilvl="3" w:tplc="0409000F" w:tentative="1">
+      <w:start w:val="1"/>
+      <w:numFmt w:val="decimal"/>
+      <w:lvlText w:val="%4."/>
+      <w:lvlJc w:val="left"/>
+      <w:pPr>
+        <w:ind w:left="2880" w:hanging="360"/>
+      </w:pPr>
+    </w:lvl>
+    <w:lvl w:ilvl="4" w:tplc="04090019" w:tentative="1">
+      <w:start w:val="1"/>
+      <w:numFmt w:val="lowerLetter"/>
+      <w:lvlText w:val="%5."/>
+      <w:lvlJc w:val="left"/>
+      <w:pPr>
+        <w:ind w:left="3600" w:hanging="360"/>
+      </w:pPr>
+    </w:lvl>
+    <w:lvl w:ilvl="5" w:tplc="0409001B" w:tentative="1">
+      <w:start w:val="1"/>
+      <w:numFmt w:val="lowerRoman"/>
+      <w:lvlText w:val="%6."/>
+      <w:lvlJc w:val="right"/>
+      <w:pPr>
+        <w:ind w:left="4320" w:hanging="180"/>
+      </w:pPr>
+    </w:lvl>
+    <w:lvl w:ilvl="6" w:tplc="0409000F" w:tentative="1">
+      <w:start w:val="1"/>
+      <w:numFmt w:val="decimal"/>
+      <w:lvlText w:val="%7."/>
+      <w:lvlJc w:val="left"/>
+      <w:pPr>
+        <w:ind w:left="5040" w:hanging="360"/>
+      </w:pPr>
+    </w:lvl>
+    <w:lvl w:ilvl="7" w:tplc="04090019" w:tentative="1">
+      <w:start w:val="1"/>
+      <w:numFmt w:val="lowerLetter"/>
+      <w:lvlText w:val="%8."/>
+      <w:lvlJc w:val="left"/>
+      <w:pPr>
+        <w:ind w:left="5760" w:hanging="360"/>
+      </w:pPr>
+    </w:lvl>
+    <w:lvl w:ilvl="8" w:tplc="0409001B" w:tentative="1">
+      <w:start w:val="1"/>
+      <w:numFmt w:val="lowerRoman"/>
+      <w:lvlText w:val="%9."/>
+      <w:lvlJc w:val="right"/>
+      <w:pPr>
+        <w:ind w:left="6480" w:hanging="180"/>
+      </w:pPr>
+    </w:lvl>
+  </w:abstractNum>
+  <w:abstractNum w:abstractNumId="7" w15:restartNumberingAfterBreak="0">
     <w:nsid w:val="0F32132B"/>
     <w:multiLevelType w:val="multilevel"/>
     <w:tmpl w:val="3092C5F4"/>
@@ -1476,7 +1999,7 @@
       </w:pPr>
     </w:lvl>
   </w:abstractNum>
-  <w:abstractNum w:abstractNumId="7" w15:restartNumberingAfterBreak="0">
+  <w:abstractNum w:abstractNumId="8" w15:restartNumberingAfterBreak="0">
     <w:nsid w:val="139A388F"/>
     <w:multiLevelType w:val="multilevel"/>
     <w:tmpl w:val="FD96FC9C"/>
@@ -1563,7 +2086,7 @@
       </w:pPr>
     </w:lvl>
   </w:abstractNum>
-  <w:abstractNum w:abstractNumId="8" w15:restartNumberingAfterBreak="0">
+  <w:abstractNum w:abstractNumId="9" w15:restartNumberingAfterBreak="0">
     <w:nsid w:val="16B60944"/>
     <w:multiLevelType w:val="multilevel"/>
     <w:tmpl w:val="35FA259A"/>
@@ -1650,7 +2173,7 @@
       </w:pPr>
     </w:lvl>
   </w:abstractNum>
-  <w:abstractNum w:abstractNumId="9" w15:restartNumberingAfterBreak="0">
+  <w:abstractNum w:abstractNumId="10" w15:restartNumberingAfterBreak="0">
     <w:nsid w:val="23B170BC"/>
     <w:multiLevelType w:val="multilevel"/>
     <w:tmpl w:val="3530EAD6"/>
@@ -1737,7 +2260,97 @@
       </w:pPr>
     </w:lvl>
   </w:abstractNum>
-  <w:abstractNum w:abstractNumId="10" w15:restartNumberingAfterBreak="0">
+  <w:abstractNum w:abstractNumId="11" w15:restartNumberingAfterBreak="0">
+    <w:nsid w:val="27470F32"/>
+    <w:multiLevelType w:val="hybridMultilevel"/>
+    <w:tmpl w:val="4A4A61B6"/>
+    <w:lvl w:ilvl="0" w:tplc="0409000F">
+      <w:start w:val="1"/>
+      <w:numFmt w:val="decimal"/>
+      <w:lvlText w:val="%1."/>
+      <w:lvlJc w:val="left"/>
+      <w:pPr>
+        <w:ind w:left="720" w:hanging="360"/>
+      </w:pPr>
+      <w:rPr>
+        <w:rFonts w:hint="default"/>
+        <w:b w:val="0"/>
+      </w:rPr>
+    </w:lvl>
+    <w:lvl w:ilvl="1" w:tplc="04090019" w:tentative="1">
+      <w:start w:val="1"/>
+      <w:numFmt w:val="lowerLetter"/>
+      <w:lvlText w:val="%2."/>
+      <w:lvlJc w:val="left"/>
+      <w:pPr>
+        <w:ind w:left="1440" w:hanging="360"/>
+      </w:pPr>
+    </w:lvl>
+    <w:lvl w:ilvl="2" w:tplc="0409001B" w:tentative="1">
+      <w:start w:val="1"/>
+      <w:numFmt w:val="lowerRoman"/>
+      <w:lvlText w:val="%3."/>
+      <w:lvlJc w:val="right"/>
+      <w:pPr>
+        <w:ind w:left="2160" w:hanging="180"/>
+      </w:pPr>
+    </w:lvl>
+    <w:lvl w:ilvl="3" w:tplc="0409000F" w:tentative="1">
+      <w:start w:val="1"/>
+      <w:numFmt w:val="decimal"/>
+      <w:lvlText w:val="%4."/>
+      <w:lvlJc w:val="left"/>
+      <w:pPr>
+        <w:ind w:left="2880" w:hanging="360"/>
+      </w:pPr>
+    </w:lvl>
+    <w:lvl w:ilvl="4" w:tplc="04090019" w:tentative="1">
+      <w:start w:val="1"/>
+      <w:numFmt w:val="lowerLetter"/>
+      <w:lvlText w:val="%5."/>
+      <w:lvlJc w:val="left"/>
+      <w:pPr>
+        <w:ind w:left="3600" w:hanging="360"/>
+      </w:pPr>
+    </w:lvl>
+    <w:lvl w:ilvl="5" w:tplc="0409001B" w:tentative="1">
+      <w:start w:val="1"/>
+      <w:numFmt w:val="lowerRoman"/>
+      <w:lvlText w:val="%6."/>
+      <w:lvlJc w:val="right"/>
+      <w:pPr>
+        <w:ind w:left="4320" w:hanging="180"/>
+      </w:pPr>
+    </w:lvl>
+    <w:lvl w:ilvl="6" w:tplc="0409000F" w:tentative="1">
+      <w:start w:val="1"/>
+      <w:numFmt w:val="decimal"/>
+      <w:lvlText w:val="%7."/>
+      <w:lvlJc w:val="left"/>
+      <w:pPr>
+        <w:ind w:left="5040" w:hanging="360"/>
+      </w:pPr>
+    </w:lvl>
+    <w:lvl w:ilvl="7" w:tplc="04090019" w:tentative="1">
+      <w:start w:val="1"/>
+      <w:numFmt w:val="lowerLetter"/>
+      <w:lvlText w:val="%8."/>
+      <w:lvlJc w:val="left"/>
+      <w:pPr>
+        <w:ind w:left="5760" w:hanging="360"/>
+      </w:pPr>
+    </w:lvl>
+    <w:lvl w:ilvl="8" w:tplc="0409001B" w:tentative="1">
+      <w:start w:val="1"/>
+      <w:numFmt w:val="lowerRoman"/>
+      <w:lvlText w:val="%9."/>
+      <w:lvlJc w:val="right"/>
+      <w:pPr>
+        <w:ind w:left="6480" w:hanging="180"/>
+      </w:pPr>
+    </w:lvl>
+  </w:abstractNum>
+  <w:abstractNum w:abstractNumId="12" w15:restartNumberingAfterBreak="0">
     <w:nsid w:val="31F42AB7"/>
     <w:multiLevelType w:val="multilevel"/>
     <w:tmpl w:val="E3FA9C7C"/>
@@ -1824,7 +2437,7 @@
       </w:pPr>
     </w:lvl>
   </w:abstractNum>
-  <w:abstractNum w:abstractNumId="11" w15:restartNumberingAfterBreak="0">
+  <w:abstractNum w:abstractNumId="13" w15:restartNumberingAfterBreak="0">
     <w:nsid w:val="321D44AB"/>
     <w:multiLevelType w:val="multilevel"/>
     <w:tmpl w:val="2A402810"/>
@@ -1928,7 +2541,7 @@
       </w:rPr>
     </w:lvl>
   </w:abstractNum>
-  <w:abstractNum w:abstractNumId="12" w15:restartNumberingAfterBreak="0">
+  <w:abstractNum w:abstractNumId="14" w15:restartNumberingAfterBreak="0">
     <w:nsid w:val="32C73AF8"/>
     <w:multiLevelType w:val="multilevel"/>
     <w:tmpl w:val="D780D4A2"/>
@@ -2015,7 +2628,7 @@
       </w:pPr>
     </w:lvl>
   </w:abstractNum>
-  <w:abstractNum w:abstractNumId="13" w15:restartNumberingAfterBreak="0">
+  <w:abstractNum w:abstractNumId="15" w15:restartNumberingAfterBreak="0">
     <w:nsid w:val="35B361F5"/>
     <w:multiLevelType w:val="multilevel"/>
     <w:tmpl w:val="8FDA0B28"/>
@@ -2105,7 +2718,7 @@
       </w:pPr>
     </w:lvl>
   </w:abstractNum>
-  <w:abstractNum w:abstractNumId="14" w15:restartNumberingAfterBreak="0">
+  <w:abstractNum w:abstractNumId="16" w15:restartNumberingAfterBreak="0">
     <w:nsid w:val="3AFB6549"/>
     <w:multiLevelType w:val="multilevel"/>
     <w:tmpl w:val="F34E7802"/>
@@ -2192,7 +2805,7 @@
       </w:pPr>
     </w:lvl>
   </w:abstractNum>
-  <w:abstractNum w:abstractNumId="15" w15:restartNumberingAfterBreak="0">
+  <w:abstractNum w:abstractNumId="17" w15:restartNumberingAfterBreak="0">
     <w:nsid w:val="3B6960AC"/>
     <w:multiLevelType w:val="multilevel"/>
     <w:tmpl w:val="075A4E5A"/>
@@ -2279,7 +2892,7 @@
       </w:pPr>
     </w:lvl>
   </w:abstractNum>
-  <w:abstractNum w:abstractNumId="16" w15:restartNumberingAfterBreak="0">
+  <w:abstractNum w:abstractNumId="18" w15:restartNumberingAfterBreak="0">
     <w:nsid w:val="3C537EFE"/>
     <w:multiLevelType w:val="multilevel"/>
     <w:tmpl w:val="6FA44902"/>
@@ -2366,7 +2979,7 @@
       </w:pPr>
     </w:lvl>
   </w:abstractNum>
-  <w:abstractNum w:abstractNumId="17" w15:restartNumberingAfterBreak="0">
+  <w:abstractNum w:abstractNumId="19" w15:restartNumberingAfterBreak="0">
     <w:nsid w:val="3F2534A6"/>
     <w:multiLevelType w:val="multilevel"/>
     <w:tmpl w:val="E6F83DAA"/>
@@ -2457,7 +3070,7 @@
       </w:pPr>
     </w:lvl>
   </w:abstractNum>
-  <w:abstractNum w:abstractNumId="18" w15:restartNumberingAfterBreak="0">
+  <w:abstractNum w:abstractNumId="20" w15:restartNumberingAfterBreak="0">
     <w:nsid w:val="3FB55626"/>
     <w:multiLevelType w:val="multilevel"/>
     <w:tmpl w:val="66207342"/>
@@ -2544,7 +3157,7 @@
       </w:pPr>
     </w:lvl>
   </w:abstractNum>
-  <w:abstractNum w:abstractNumId="19" w15:restartNumberingAfterBreak="0">
+  <w:abstractNum w:abstractNumId="21" w15:restartNumberingAfterBreak="0">
     <w:nsid w:val="453A0AA3"/>
     <w:multiLevelType w:val="multilevel"/>
     <w:tmpl w:val="664CEDF4"/>
@@ -2631,7 +3244,120 @@
       </w:pPr>
     </w:lvl>
   </w:abstractNum>
-  <w:abstractNum w:abstractNumId="20" w15:restartNumberingAfterBreak="0">
+  <w:abstractNum w:abstractNumId="22" w15:restartNumberingAfterBreak="0">
+    <w:nsid w:val="46100AE7"/>
+    <w:multiLevelType w:val="hybridMultilevel"/>
+    <w:tmpl w:val="107CD44C"/>
+    <w:lvl w:ilvl="0" w:tplc="04090001">
+      <w:start w:val="1"/>
+      <w:numFmt w:val="bullet"/>
+      <w:lvlText w:val=""/>
+      <w:lvlJc w:val="left"/>
+      <w:pPr>
+        <w:ind w:left="720" w:hanging="360"/>
+      </w:pPr>
+      <w:rPr>
+        <w:rFonts w:ascii="Symbol" w:hAnsi="Symbol" w:hint="default"/>
+      </w:rPr>
+    </w:lvl>
+    <w:lvl w:ilvl="1" w:tplc="04090003" w:tentative="1">
+      <w:start w:val="1"/>
+      <w:numFmt w:val="bullet"/>
+      <w:lvlText w:val="o"/>
+      <w:lvlJc w:val="left"/>
+      <w:pPr>
+        <w:ind w:left="1440" w:hanging="360"/>
+      </w:pPr>
+      <w:rPr>
+        <w:rFonts w:ascii="Courier New" w:hAnsi="Courier New" w:cs="Courier New" w:hint="default"/>
+      </w:rPr>
+    </w:lvl>
+    <w:lvl w:ilvl="2" w:tplc="04090005" w:tentative="1">
+      <w:start w:val="1"/>
+      <w:numFmt w:val="bullet"/>
+      <w:lvlText w:val=""/>
+      <w:lvlJc w:val="left"/>
+      <w:pPr>
+        <w:ind w:left="2160" w:hanging="360"/>
+      </w:pPr>
+      <w:rPr>
+        <w:rFonts w:ascii="Wingdings" w:hAnsi="Wingdings" w:hint="default"/>
+      </w:rPr>
+    </w:lvl>
+    <w:lvl w:ilvl="3" w:tplc="04090001" w:tentative="1">
+      <w:start w:val="1"/>
+      <w:numFmt w:val="bullet"/>
+      <w:lvlText w:val=""/>
+      <w:lvlJc w:val="left"/>
+      <w:pPr>
+        <w:ind w:left="2880" w:hanging="360"/>
+      </w:pPr>
+      <w:rPr>
+        <w:rFonts w:ascii="Symbol" w:hAnsi="Symbol" w:hint="default"/>
+      </w:rPr>
+    </w:lvl>
+    <w:lvl w:ilvl="4" w:tplc="04090003" w:tentative="1">
+      <w:start w:val="1"/>
+      <w:numFmt w:val="bullet"/>
+      <w:lvlText w:val="o"/>
+      <w:lvlJc w:val="left"/>
+      <w:pPr>
+        <w:ind w:left="3600" w:hanging="360"/>
+      </w:pPr>
+      <w:rPr>
+        <w:rFonts w:ascii="Courier New" w:hAnsi="Courier New" w:cs="Courier New" w:hint="default"/>
+      </w:rPr>
+    </w:lvl>
+    <w:lvl w:ilvl="5" w:tplc="04090005" w:tentative="1">
+      <w:start w:val="1"/>
+      <w:numFmt w:val="bullet"/>
+      <w:lvlText w:val=""/>
+      <w:lvlJc w:val="left"/>
+      <w:pPr>
+        <w:ind w:left="4320" w:hanging="360"/>
+      </w:pPr>
+      <w:rPr>
+        <w:rFonts w:ascii="Wingdings" w:hAnsi="Wingdings" w:hint="default"/>
+      </w:rPr>
+    </w:lvl>
+    <w:lvl w:ilvl="6" w:tplc="04090001" w:tentative="1">
+      <w:start w:val="1"/>
+      <w:numFmt w:val="bullet"/>
+      <w:lvlText w:val=""/>
+      <w:lvlJc w:val="left"/>
+      <w:pPr>
+        <w:ind w:left="5040" w:hanging="360"/>
+      </w:pPr>
+      <w:rPr>
+        <w:rFonts w:ascii="Symbol" w:hAnsi="Symbol" w:hint="default"/>
+      </w:rPr>
+    </w:lvl>
+    <w:lvl w:ilvl="7" w:tplc="04090003" w:tentative="1">
+      <w:start w:val="1"/>
+      <w:numFmt w:val="bullet"/>
+      <w:lvlText w:val="o"/>
+      <w:lvlJc w:val="left"/>
+      <w:pPr>
+        <w:ind w:left="5760" w:hanging="360"/>
+      </w:pPr>
+      <w:rPr>
+        <w:rFonts w:ascii="Courier New" w:hAnsi="Courier New" w:cs="Courier New" w:hint="default"/>
+      </w:rPr>
+    </w:lvl>
+    <w:lvl w:ilvl="8" w:tplc="04090005" w:tentative="1">
+      <w:start w:val="1"/>
+      <w:numFmt w:val="bullet"/>
+      <w:lvlText w:val=""/>
+      <w:lvlJc w:val="left"/>
+      <w:pPr>
+        <w:ind w:left="6480" w:hanging="360"/>
+      </w:pPr>
+      <w:rPr>
+        <w:rFonts w:ascii="Wingdings" w:hAnsi="Wingdings" w:hint="default"/>
+      </w:rPr>
+    </w:lvl>
+  </w:abstractNum>
+  <w:abstractNum w:abstractNumId="23" w15:restartNumberingAfterBreak="0">
     <w:nsid w:val="493B2332"/>
     <w:multiLevelType w:val="multilevel"/>
     <w:tmpl w:val="E4AACBFC"/>
@@ -2718,7 +3444,7 @@
       </w:pPr>
     </w:lvl>
   </w:abstractNum>
-  <w:abstractNum w:abstractNumId="21" w15:restartNumberingAfterBreak="0">
+  <w:abstractNum w:abstractNumId="24" w15:restartNumberingAfterBreak="0">
     <w:nsid w:val="4AA13A7C"/>
     <w:multiLevelType w:val="multilevel"/>
     <w:tmpl w:val="AE127870"/>
@@ -2805,7 +3531,7 @@
       </w:pPr>
     </w:lvl>
   </w:abstractNum>
-  <w:abstractNum w:abstractNumId="22" w15:restartNumberingAfterBreak="0">
+  <w:abstractNum w:abstractNumId="25" w15:restartNumberingAfterBreak="0">
     <w:nsid w:val="4FF95A37"/>
     <w:multiLevelType w:val="multilevel"/>
     <w:tmpl w:val="53929F3E"/>
@@ -2892,7 +3618,7 @@
       </w:pPr>
     </w:lvl>
   </w:abstractNum>
-  <w:abstractNum w:abstractNumId="23" w15:restartNumberingAfterBreak="0">
+  <w:abstractNum w:abstractNumId="26" w15:restartNumberingAfterBreak="0">
     <w:nsid w:val="531C0D96"/>
     <w:multiLevelType w:val="multilevel"/>
     <w:tmpl w:val="CB0ABCF4"/>
@@ -2996,7 +3722,7 @@
       </w:rPr>
     </w:lvl>
   </w:abstractNum>
-  <w:abstractNum w:abstractNumId="24" w15:restartNumberingAfterBreak="0">
+  <w:abstractNum w:abstractNumId="27" w15:restartNumberingAfterBreak="0">
     <w:nsid w:val="53B21CE9"/>
     <w:multiLevelType w:val="multilevel"/>
     <w:tmpl w:val="A33A6F32"/>
@@ -3083,7 +3809,7 @@
       </w:pPr>
     </w:lvl>
   </w:abstractNum>
-  <w:abstractNum w:abstractNumId="25" w15:restartNumberingAfterBreak="0">
+  <w:abstractNum w:abstractNumId="28" w15:restartNumberingAfterBreak="0">
     <w:nsid w:val="56163F41"/>
     <w:multiLevelType w:val="multilevel"/>
     <w:tmpl w:val="DCE6FB6A"/>
@@ -3170,7 +3896,7 @@
       </w:pPr>
     </w:lvl>
   </w:abstractNum>
-  <w:abstractNum w:abstractNumId="26" w15:restartNumberingAfterBreak="0">
+  <w:abstractNum w:abstractNumId="29" w15:restartNumberingAfterBreak="0">
     <w:nsid w:val="59002404"/>
     <w:multiLevelType w:val="multilevel"/>
     <w:tmpl w:val="D2604AAA"/>
@@ -3257,7 +3983,7 @@
       </w:pPr>
     </w:lvl>
   </w:abstractNum>
-  <w:abstractNum w:abstractNumId="27" w15:restartNumberingAfterBreak="0">
+  <w:abstractNum w:abstractNumId="30" w15:restartNumberingAfterBreak="0">
     <w:nsid w:val="59B129BC"/>
     <w:multiLevelType w:val="multilevel"/>
     <w:tmpl w:val="922C1790"/>
@@ -3345,7 +4071,7 @@
       </w:pPr>
     </w:lvl>
   </w:abstractNum>
-  <w:abstractNum w:abstractNumId="28" w15:restartNumberingAfterBreak="0">
+  <w:abstractNum w:abstractNumId="31" w15:restartNumberingAfterBreak="0">
     <w:nsid w:val="5C6C6DD3"/>
     <w:multiLevelType w:val="multilevel"/>
     <w:tmpl w:val="FC2A9A1C"/>
@@ -3436,7 +4162,7 @@
       </w:pPr>
     </w:lvl>
   </w:abstractNum>
-  <w:abstractNum w:abstractNumId="29" w15:restartNumberingAfterBreak="0">
+  <w:abstractNum w:abstractNumId="32" w15:restartNumberingAfterBreak="0">
     <w:nsid w:val="5CEA4AE3"/>
     <w:multiLevelType w:val="multilevel"/>
     <w:tmpl w:val="394207FE"/>
@@ -3523,7 +4249,7 @@
       </w:pPr>
     </w:lvl>
   </w:abstractNum>
-  <w:abstractNum w:abstractNumId="30" w15:restartNumberingAfterBreak="0">
+  <w:abstractNum w:abstractNumId="33" w15:restartNumberingAfterBreak="0">
     <w:nsid w:val="5CF56237"/>
     <w:multiLevelType w:val="multilevel"/>
     <w:tmpl w:val="2D06C9E2"/>
@@ -3610,7 +4336,7 @@
       </w:pPr>
     </w:lvl>
   </w:abstractNum>
-  <w:abstractNum w:abstractNumId="31" w15:restartNumberingAfterBreak="0">
+  <w:abstractNum w:abstractNumId="34" w15:restartNumberingAfterBreak="0">
     <w:nsid w:val="5EE07998"/>
     <w:multiLevelType w:val="multilevel"/>
     <w:tmpl w:val="13306EA8"/>
@@ -3697,7 +4423,7 @@
       </w:pPr>
     </w:lvl>
   </w:abstractNum>
-  <w:abstractNum w:abstractNumId="32" w15:restartNumberingAfterBreak="0">
+  <w:abstractNum w:abstractNumId="35" w15:restartNumberingAfterBreak="0">
     <w:nsid w:val="61F5381E"/>
     <w:multiLevelType w:val="multilevel"/>
     <w:tmpl w:val="1AB018BA"/>
@@ -3784,7 +4510,7 @@
       </w:pPr>
     </w:lvl>
   </w:abstractNum>
-  <w:abstractNum w:abstractNumId="33" w15:restartNumberingAfterBreak="0">
+  <w:abstractNum w:abstractNumId="36" w15:restartNumberingAfterBreak="0">
     <w:nsid w:val="675338EE"/>
     <w:multiLevelType w:val="multilevel"/>
     <w:tmpl w:val="81B814D6"/>
@@ -3871,7 +4597,7 @@
       </w:pPr>
     </w:lvl>
   </w:abstractNum>
-  <w:abstractNum w:abstractNumId="34" w15:restartNumberingAfterBreak="0">
+  <w:abstractNum w:abstractNumId="37" w15:restartNumberingAfterBreak="0">
     <w:nsid w:val="6AAB654C"/>
     <w:multiLevelType w:val="multilevel"/>
     <w:tmpl w:val="C150A296"/>
@@ -3957,7 +4683,7 @@
       </w:pPr>
     </w:lvl>
   </w:abstractNum>
-  <w:abstractNum w:abstractNumId="35" w15:restartNumberingAfterBreak="0">
+  <w:abstractNum w:abstractNumId="38" w15:restartNumberingAfterBreak="0">
     <w:nsid w:val="6CE97D81"/>
     <w:multiLevelType w:val="multilevel"/>
     <w:tmpl w:val="0636ABBA"/>
@@ -4044,7 +4770,7 @@
       </w:pPr>
     </w:lvl>
   </w:abstractNum>
-  <w:abstractNum w:abstractNumId="36" w15:restartNumberingAfterBreak="0">
+  <w:abstractNum w:abstractNumId="39" w15:restartNumberingAfterBreak="0">
     <w:nsid w:val="6E7E1B7A"/>
     <w:multiLevelType w:val="multilevel"/>
     <w:tmpl w:val="7C72A5DE"/>
@@ -4131,7 +4857,7 @@
       </w:pPr>
     </w:lvl>
   </w:abstractNum>
-  <w:abstractNum w:abstractNumId="37" w15:restartNumberingAfterBreak="0">
+  <w:abstractNum w:abstractNumId="40" w15:restartNumberingAfterBreak="0">
     <w:nsid w:val="742D28D4"/>
     <w:multiLevelType w:val="multilevel"/>
     <w:tmpl w:val="297CDF20"/>
@@ -4218,7 +4944,7 @@
       </w:pPr>
     </w:lvl>
   </w:abstractNum>
-  <w:abstractNum w:abstractNumId="38" w15:restartNumberingAfterBreak="0">
+  <w:abstractNum w:abstractNumId="41" w15:restartNumberingAfterBreak="0">
     <w:nsid w:val="786045E8"/>
     <w:multiLevelType w:val="multilevel"/>
     <w:tmpl w:val="13B8D19C"/>
@@ -4306,91 +5032,91 @@
     </w:lvl>
   </w:abstractNum>
   <w:num w:numId="1">
-    <w:abstractNumId w:val="30"/>
+    <w:abstractNumId w:val="33"/>
   </w:num>
   <w:num w:numId="2">
-    <w:abstractNumId w:val="16"/>
+    <w:abstractNumId w:val="18"/>
   </w:num>
   <w:num w:numId="3">
-    <w:abstractNumId w:val="9"/>
+    <w:abstractNumId w:val="10"/>
   </w:num>
   <w:num w:numId="4">
-    <w:abstractNumId w:val="32"/>
+    <w:abstractNumId w:val="35"/>
   </w:num>
   <w:num w:numId="5">
     <w:abstractNumId w:val="5"/>
   </w:num>
   <w:num w:numId="6">
-    <w:abstractNumId w:val="27"/>
+    <w:abstractNumId w:val="30"/>
   </w:num>
   <w:num w:numId="7">
-    <w:abstractNumId w:val="13"/>
+    <w:abstractNumId w:val="15"/>
   </w:num>
   <w:num w:numId="8">
-    <w:abstractNumId w:val="18"/>
+    <w:abstractNumId w:val="20"/>
   </w:num>
   <w:num w:numId="9">
     <w:abstractNumId w:val="3"/>
   </w:num>
   <w:num w:numId="10">
-    <w:abstractNumId w:val="14"/>
+    <w:abstractNumId w:val="16"/>
   </w:num>
   <w:num w:numId="11">
-    <w:abstractNumId w:val="17"/>
+    <w:abstractNumId w:val="19"/>
   </w:num>
   <w:num w:numId="12">
-    <w:abstractNumId w:val="7"/>
+    <w:abstractNumId w:val="8"/>
   </w:num>
   <w:num w:numId="13">
-    <w:abstractNumId w:val="29"/>
+    <w:abstractNumId w:val="32"/>
   </w:num>
   <w:num w:numId="14">
     <w:abstractNumId w:val="4"/>
   </w:num>
   <w:num w:numId="15">
-    <w:abstractNumId w:val="38"/>
+    <w:abstractNumId w:val="41"/>
   </w:num>
   <w:num w:numId="16">
-    <w:abstractNumId w:val="33"/>
+    <w:abstractNumId w:val="36"/>
   </w:num>
   <w:num w:numId="17">
-    <w:abstractNumId w:val="28"/>
+    <w:abstractNumId w:val="31"/>
   </w:num>
   <w:num w:numId="18">
+    <w:abstractNumId w:val="24"/>
+  </w:num>
+  <w:num w:numId="19">
+    <w:abstractNumId w:val="34"/>
+  </w:num>
+  <w:num w:numId="20">
     <w:abstractNumId w:val="21"/>
   </w:num>
-  <w:num w:numId="19">
-    <w:abstractNumId w:val="31"/>
+  <w:num w:numId="21">
+    <w:abstractNumId w:val="14"/>
   </w:num>
-  <w:num w:numId="20">
-    <w:abstractNumId w:val="19"/>
+  <w:num w:numId="22">
+    <w:abstractNumId w:val="39"/>
   </w:num>
-  <w:num w:numId="21">
+  <w:num w:numId="23">
+    <w:abstractNumId w:val="25"/>
+  </w:num>
+  <w:num w:numId="24">
+    <w:abstractNumId w:val="17"/>
+  </w:num>
+  <w:num w:numId="25">
     <w:abstractNumId w:val="12"/>
   </w:num>
-  <w:num w:numId="22">
-    <w:abstractNumId w:val="36"/>
-  </w:num>
-  <w:num w:numId="23">
-    <w:abstractNumId w:val="22"/>
-  </w:num>
-  <w:num w:numId="24">
-    <w:abstractNumId w:val="15"/>
-  </w:num>
-  <w:num w:numId="25">
-    <w:abstractNumId w:val="10"/>
-  </w:num>
   <w:num w:numId="26">
-    <w:abstractNumId w:val="26"/>
+    <w:abstractNumId w:val="29"/>
   </w:num>
   <w:num w:numId="27">
-    <w:abstractNumId w:val="37"/>
+    <w:abstractNumId w:val="40"/>
   </w:num>
   <w:num w:numId="28">
-    <w:abstractNumId w:val="20"/>
+    <w:abstractNumId w:val="23"/>
   </w:num>
   <w:num w:numId="29">
-    <w:abstractNumId w:val="8"/>
+    <w:abstractNumId w:val="9"/>
   </w:num>
   <w:num w:numId="30">
     <w:abstractNumId w:val="1"/>
@@ -4399,28 +5125,37 @@
     <w:abstractNumId w:val="2"/>
   </w:num>
   <w:num w:numId="32">
-    <w:abstractNumId w:val="6"/>
+    <w:abstractNumId w:val="7"/>
   </w:num>
   <w:num w:numId="33">
-    <w:abstractNumId w:val="35"/>
+    <w:abstractNumId w:val="38"/>
   </w:num>
   <w:num w:numId="34">
-    <w:abstractNumId w:val="25"/>
+    <w:abstractNumId w:val="28"/>
   </w:num>
   <w:num w:numId="35">
-    <w:abstractNumId w:val="24"/>
+    <w:abstractNumId w:val="27"/>
   </w:num>
   <w:num w:numId="36">
-    <w:abstractNumId w:val="34"/>
+    <w:abstractNumId w:val="37"/>
   </w:num>
   <w:num w:numId="37">
     <w:abstractNumId w:val="0"/>
   </w:num>
   <w:num w:numId="38">
-    <w:abstractNumId w:val="23"/>
+    <w:abstractNumId w:val="26"/>
   </w:num>
   <w:num w:numId="39">
+    <w:abstractNumId w:val="13"/>
+  </w:num>
+  <w:num w:numId="40">
+    <w:abstractNumId w:val="6"/>
+  </w:num>
+  <w:num w:numId="41">
     <w:abstractNumId w:val="11"/>
+  </w:num>
+  <w:num w:numId="42">
+    <w:abstractNumId w:val="22"/>
   </w:num>
 </w:numbering>
 </file>
@@ -5347,6 +6082,17 @@
       </w:numPr>
     </w:pPr>
   </w:style>
+  <w:style w:type="character" w:styleId="Hyperlink">
+    <w:name w:val="Hyperlink"/>
+    <w:basedOn w:val="DefaultParagraphFont"/>
+    <w:uiPriority w:val="99"/>
+    <w:unhideWhenUsed/>
+    <w:rsid w:val="00D40E4A"/>
+    <w:rPr>
+      <w:color w:val="0563C1" w:themeColor="hyperlink"/>
+      <w:u w:val="single"/>
+    </w:rPr>
+  </w:style>
 </w:styles>
 </file>
 

</xml_diff>

<commit_message>
(C)    plan and open updates
</commit_message>
<xml_diff>
--- a/Suppl/Jmr Fitness Plan.docx
+++ b/Suppl/Jmr Fitness Plan.docx
@@ -1,6 +1,6 @@
 
 <file path=word/document.xml><?xml version="1.0" encoding="utf-8"?>
-<w:document xmlns:wpc="http://schemas.microsoft.com/office/word/2010/wordprocessingCanvas" xmlns:mc="http://schemas.openxmlformats.org/markup-compatibility/2006" xmlns:o="urn:schemas-microsoft-com:office:office" xmlns:r="http://schemas.openxmlformats.org/officeDocument/2006/relationships" xmlns:m="http://schemas.openxmlformats.org/officeDocument/2006/math" xmlns:v="urn:schemas-microsoft-com:vml" xmlns:wp14="http://schemas.microsoft.com/office/word/2010/wordprocessingDrawing" xmlns:wp="http://schemas.openxmlformats.org/drawingml/2006/wordprocessingDrawing" xmlns:w10="urn:schemas-microsoft-com:office:word" xmlns:w="http://schemas.openxmlformats.org/wordprocessingml/2006/main" xmlns:w14="http://schemas.microsoft.com/office/word/2010/wordml" xmlns:w15="http://schemas.microsoft.com/office/word/2012/wordml" xmlns:wpg="http://schemas.microsoft.com/office/word/2010/wordprocessingGroup" xmlns:wpi="http://schemas.microsoft.com/office/word/2010/wordprocessingInk" xmlns:wne="http://schemas.microsoft.com/office/word/2006/wordml" xmlns:wps="http://schemas.microsoft.com/office/word/2010/wordprocessingShape" mc:Ignorable="w14 w15 wp14">
+<w:document xmlns:wpc="http://schemas.microsoft.com/office/word/2010/wordprocessingCanvas" xmlns:cx="http://schemas.microsoft.com/office/drawing/2014/chartex" xmlns:cx1="http://schemas.microsoft.com/office/drawing/2015/9/8/chartex" xmlns:cx2="http://schemas.microsoft.com/office/drawing/2015/10/21/chartex" xmlns:cx3="http://schemas.microsoft.com/office/drawing/2016/5/9/chartex" xmlns:cx4="http://schemas.microsoft.com/office/drawing/2016/5/10/chartex" xmlns:cx5="http://schemas.microsoft.com/office/drawing/2016/5/11/chartex" xmlns:cx6="http://schemas.microsoft.com/office/drawing/2016/5/12/chartex" xmlns:cx7="http://schemas.microsoft.com/office/drawing/2016/5/13/chartex" xmlns:cx8="http://schemas.microsoft.com/office/drawing/2016/5/14/chartex" xmlns:mc="http://schemas.openxmlformats.org/markup-compatibility/2006" xmlns:aink="http://schemas.microsoft.com/office/drawing/2016/ink" xmlns:am3d="http://schemas.microsoft.com/office/drawing/2017/model3d" xmlns:o="urn:schemas-microsoft-com:office:office" xmlns:r="http://schemas.openxmlformats.org/officeDocument/2006/relationships" xmlns:m="http://schemas.openxmlformats.org/officeDocument/2006/math" xmlns:v="urn:schemas-microsoft-com:vml" xmlns:wp14="http://schemas.microsoft.com/office/word/2010/wordprocessingDrawing" xmlns:wp="http://schemas.openxmlformats.org/drawingml/2006/wordprocessingDrawing" xmlns:w10="urn:schemas-microsoft-com:office:word" xmlns:w="http://schemas.openxmlformats.org/wordprocessingml/2006/main" xmlns:w14="http://schemas.microsoft.com/office/word/2010/wordml" xmlns:w15="http://schemas.microsoft.com/office/word/2012/wordml" xmlns:w16cex="http://schemas.microsoft.com/office/word/2018/wordml/cex" xmlns:w16cid="http://schemas.microsoft.com/office/word/2016/wordml/cid" xmlns:w16="http://schemas.microsoft.com/office/word/2018/wordml" xmlns:w16se="http://schemas.microsoft.com/office/word/2015/wordml/symex" xmlns:wpg="http://schemas.microsoft.com/office/word/2010/wordprocessingGroup" xmlns:wpi="http://schemas.microsoft.com/office/word/2010/wordprocessingInk" xmlns:wne="http://schemas.microsoft.com/office/word/2006/wordml" xmlns:wps="http://schemas.microsoft.com/office/word/2010/wordprocessingShape" mc:Ignorable="w14 w15 w16se w16cid w16 w16cex wp14">
   <w:body>
     <w:p>
       <w:pPr>
@@ -63,7 +63,7 @@
         <w:t>2</w:t>
       </w:r>
       <w:r>
-        <w:t>7</w:t>
+        <w:t>9</w:t>
       </w:r>
       <w:r>
         <w:t>/</w:t>
@@ -684,8 +684,6 @@
       <w:r>
         <w:tab/>
       </w:r>
-      <w:bookmarkStart w:id="0" w:name="_GoBack"/>
-      <w:bookmarkEnd w:id="0"/>
       <w:r>
         <w:t>x</w:t>
       </w:r>
@@ -699,7 +697,24 @@
         </w:numPr>
       </w:pPr>
       <w:r>
-        <w:t>Dips / Wall Balls / Lunge to Press</w:t>
+        <w:t xml:space="preserve">Dips / </w:t>
+      </w:r>
+      <w:r>
+        <w:t xml:space="preserve">Crab </w:t>
+      </w:r>
+      <w:proofErr w:type="gramStart"/>
+      <w:r>
+        <w:t>Walk</w:t>
+      </w:r>
+      <w:r>
+        <w:t xml:space="preserve">  /</w:t>
+      </w:r>
+      <w:proofErr w:type="gramEnd"/>
+      <w:r>
+        <w:t>Wall Ball</w:t>
+      </w:r>
+      <w:r>
+        <w:tab/>
       </w:r>
       <w:r>
         <w:tab/>
@@ -736,7 +751,13 @@
         <w:t>1</w:t>
       </w:r>
       <w:r>
-        <w:t xml:space="preserve"> / Crab Walk</w:t>
+        <w:t xml:space="preserve"> /</w:t>
+      </w:r>
+      <w:r>
+        <w:t xml:space="preserve"> </w:t>
+      </w:r>
+      <w:r>
+        <w:t>Lunge to Press</w:t>
       </w:r>
       <w:r>
         <w:tab/>
@@ -869,6 +890,54 @@
       </w:pPr>
       <w:r>
         <w:t>Swiss Ball Squat</w:t>
+      </w:r>
+    </w:p>
+    <w:p>
+      <w:pPr>
+        <w:pStyle w:val="ListParagraph"/>
+        <w:numPr>
+          <w:ilvl w:val="0"/>
+          <w:numId w:val="42"/>
+        </w:numPr>
+      </w:pPr>
+      <w:r>
+        <w:t>Towel Pull-Ups</w:t>
+      </w:r>
+    </w:p>
+    <w:p>
+      <w:pPr>
+        <w:pStyle w:val="ListParagraph"/>
+        <w:numPr>
+          <w:ilvl w:val="0"/>
+          <w:numId w:val="42"/>
+        </w:numPr>
+      </w:pPr>
+      <w:r>
+        <w:t>Planks</w:t>
+      </w:r>
+    </w:p>
+    <w:p>
+      <w:pPr>
+        <w:pStyle w:val="ListParagraph"/>
+        <w:numPr>
+          <w:ilvl w:val="0"/>
+          <w:numId w:val="42"/>
+        </w:numPr>
+      </w:pPr>
+      <w:r>
+        <w:t>Inverted Bar Rows</w:t>
+      </w:r>
+    </w:p>
+    <w:p>
+      <w:pPr>
+        <w:pStyle w:val="ListParagraph"/>
+        <w:numPr>
+          <w:ilvl w:val="0"/>
+          <w:numId w:val="42"/>
+        </w:numPr>
+      </w:pPr>
+      <w:r>
+        <w:t>Incline Reverse Crunch</w:t>
       </w:r>
     </w:p>
     <w:p>
@@ -966,6 +1035,40 @@
       <w:r>
         <w:t>Start with basic pullups until established</w:t>
       </w:r>
+    </w:p>
+    <w:p/>
+    <w:p>
+      <w:r>
+        <w:t>Reference:</w:t>
+      </w:r>
+    </w:p>
+    <w:p>
+      <w:pPr>
+        <w:pStyle w:val="ListParagraph"/>
+        <w:numPr>
+          <w:ilvl w:val="0"/>
+          <w:numId w:val="47"/>
+        </w:numPr>
+      </w:pPr>
+      <w:hyperlink r:id="rId8" w:history="1">
+        <w:r>
+          <w:rPr>
+            <w:rStyle w:val="Hyperlink"/>
+          </w:rPr>
+          <w:t>7 Moves You Should Avoid in Your Arm Workouts</w:t>
+        </w:r>
+      </w:hyperlink>
+      <w:r>
+        <w:t xml:space="preserve"> </w:t>
+      </w:r>
+      <w:proofErr w:type="gramStart"/>
+      <w:r>
+        <w:t>-  Muscle</w:t>
+      </w:r>
+      <w:proofErr w:type="gramEnd"/>
+      <w:r>
+        <w:t xml:space="preserve"> &amp; Fitness</w:t>
+      </w:r>
       <w:r>
         <w:br w:type="page"/>
       </w:r>
@@ -1027,7 +1130,23 @@
           <w:szCs w:val="24"/>
         </w:rPr>
         <w:tab/>
-        <w:t>Self respect,  balance &amp; tune, partnership prep</w:t>
+        <w:t xml:space="preserve">Self </w:t>
+      </w:r>
+      <w:proofErr w:type="gramStart"/>
+      <w:r>
+        <w:rPr>
+          <w:sz w:val="24"/>
+          <w:szCs w:val="24"/>
+        </w:rPr>
+        <w:t>respect,  balance</w:t>
+      </w:r>
+      <w:proofErr w:type="gramEnd"/>
+      <w:r>
+        <w:rPr>
+          <w:sz w:val="24"/>
+          <w:szCs w:val="24"/>
+        </w:rPr>
+        <w:t xml:space="preserve"> &amp; tune, partnership prep</w:t>
       </w:r>
     </w:p>
     <w:p>
@@ -1057,7 +1176,22 @@
           <w:szCs w:val="24"/>
         </w:rPr>
         <w:tab/>
-        <w:t>1 hour floor time daily, 15-min pre/post</w:t>
+      </w:r>
+      <w:proofErr w:type="gramStart"/>
+      <w:r>
+        <w:rPr>
+          <w:sz w:val="24"/>
+          <w:szCs w:val="24"/>
+        </w:rPr>
+        <w:t>1 hour</w:t>
+      </w:r>
+      <w:proofErr w:type="gramEnd"/>
+      <w:r>
+        <w:rPr>
+          <w:sz w:val="24"/>
+          <w:szCs w:val="24"/>
+        </w:rPr>
+        <w:t xml:space="preserve"> floor time daily, 15-min pre/post</w:t>
       </w:r>
     </w:p>
     <w:p>
@@ -1663,8 +1797,17 @@
           <w:sz w:val="24"/>
           <w:szCs w:val="24"/>
         </w:rPr>
-        <w:t>2,500 calorie target</w:t>
-      </w:r>
+        <w:t xml:space="preserve">2,500 calorie </w:t>
+      </w:r>
+      <w:proofErr w:type="gramStart"/>
+      <w:r>
+        <w:rPr>
+          <w:sz w:val="24"/>
+          <w:szCs w:val="24"/>
+        </w:rPr>
+        <w:t>target</w:t>
+      </w:r>
+      <w:proofErr w:type="gramEnd"/>
     </w:p>
     <w:p>
       <w:pPr>
@@ -1694,7 +1837,7 @@
 </file>
 
 <file path=word/endnotes.xml><?xml version="1.0" encoding="utf-8"?>
-<w:endnotes xmlns:wpc="http://schemas.microsoft.com/office/word/2010/wordprocessingCanvas" xmlns:mc="http://schemas.openxmlformats.org/markup-compatibility/2006" xmlns:o="urn:schemas-microsoft-com:office:office" xmlns:r="http://schemas.openxmlformats.org/officeDocument/2006/relationships" xmlns:m="http://schemas.openxmlformats.org/officeDocument/2006/math" xmlns:v="urn:schemas-microsoft-com:vml" xmlns:wp14="http://schemas.microsoft.com/office/word/2010/wordprocessingDrawing" xmlns:wp="http://schemas.openxmlformats.org/drawingml/2006/wordprocessingDrawing" xmlns:w10="urn:schemas-microsoft-com:office:word" xmlns:w="http://schemas.openxmlformats.org/wordprocessingml/2006/main" xmlns:w14="http://schemas.microsoft.com/office/word/2010/wordml" xmlns:w15="http://schemas.microsoft.com/office/word/2012/wordml" xmlns:wpg="http://schemas.microsoft.com/office/word/2010/wordprocessingGroup" xmlns:wpi="http://schemas.microsoft.com/office/word/2010/wordprocessingInk" xmlns:wne="http://schemas.microsoft.com/office/word/2006/wordml" xmlns:wps="http://schemas.microsoft.com/office/word/2010/wordprocessingShape" mc:Ignorable="w14 w15 wp14">
+<w:endnotes xmlns:wpc="http://schemas.microsoft.com/office/word/2010/wordprocessingCanvas" xmlns:cx="http://schemas.microsoft.com/office/drawing/2014/chartex" xmlns:cx1="http://schemas.microsoft.com/office/drawing/2015/9/8/chartex" xmlns:cx2="http://schemas.microsoft.com/office/drawing/2015/10/21/chartex" xmlns:cx3="http://schemas.microsoft.com/office/drawing/2016/5/9/chartex" xmlns:cx4="http://schemas.microsoft.com/office/drawing/2016/5/10/chartex" xmlns:cx5="http://schemas.microsoft.com/office/drawing/2016/5/11/chartex" xmlns:cx6="http://schemas.microsoft.com/office/drawing/2016/5/12/chartex" xmlns:cx7="http://schemas.microsoft.com/office/drawing/2016/5/13/chartex" xmlns:cx8="http://schemas.microsoft.com/office/drawing/2016/5/14/chartex" xmlns:mc="http://schemas.openxmlformats.org/markup-compatibility/2006" xmlns:aink="http://schemas.microsoft.com/office/drawing/2016/ink" xmlns:am3d="http://schemas.microsoft.com/office/drawing/2017/model3d" xmlns:o="urn:schemas-microsoft-com:office:office" xmlns:r="http://schemas.openxmlformats.org/officeDocument/2006/relationships" xmlns:m="http://schemas.openxmlformats.org/officeDocument/2006/math" xmlns:v="urn:schemas-microsoft-com:vml" xmlns:wp14="http://schemas.microsoft.com/office/word/2010/wordprocessingDrawing" xmlns:wp="http://schemas.openxmlformats.org/drawingml/2006/wordprocessingDrawing" xmlns:w10="urn:schemas-microsoft-com:office:word" xmlns:w="http://schemas.openxmlformats.org/wordprocessingml/2006/main" xmlns:w14="http://schemas.microsoft.com/office/word/2010/wordml" xmlns:w15="http://schemas.microsoft.com/office/word/2012/wordml" xmlns:w16cex="http://schemas.microsoft.com/office/word/2018/wordml/cex" xmlns:w16cid="http://schemas.microsoft.com/office/word/2016/wordml/cid" xmlns:w16="http://schemas.microsoft.com/office/word/2018/wordml" xmlns:w16se="http://schemas.microsoft.com/office/word/2015/wordml/symex" xmlns:wpg="http://schemas.microsoft.com/office/word/2010/wordprocessingGroup" xmlns:wpi="http://schemas.microsoft.com/office/word/2010/wordprocessingInk" xmlns:wne="http://schemas.microsoft.com/office/word/2006/wordml" xmlns:wps="http://schemas.microsoft.com/office/word/2010/wordprocessingShape" mc:Ignorable="w14 w15 w16se w16cid w16 w16cex wp14">
   <w:endnote w:type="separator" w:id="-1">
     <w:p>
       <w:pPr>
@@ -1719,7 +1862,7 @@
 </file>
 
 <file path=word/footnotes.xml><?xml version="1.0" encoding="utf-8"?>
-<w:footnotes xmlns:wpc="http://schemas.microsoft.com/office/word/2010/wordprocessingCanvas" xmlns:mc="http://schemas.openxmlformats.org/markup-compatibility/2006" xmlns:o="urn:schemas-microsoft-com:office:office" xmlns:r="http://schemas.openxmlformats.org/officeDocument/2006/relationships" xmlns:m="http://schemas.openxmlformats.org/officeDocument/2006/math" xmlns:v="urn:schemas-microsoft-com:vml" xmlns:wp14="http://schemas.microsoft.com/office/word/2010/wordprocessingDrawing" xmlns:wp="http://schemas.openxmlformats.org/drawingml/2006/wordprocessingDrawing" xmlns:w10="urn:schemas-microsoft-com:office:word" xmlns:w="http://schemas.openxmlformats.org/wordprocessingml/2006/main" xmlns:w14="http://schemas.microsoft.com/office/word/2010/wordml" xmlns:w15="http://schemas.microsoft.com/office/word/2012/wordml" xmlns:wpg="http://schemas.microsoft.com/office/word/2010/wordprocessingGroup" xmlns:wpi="http://schemas.microsoft.com/office/word/2010/wordprocessingInk" xmlns:wne="http://schemas.microsoft.com/office/word/2006/wordml" xmlns:wps="http://schemas.microsoft.com/office/word/2010/wordprocessingShape" mc:Ignorable="w14 w15 wp14">
+<w:footnotes xmlns:wpc="http://schemas.microsoft.com/office/word/2010/wordprocessingCanvas" xmlns:cx="http://schemas.microsoft.com/office/drawing/2014/chartex" xmlns:cx1="http://schemas.microsoft.com/office/drawing/2015/9/8/chartex" xmlns:cx2="http://schemas.microsoft.com/office/drawing/2015/10/21/chartex" xmlns:cx3="http://schemas.microsoft.com/office/drawing/2016/5/9/chartex" xmlns:cx4="http://schemas.microsoft.com/office/drawing/2016/5/10/chartex" xmlns:cx5="http://schemas.microsoft.com/office/drawing/2016/5/11/chartex" xmlns:cx6="http://schemas.microsoft.com/office/drawing/2016/5/12/chartex" xmlns:cx7="http://schemas.microsoft.com/office/drawing/2016/5/13/chartex" xmlns:cx8="http://schemas.microsoft.com/office/drawing/2016/5/14/chartex" xmlns:mc="http://schemas.openxmlformats.org/markup-compatibility/2006" xmlns:aink="http://schemas.microsoft.com/office/drawing/2016/ink" xmlns:am3d="http://schemas.microsoft.com/office/drawing/2017/model3d" xmlns:o="urn:schemas-microsoft-com:office:office" xmlns:r="http://schemas.openxmlformats.org/officeDocument/2006/relationships" xmlns:m="http://schemas.openxmlformats.org/officeDocument/2006/math" xmlns:v="urn:schemas-microsoft-com:vml" xmlns:wp14="http://schemas.microsoft.com/office/word/2010/wordprocessingDrawing" xmlns:wp="http://schemas.openxmlformats.org/drawingml/2006/wordprocessingDrawing" xmlns:w10="urn:schemas-microsoft-com:office:word" xmlns:w="http://schemas.openxmlformats.org/wordprocessingml/2006/main" xmlns:w14="http://schemas.microsoft.com/office/word/2010/wordml" xmlns:w15="http://schemas.microsoft.com/office/word/2012/wordml" xmlns:w16cex="http://schemas.microsoft.com/office/word/2018/wordml/cex" xmlns:w16cid="http://schemas.microsoft.com/office/word/2016/wordml/cid" xmlns:w16="http://schemas.microsoft.com/office/word/2018/wordml" xmlns:w16se="http://schemas.microsoft.com/office/word/2015/wordml/symex" xmlns:wpg="http://schemas.microsoft.com/office/word/2010/wordprocessingGroup" xmlns:wpi="http://schemas.microsoft.com/office/word/2010/wordprocessingInk" xmlns:wne="http://schemas.microsoft.com/office/word/2006/wordml" xmlns:wps="http://schemas.microsoft.com/office/word/2010/wordprocessingShape" mc:Ignorable="w14 w15 w16se w16cid w16 w16cex wp14">
   <w:footnote w:type="separator" w:id="-1">
     <w:p>
       <w:pPr>
@@ -1747,7 +1890,7 @@
 </file>
 
 <file path=word/numbering.xml><?xml version="1.0" encoding="utf-8"?>
-<w:numbering xmlns:wpc="http://schemas.microsoft.com/office/word/2010/wordprocessingCanvas" xmlns:mc="http://schemas.openxmlformats.org/markup-compatibility/2006" xmlns:o="urn:schemas-microsoft-com:office:office" xmlns:r="http://schemas.openxmlformats.org/officeDocument/2006/relationships" xmlns:m="http://schemas.openxmlformats.org/officeDocument/2006/math" xmlns:v="urn:schemas-microsoft-com:vml" xmlns:wp14="http://schemas.microsoft.com/office/word/2010/wordprocessingDrawing" xmlns:wp="http://schemas.openxmlformats.org/drawingml/2006/wordprocessingDrawing" xmlns:w10="urn:schemas-microsoft-com:office:word" xmlns:w="http://schemas.openxmlformats.org/wordprocessingml/2006/main" xmlns:w14="http://schemas.microsoft.com/office/word/2010/wordml" xmlns:w15="http://schemas.microsoft.com/office/word/2012/wordml" xmlns:wpg="http://schemas.microsoft.com/office/word/2010/wordprocessingGroup" xmlns:wpi="http://schemas.microsoft.com/office/word/2010/wordprocessingInk" xmlns:wne="http://schemas.microsoft.com/office/word/2006/wordml" xmlns:wps="http://schemas.microsoft.com/office/word/2010/wordprocessingShape" mc:Ignorable="w14 w15 wp14">
+<w:numbering xmlns:wpc="http://schemas.microsoft.com/office/word/2010/wordprocessingCanvas" xmlns:cx="http://schemas.microsoft.com/office/drawing/2014/chartex" xmlns:cx1="http://schemas.microsoft.com/office/drawing/2015/9/8/chartex" xmlns:cx2="http://schemas.microsoft.com/office/drawing/2015/10/21/chartex" xmlns:cx3="http://schemas.microsoft.com/office/drawing/2016/5/9/chartex" xmlns:cx4="http://schemas.microsoft.com/office/drawing/2016/5/10/chartex" xmlns:cx5="http://schemas.microsoft.com/office/drawing/2016/5/11/chartex" xmlns:cx6="http://schemas.microsoft.com/office/drawing/2016/5/12/chartex" xmlns:cx7="http://schemas.microsoft.com/office/drawing/2016/5/13/chartex" xmlns:cx8="http://schemas.microsoft.com/office/drawing/2016/5/14/chartex" xmlns:mc="http://schemas.openxmlformats.org/markup-compatibility/2006" xmlns:aink="http://schemas.microsoft.com/office/drawing/2016/ink" xmlns:am3d="http://schemas.microsoft.com/office/drawing/2017/model3d" xmlns:o="urn:schemas-microsoft-com:office:office" xmlns:r="http://schemas.openxmlformats.org/officeDocument/2006/relationships" xmlns:m="http://schemas.openxmlformats.org/officeDocument/2006/math" xmlns:v="urn:schemas-microsoft-com:vml" xmlns:wp14="http://schemas.microsoft.com/office/word/2010/wordprocessingDrawing" xmlns:wp="http://schemas.openxmlformats.org/drawingml/2006/wordprocessingDrawing" xmlns:w10="urn:schemas-microsoft-com:office:word" xmlns:w="http://schemas.openxmlformats.org/wordprocessingml/2006/main" xmlns:w14="http://schemas.microsoft.com/office/word/2010/wordml" xmlns:w15="http://schemas.microsoft.com/office/word/2012/wordml" xmlns:w16cex="http://schemas.microsoft.com/office/word/2018/wordml/cex" xmlns:w16cid="http://schemas.microsoft.com/office/word/2016/wordml/cid" xmlns:w16="http://schemas.microsoft.com/office/word/2018/wordml" xmlns:w16se="http://schemas.microsoft.com/office/word/2015/wordml/symex" xmlns:wpg="http://schemas.microsoft.com/office/word/2010/wordprocessingGroup" xmlns:wpi="http://schemas.microsoft.com/office/word/2010/wordprocessingInk" xmlns:wne="http://schemas.microsoft.com/office/word/2006/wordml" xmlns:wps="http://schemas.microsoft.com/office/word/2010/wordprocessingShape" mc:Ignorable="w14 w15 w16se w16cid w16 w16cex wp14">
   <w:abstractNum w:abstractNumId="0" w15:restartNumberingAfterBreak="0">
     <w:nsid w:val="01651B7F"/>
     <w:multiLevelType w:val="multilevel"/>
@@ -5790,6 +5933,95 @@
     </w:lvl>
   </w:abstractNum>
   <w:abstractNum w:abstractNumId="45" w15:restartNumberingAfterBreak="0">
+    <w:nsid w:val="742F7844"/>
+    <w:multiLevelType w:val="hybridMultilevel"/>
+    <w:tmpl w:val="F448F412"/>
+    <w:lvl w:ilvl="0" w:tplc="0409000F">
+      <w:start w:val="1"/>
+      <w:numFmt w:val="decimal"/>
+      <w:lvlText w:val="%1."/>
+      <w:lvlJc w:val="left"/>
+      <w:pPr>
+        <w:ind w:left="720" w:hanging="360"/>
+      </w:pPr>
+      <w:rPr>
+        <w:rFonts w:hint="default"/>
+      </w:rPr>
+    </w:lvl>
+    <w:lvl w:ilvl="1" w:tplc="04090019" w:tentative="1">
+      <w:start w:val="1"/>
+      <w:numFmt w:val="lowerLetter"/>
+      <w:lvlText w:val="%2."/>
+      <w:lvlJc w:val="left"/>
+      <w:pPr>
+        <w:ind w:left="1440" w:hanging="360"/>
+      </w:pPr>
+    </w:lvl>
+    <w:lvl w:ilvl="2" w:tplc="0409001B" w:tentative="1">
+      <w:start w:val="1"/>
+      <w:numFmt w:val="lowerRoman"/>
+      <w:lvlText w:val="%3."/>
+      <w:lvlJc w:val="right"/>
+      <w:pPr>
+        <w:ind w:left="2160" w:hanging="180"/>
+      </w:pPr>
+    </w:lvl>
+    <w:lvl w:ilvl="3" w:tplc="0409000F" w:tentative="1">
+      <w:start w:val="1"/>
+      <w:numFmt w:val="decimal"/>
+      <w:lvlText w:val="%4."/>
+      <w:lvlJc w:val="left"/>
+      <w:pPr>
+        <w:ind w:left="2880" w:hanging="360"/>
+      </w:pPr>
+    </w:lvl>
+    <w:lvl w:ilvl="4" w:tplc="04090019" w:tentative="1">
+      <w:start w:val="1"/>
+      <w:numFmt w:val="lowerLetter"/>
+      <w:lvlText w:val="%5."/>
+      <w:lvlJc w:val="left"/>
+      <w:pPr>
+        <w:ind w:left="3600" w:hanging="360"/>
+      </w:pPr>
+    </w:lvl>
+    <w:lvl w:ilvl="5" w:tplc="0409001B" w:tentative="1">
+      <w:start w:val="1"/>
+      <w:numFmt w:val="lowerRoman"/>
+      <w:lvlText w:val="%6."/>
+      <w:lvlJc w:val="right"/>
+      <w:pPr>
+        <w:ind w:left="4320" w:hanging="180"/>
+      </w:pPr>
+    </w:lvl>
+    <w:lvl w:ilvl="6" w:tplc="0409000F" w:tentative="1">
+      <w:start w:val="1"/>
+      <w:numFmt w:val="decimal"/>
+      <w:lvlText w:val="%7."/>
+      <w:lvlJc w:val="left"/>
+      <w:pPr>
+        <w:ind w:left="5040" w:hanging="360"/>
+      </w:pPr>
+    </w:lvl>
+    <w:lvl w:ilvl="7" w:tplc="04090019" w:tentative="1">
+      <w:start w:val="1"/>
+      <w:numFmt w:val="lowerLetter"/>
+      <w:lvlText w:val="%8."/>
+      <w:lvlJc w:val="left"/>
+      <w:pPr>
+        <w:ind w:left="5760" w:hanging="360"/>
+      </w:pPr>
+    </w:lvl>
+    <w:lvl w:ilvl="8" w:tplc="0409001B" w:tentative="1">
+      <w:start w:val="1"/>
+      <w:numFmt w:val="lowerRoman"/>
+      <w:lvlText w:val="%9."/>
+      <w:lvlJc w:val="right"/>
+      <w:pPr>
+        <w:ind w:left="6480" w:hanging="180"/>
+      </w:pPr>
+    </w:lvl>
+  </w:abstractNum>
+  <w:abstractNum w:abstractNumId="46" w15:restartNumberingAfterBreak="0">
     <w:nsid w:val="786045E8"/>
     <w:multiLevelType w:val="multilevel"/>
     <w:tmpl w:val="13B8D19C"/>
@@ -5919,7 +6151,7 @@
     <w:abstractNumId w:val="4"/>
   </w:num>
   <w:num w:numId="15">
-    <w:abstractNumId w:val="45"/>
+    <w:abstractNumId w:val="46"/>
   </w:num>
   <w:num w:numId="16">
     <w:abstractNumId w:val="40"/>
@@ -6014,11 +6246,14 @@
   <w:num w:numId="46">
     <w:abstractNumId w:val="18"/>
   </w:num>
+  <w:num w:numId="47">
+    <w:abstractNumId w:val="45"/>
+  </w:num>
 </w:numbering>
 </file>
 
 <file path=word/styles.xml><?xml version="1.0" encoding="utf-8"?>
-<w:styles xmlns:mc="http://schemas.openxmlformats.org/markup-compatibility/2006" xmlns:r="http://schemas.openxmlformats.org/officeDocument/2006/relationships" xmlns:w="http://schemas.openxmlformats.org/wordprocessingml/2006/main" xmlns:w14="http://schemas.microsoft.com/office/word/2010/wordml" xmlns:w15="http://schemas.microsoft.com/office/word/2012/wordml" mc:Ignorable="w14 w15">
+<w:styles xmlns:mc="http://schemas.openxmlformats.org/markup-compatibility/2006" xmlns:r="http://schemas.openxmlformats.org/officeDocument/2006/relationships" xmlns:w="http://schemas.openxmlformats.org/wordprocessingml/2006/main" xmlns:w14="http://schemas.microsoft.com/office/word/2010/wordml" xmlns:w15="http://schemas.microsoft.com/office/word/2012/wordml" xmlns:w16cex="http://schemas.microsoft.com/office/word/2018/wordml/cex" xmlns:w16cid="http://schemas.microsoft.com/office/word/2016/wordml/cid" xmlns:w16="http://schemas.microsoft.com/office/word/2018/wordml" xmlns:w16se="http://schemas.microsoft.com/office/word/2015/wordml/symex" mc:Ignorable="w14 w15 w16se w16cid w16 w16cex">
   <w:docDefaults>
     <w:rPrDefault>
       <w:rPr>
@@ -6039,7 +6274,7 @@
       </w:pPr>
     </w:pPrDefault>
   </w:docDefaults>
-  <w:latentStyles w:defLockedState="0" w:defUIPriority="99" w:defSemiHidden="0" w:defUnhideWhenUsed="0" w:defQFormat="0" w:count="371">
+  <w:latentStyles w:defLockedState="0" w:defUIPriority="99" w:defSemiHidden="0" w:defUnhideWhenUsed="0" w:defQFormat="0" w:count="376">
     <w:lsdException w:name="Normal" w:uiPriority="0" w:qFormat="1"/>
     <w:lsdException w:name="heading 1" w:uiPriority="9" w:qFormat="1"/>
     <w:lsdException w:name="heading 2" w:semiHidden="1" w:uiPriority="9" w:unhideWhenUsed="1" w:qFormat="1"/>
@@ -6145,7 +6380,6 @@
     <w:lsdException w:name="HTML Sample" w:semiHidden="1" w:unhideWhenUsed="1"/>
     <w:lsdException w:name="HTML Typewriter" w:semiHidden="1" w:unhideWhenUsed="1"/>
     <w:lsdException w:name="HTML Variable" w:semiHidden="1" w:unhideWhenUsed="1"/>
-    <w:lsdException w:name="Normal Table" w:semiHidden="1" w:unhideWhenUsed="1"/>
     <w:lsdException w:name="annotation subject" w:semiHidden="1" w:unhideWhenUsed="1"/>
     <w:lsdException w:name="No List" w:semiHidden="1" w:unhideWhenUsed="1"/>
     <w:lsdException w:name="Outline List 1" w:semiHidden="1" w:unhideWhenUsed="1"/>
@@ -6188,11 +6422,8 @@
     <w:lsdException w:name="Table Contemporary" w:semiHidden="1" w:unhideWhenUsed="1"/>
     <w:lsdException w:name="Table Elegant" w:semiHidden="1" w:unhideWhenUsed="1"/>
     <w:lsdException w:name="Table Professional" w:semiHidden="1" w:unhideWhenUsed="1"/>
-    <w:lsdException w:name="Table Subtle 1" w:semiHidden="1" w:unhideWhenUsed="1"/>
     <w:lsdException w:name="Table Subtle 2" w:semiHidden="1" w:unhideWhenUsed="1"/>
     <w:lsdException w:name="Table Web 1" w:semiHidden="1" w:unhideWhenUsed="1"/>
-    <w:lsdException w:name="Table Web 2" w:semiHidden="1" w:unhideWhenUsed="1"/>
-    <w:lsdException w:name="Table Web 3" w:semiHidden="1" w:unhideWhenUsed="1"/>
     <w:lsdException w:name="Balloon Text" w:semiHidden="1" w:unhideWhenUsed="1"/>
     <w:lsdException w:name="Table Grid" w:uiPriority="39"/>
     <w:lsdException w:name="Table Theme" w:semiHidden="1" w:unhideWhenUsed="1"/>
@@ -6411,6 +6642,11 @@
     <w:lsdException w:name="List Table 5 Dark Accent 6" w:uiPriority="50"/>
     <w:lsdException w:name="List Table 6 Colorful Accent 6" w:uiPriority="51"/>
     <w:lsdException w:name="List Table 7 Colorful Accent 6" w:uiPriority="52"/>
+    <w:lsdException w:name="Mention" w:semiHidden="1" w:unhideWhenUsed="1"/>
+    <w:lsdException w:name="Smart Hyperlink" w:semiHidden="1" w:unhideWhenUsed="1"/>
+    <w:lsdException w:name="Hashtag" w:semiHidden="1" w:unhideWhenUsed="1"/>
+    <w:lsdException w:name="Unresolved Mention" w:semiHidden="1" w:unhideWhenUsed="1"/>
+    <w:lsdException w:name="Smart Link" w:semiHidden="1" w:unhideWhenUsed="1"/>
   </w:latentStyles>
   <w:style w:type="paragraph" w:default="1" w:styleId="Normal">
     <w:name w:val="Normal"/>
@@ -6570,8 +6806,8 @@
       <w:u w:val="single"/>
     </w:rPr>
   </w:style>
-  <w:style w:type="character" w:customStyle="1" w:styleId="Mention">
-    <w:name w:val="Mention"/>
+  <w:style w:type="character" w:customStyle="1" w:styleId="Mention1">
+    <w:name w:val="Mention1"/>
     <w:basedOn w:val="DefaultParagraphFont"/>
     <w:rPr>
       <w:color w:val="2B579A"/>
@@ -6950,6 +7186,18 @@
       <w:u w:val="single"/>
     </w:rPr>
   </w:style>
+  <w:style w:type="character" w:styleId="UnresolvedMention">
+    <w:name w:val="Unresolved Mention"/>
+    <w:basedOn w:val="DefaultParagraphFont"/>
+    <w:uiPriority w:val="99"/>
+    <w:semiHidden/>
+    <w:unhideWhenUsed/>
+    <w:rsid w:val="008247F8"/>
+    <w:rPr>
+      <w:color w:val="605E5C"/>
+      <w:shd w:val="clear" w:color="auto" w:fill="E1DFDD"/>
+    </w:rPr>
+  </w:style>
 </w:styles>
 </file>
 

</xml_diff>

<commit_message>
(C)    plan updates to new routine, in progress
</commit_message>
<xml_diff>
--- a/Suppl/Jmr Fitness Plan.docx
+++ b/Suppl/Jmr Fitness Plan.docx
@@ -23,7 +23,7 @@
       <w:r>
         <w:tab/>
       </w:r>
-      <w:hyperlink r:id="rId7" w:history="1">
+      <w:hyperlink r:id="rId8" w:history="1">
         <w:r>
           <w:rPr>
             <w:rStyle w:val="Hyperlink"/>
@@ -57,7 +57,10 @@
         <w:t>1</w:t>
       </w:r>
       <w:r>
-        <w:t>1/1</w:t>
+        <w:t>1/</w:t>
+      </w:r>
+      <w:r>
+        <w:t>7</w:t>
       </w:r>
       <w:r>
         <w:t>/</w:t>
@@ -131,11 +134,29 @@
     <w:p>
       <w:r>
         <w:tab/>
+      </w:r>
+      <w:r>
+        <w:t>Target</w:t>
+      </w:r>
+      <w:r>
+        <w:tab/>
+        <w:t>Establish motion &amp; begin routine, grow strength</w:t>
+      </w:r>
+    </w:p>
+    <w:p>
+      <w:r>
+        <w:tab/>
         <w:t>Idea</w:t>
       </w:r>
       <w:r>
         <w:tab/>
-        <w:t>Establish motion &amp; begin routine, grow strength</w:t>
+        <w:t>7-days a week, off days are cardio w/gap lifts interspersed (15m/set/</w:t>
+      </w:r>
+      <w:r>
+        <w:t>…</w:t>
+      </w:r>
+      <w:r>
+        <w:t>)</w:t>
       </w:r>
     </w:p>
     <w:p>
@@ -145,7 +166,18 @@
       </w:r>
       <w:r>
         <w:tab/>
-        <w:t>45min lift, 30min cardio</w:t>
+      </w:r>
+      <w:r>
+        <w:t>60</w:t>
+      </w:r>
+      <w:r>
+        <w:t xml:space="preserve">min lift, </w:t>
+      </w:r>
+      <w:r>
+        <w:t>15-</w:t>
+      </w:r>
+      <w:r>
+        <w:t>30min cardio</w:t>
       </w:r>
     </w:p>
     <w:p>
@@ -168,7 +200,12 @@
       </w:r>
       <w:r>
         <w:tab/>
-        <w:t xml:space="preserve">Wed </w:t>
+      </w:r>
+      <w:r>
+        <w:t>Tues</w:t>
+      </w:r>
+      <w:r>
+        <w:t xml:space="preserve"> </w:t>
       </w:r>
       <w:r>
         <w:tab/>
@@ -230,25 +267,7 @@
         <w:t xml:space="preserve">Supersets </w:t>
       </w:r>
       <w:r>
-        <w:t>7 lifts (2/3/2)</w:t>
-      </w:r>
-      <w:r>
-        <w:t xml:space="preserve"> </w:t>
-      </w:r>
-      <w:r>
-        <w:t xml:space="preserve">@ 3x15 </w:t>
-      </w:r>
-      <w:r>
-        <w:t>lifts</w:t>
-      </w:r>
-      <w:r>
-        <w:t>,</w:t>
-      </w:r>
-      <w:r>
-        <w:t xml:space="preserve"> to start</w:t>
-      </w:r>
-      <w:r>
-        <w:t xml:space="preserve"> (drop if too long)</w:t>
+        <w:t>where applicable, follow form from Calum</w:t>
       </w:r>
     </w:p>
     <w:p/>
@@ -341,6 +360,126 @@
         </w:numPr>
       </w:pPr>
       <w:r>
+        <w:rPr>
+          <w:b/>
+          <w:noProof/>
+        </w:rPr>
+        <mc:AlternateContent>
+          <mc:Choice Requires="wps">
+            <w:drawing>
+              <wp:anchor distT="45720" distB="45720" distL="114300" distR="114300" simplePos="0" relativeHeight="251671552" behindDoc="1" locked="0" layoutInCell="1" allowOverlap="1" wp14:anchorId="6170AC0C" wp14:editId="4F1FE27F">
+                <wp:simplePos x="0" y="0"/>
+                <wp:positionH relativeFrom="column">
+                  <wp:posOffset>1121229</wp:posOffset>
+                </wp:positionH>
+                <wp:positionV relativeFrom="paragraph">
+                  <wp:posOffset>-851807</wp:posOffset>
+                </wp:positionV>
+                <wp:extent cx="4724400" cy="1404620"/>
+                <wp:effectExtent l="0" t="914400" r="0" b="927735"/>
+                <wp:wrapNone/>
+                <wp:docPr id="217" name="Text Box 2"/>
+                <wp:cNvGraphicFramePr>
+                  <a:graphicFrameLocks xmlns:a="http://schemas.openxmlformats.org/drawingml/2006/main"/>
+                </wp:cNvGraphicFramePr>
+                <a:graphic xmlns:a="http://schemas.openxmlformats.org/drawingml/2006/main">
+                  <a:graphicData uri="http://schemas.microsoft.com/office/word/2010/wordprocessingShape">
+                    <wps:wsp>
+                      <wps:cNvSpPr txBox="1">
+                        <a:spLocks noChangeArrowheads="1"/>
+                      </wps:cNvSpPr>
+                      <wps:spPr bwMode="auto">
+                        <a:xfrm rot="20067967">
+                          <a:off x="0" y="0"/>
+                          <a:ext cx="4724400" cy="1404620"/>
+                        </a:xfrm>
+                        <a:prstGeom prst="rect">
+                          <a:avLst/>
+                        </a:prstGeom>
+                        <a:noFill/>
+                        <a:ln w="9525">
+                          <a:noFill/>
+                          <a:miter lim="800000"/>
+                          <a:headEnd/>
+                          <a:tailEnd/>
+                        </a:ln>
+                      </wps:spPr>
+                      <wps:txbx>
+                        <w:txbxContent>
+                          <w:p>
+                            <w:pPr>
+                              <w:jc w:val="center"/>
+                              <w:rPr>
+                                <w:b/>
+                                <w:color w:val="A6A6A6" w:themeColor="background1" w:themeShade="A6"/>
+                                <w:sz w:val="120"/>
+                                <w:szCs w:val="120"/>
+                              </w:rPr>
+                            </w:pPr>
+                            <w:r>
+                              <w:rPr>
+                                <w:b/>
+                                <w:color w:val="A6A6A6" w:themeColor="background1" w:themeShade="A6"/>
+                                <w:sz w:val="120"/>
+                                <w:szCs w:val="120"/>
+                              </w:rPr>
+                              <w:t>IN PROG</w:t>
+                            </w:r>
+                          </w:p>
+                        </w:txbxContent>
+                      </wps:txbx>
+                      <wps:bodyPr rot="0" vert="horz" wrap="square" lIns="91440" tIns="45720" rIns="91440" bIns="45720" anchor="t" anchorCtr="0">
+                        <a:spAutoFit/>
+                      </wps:bodyPr>
+                    </wps:wsp>
+                  </a:graphicData>
+                </a:graphic>
+                <wp14:sizeRelH relativeFrom="margin">
+                  <wp14:pctWidth>0</wp14:pctWidth>
+                </wp14:sizeRelH>
+                <wp14:sizeRelV relativeFrom="margin">
+                  <wp14:pctHeight>20000</wp14:pctHeight>
+                </wp14:sizeRelV>
+              </wp:anchor>
+            </w:drawing>
+          </mc:Choice>
+          <mc:Fallback>
+            <w:pict>
+              <v:shapetype w14:anchorId="6170AC0C" id="_x0000_t202" coordsize="21600,21600" o:spt="202" path="m,l,21600r21600,l21600,xe">
+                <v:stroke joinstyle="miter"/>
+                <v:path gradientshapeok="t" o:connecttype="rect"/>
+              </v:shapetype>
+              <v:shape id="Text Box 2" o:spid="_x0000_s1026" type="#_x0000_t202" style="position:absolute;left:0;text-align:left;margin-left:88.3pt;margin-top:-67.05pt;width:372pt;height:110.6pt;rotation:-1673389fd;z-index:-251644928;visibility:visible;mso-wrap-style:square;mso-width-percent:0;mso-height-percent:200;mso-wrap-distance-left:9pt;mso-wrap-distance-top:3.6pt;mso-wrap-distance-right:9pt;mso-wrap-distance-bottom:3.6pt;mso-position-horizontal:absolute;mso-position-horizontal-relative:text;mso-position-vertical:absolute;mso-position-vertical-relative:text;mso-width-percent:0;mso-height-percent:200;mso-width-relative:margin;mso-height-relative:margin;v-text-anchor:top" o:gfxdata="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" filled="f" stroked="f">
+                <v:textbox style="mso-fit-shape-to-text:t">
+                  <w:txbxContent>
+                    <w:p>
+                      <w:pPr>
+                        <w:jc w:val="center"/>
+                        <w:rPr>
+                          <w:b/>
+                          <w:color w:val="A6A6A6" w:themeColor="background1" w:themeShade="A6"/>
+                          <w:sz w:val="120"/>
+                          <w:szCs w:val="120"/>
+                        </w:rPr>
+                      </w:pPr>
+                      <w:r>
+                        <w:rPr>
+                          <w:b/>
+                          <w:color w:val="A6A6A6" w:themeColor="background1" w:themeShade="A6"/>
+                          <w:sz w:val="120"/>
+                          <w:szCs w:val="120"/>
+                        </w:rPr>
+                        <w:t>IN PROG</w:t>
+                      </w:r>
+                    </w:p>
+                  </w:txbxContent>
+                </v:textbox>
+              </v:shape>
+            </w:pict>
+          </mc:Fallback>
+        </mc:AlternateContent>
+      </w:r>
+      <w:r>
         <w:t xml:space="preserve">Kettlebell </w:t>
       </w:r>
       <w:r>
@@ -350,10 +489,7 @@
         <w:t xml:space="preserve"> / </w:t>
       </w:r>
       <w:r>
-        <w:t xml:space="preserve">Kettlebell </w:t>
-      </w:r>
-      <w:r>
-        <w:t>Lunge</w:t>
+        <w:t>Kettlebell Lunge</w:t>
       </w:r>
       <w:r>
         <w:tab/>
@@ -429,6 +565,8 @@
           <w:b/>
         </w:rPr>
       </w:pPr>
+      <w:bookmarkStart w:id="0" w:name="_GoBack"/>
+      <w:bookmarkEnd w:id="0"/>
     </w:p>
     <w:p>
       <w:pPr>
@@ -547,10 +685,7 @@
         <w:t>Bulgarian Split Squat</w:t>
       </w:r>
       <w:r>
-        <w:t xml:space="preserve"> / S</w:t>
-      </w:r>
-      <w:r>
-        <w:t>ingle Leg Romanian Deadlift</w:t>
+        <w:t xml:space="preserve"> / Single Leg Romanian Deadlift</w:t>
       </w:r>
       <w:r>
         <w:tab/>
@@ -685,6 +820,1076 @@
       </w:pPr>
       <w:r>
         <w:rPr>
+          <w:noProof/>
+        </w:rPr>
+        <w:lastRenderedPageBreak/>
+        <mc:AlternateContent>
+          <mc:Choice Requires="wps">
+            <w:drawing>
+              <wp:anchor distT="45720" distB="45720" distL="114300" distR="114300" simplePos="0" relativeHeight="251661312" behindDoc="0" locked="0" layoutInCell="1" allowOverlap="1" wp14:anchorId="3D6E6B62" wp14:editId="17499E79">
+                <wp:simplePos x="0" y="0"/>
+                <wp:positionH relativeFrom="column">
+                  <wp:posOffset>549728</wp:posOffset>
+                </wp:positionH>
+                <wp:positionV relativeFrom="paragraph">
+                  <wp:posOffset>280852</wp:posOffset>
+                </wp:positionV>
+                <wp:extent cx="2360930" cy="1404620"/>
+                <wp:effectExtent l="0" t="0" r="0" b="0"/>
+                <wp:wrapNone/>
+                <wp:docPr id="6" name="Text Box 2"/>
+                <wp:cNvGraphicFramePr>
+                  <a:graphicFrameLocks xmlns:a="http://schemas.openxmlformats.org/drawingml/2006/main"/>
+                </wp:cNvGraphicFramePr>
+                <a:graphic xmlns:a="http://schemas.openxmlformats.org/drawingml/2006/main">
+                  <a:graphicData uri="http://schemas.microsoft.com/office/word/2010/wordprocessingShape">
+                    <wps:wsp>
+                      <wps:cNvSpPr txBox="1">
+                        <a:spLocks noChangeArrowheads="1"/>
+                      </wps:cNvSpPr>
+                      <wps:spPr bwMode="auto">
+                        <a:xfrm>
+                          <a:off x="0" y="0"/>
+                          <a:ext cx="2360930" cy="1404620"/>
+                        </a:xfrm>
+                        <a:prstGeom prst="rect">
+                          <a:avLst/>
+                        </a:prstGeom>
+                        <a:noFill/>
+                        <a:ln w="9525">
+                          <a:noFill/>
+                          <a:miter lim="800000"/>
+                          <a:headEnd/>
+                          <a:tailEnd/>
+                        </a:ln>
+                      </wps:spPr>
+                      <wps:txbx>
+                        <w:txbxContent>
+                          <w:p>
+                            <w:pPr>
+                              <w:rPr>
+                                <w:b/>
+                              </w:rPr>
+                            </w:pPr>
+                            <w:r>
+                              <w:rPr>
+                                <w:b/>
+                              </w:rPr>
+                              <w:t>Mond</w:t>
+                            </w:r>
+                            <w:r>
+                              <w:rPr>
+                                <w:b/>
+                              </w:rPr>
+                              <w:t>a</w:t>
+                            </w:r>
+                            <w:r>
+                              <w:rPr>
+                                <w:b/>
+                              </w:rPr>
+                              <w:t>y – Full Body</w:t>
+                            </w:r>
+                          </w:p>
+                        </w:txbxContent>
+                      </wps:txbx>
+                      <wps:bodyPr rot="0" vert="horz" wrap="square" lIns="91440" tIns="45720" rIns="91440" bIns="45720" anchor="t" anchorCtr="0">
+                        <a:spAutoFit/>
+                      </wps:bodyPr>
+                    </wps:wsp>
+                  </a:graphicData>
+                </a:graphic>
+                <wp14:sizeRelH relativeFrom="margin">
+                  <wp14:pctWidth>40000</wp14:pctWidth>
+                </wp14:sizeRelH>
+                <wp14:sizeRelV relativeFrom="margin">
+                  <wp14:pctHeight>20000</wp14:pctHeight>
+                </wp14:sizeRelV>
+              </wp:anchor>
+            </w:drawing>
+          </mc:Choice>
+          <mc:Fallback>
+            <w:pict>
+              <v:shape w14:anchorId="3D6E6B62" id="_x0000_s1027" type="#_x0000_t202" style="position:absolute;margin-left:43.3pt;margin-top:22.1pt;width:185.9pt;height:110.6pt;z-index:251661312;visibility:visible;mso-wrap-style:square;mso-width-percent:400;mso-height-percent:200;mso-wrap-distance-left:9pt;mso-wrap-distance-top:3.6pt;mso-wrap-distance-right:9pt;mso-wrap-distance-bottom:3.6pt;mso-position-horizontal:absolute;mso-position-horizontal-relative:text;mso-position-vertical:absolute;mso-position-vertical-relative:text;mso-width-percent:400;mso-height-percent:200;mso-width-relative:margin;mso-height-relative:margin;v-text-anchor:top" o:gfxdata="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" filled="f" stroked="f">
+                <v:textbox style="mso-fit-shape-to-text:t">
+                  <w:txbxContent>
+                    <w:p>
+                      <w:pPr>
+                        <w:rPr>
+                          <w:b/>
+                        </w:rPr>
+                      </w:pPr>
+                      <w:r>
+                        <w:rPr>
+                          <w:b/>
+                        </w:rPr>
+                        <w:t>Mond</w:t>
+                      </w:r>
+                      <w:r>
+                        <w:rPr>
+                          <w:b/>
+                        </w:rPr>
+                        <w:t>a</w:t>
+                      </w:r>
+                      <w:r>
+                        <w:rPr>
+                          <w:b/>
+                        </w:rPr>
+                        <w:t>y – Full Body</w:t>
+                      </w:r>
+                    </w:p>
+                  </w:txbxContent>
+                </v:textbox>
+              </v:shape>
+            </w:pict>
+          </mc:Fallback>
+        </mc:AlternateContent>
+      </w:r>
+      <w:r>
+        <w:t>Muscle Summary</w:t>
+      </w:r>
+      <w:r>
+        <w:t>:</w:t>
+      </w:r>
+    </w:p>
+    <w:p>
+      <w:pPr>
+        <w:jc w:val="center"/>
+        <w:rPr>
+          <w:b/>
+        </w:rPr>
+      </w:pPr>
+      <w:r>
+        <w:rPr>
+          <w:noProof/>
+        </w:rPr>
+        <mc:AlternateContent>
+          <mc:Choice Requires="wps">
+            <w:drawing>
+              <wp:anchor distT="45720" distB="45720" distL="114300" distR="114300" simplePos="0" relativeHeight="251665408" behindDoc="0" locked="0" layoutInCell="1" allowOverlap="1" wp14:anchorId="5DF1E438" wp14:editId="57820684">
+                <wp:simplePos x="0" y="0"/>
+                <wp:positionH relativeFrom="column">
+                  <wp:posOffset>364036</wp:posOffset>
+                </wp:positionH>
+                <wp:positionV relativeFrom="paragraph">
+                  <wp:posOffset>4100376</wp:posOffset>
+                </wp:positionV>
+                <wp:extent cx="2360930" cy="1404620"/>
+                <wp:effectExtent l="0" t="0" r="0" b="0"/>
+                <wp:wrapNone/>
+                <wp:docPr id="8" name="Text Box 2"/>
+                <wp:cNvGraphicFramePr>
+                  <a:graphicFrameLocks xmlns:a="http://schemas.openxmlformats.org/drawingml/2006/main"/>
+                </wp:cNvGraphicFramePr>
+                <a:graphic xmlns:a="http://schemas.openxmlformats.org/drawingml/2006/main">
+                  <a:graphicData uri="http://schemas.microsoft.com/office/word/2010/wordprocessingShape">
+                    <wps:wsp>
+                      <wps:cNvSpPr txBox="1">
+                        <a:spLocks noChangeArrowheads="1"/>
+                      </wps:cNvSpPr>
+                      <wps:spPr bwMode="auto">
+                        <a:xfrm>
+                          <a:off x="0" y="0"/>
+                          <a:ext cx="2360930" cy="1404620"/>
+                        </a:xfrm>
+                        <a:prstGeom prst="rect">
+                          <a:avLst/>
+                        </a:prstGeom>
+                        <a:noFill/>
+                        <a:ln w="9525">
+                          <a:noFill/>
+                          <a:miter lim="800000"/>
+                          <a:headEnd/>
+                          <a:tailEnd/>
+                        </a:ln>
+                      </wps:spPr>
+                      <wps:txbx>
+                        <w:txbxContent>
+                          <w:p>
+                            <w:pPr>
+                              <w:rPr>
+                                <w:b/>
+                              </w:rPr>
+                            </w:pPr>
+                            <w:r>
+                              <w:rPr>
+                                <w:b/>
+                              </w:rPr>
+                              <w:t>Tuesday</w:t>
+                            </w:r>
+                            <w:r>
+                              <w:rPr>
+                                <w:b/>
+                              </w:rPr>
+                              <w:t xml:space="preserve"> – </w:t>
+                            </w:r>
+                            <w:r>
+                              <w:rPr>
+                                <w:b/>
+                              </w:rPr>
+                              <w:t>Legs</w:t>
+                            </w:r>
+                          </w:p>
+                        </w:txbxContent>
+                      </wps:txbx>
+                      <wps:bodyPr rot="0" vert="horz" wrap="square" lIns="91440" tIns="45720" rIns="91440" bIns="45720" anchor="t" anchorCtr="0">
+                        <a:spAutoFit/>
+                      </wps:bodyPr>
+                    </wps:wsp>
+                  </a:graphicData>
+                </a:graphic>
+                <wp14:sizeRelH relativeFrom="margin">
+                  <wp14:pctWidth>40000</wp14:pctWidth>
+                </wp14:sizeRelH>
+                <wp14:sizeRelV relativeFrom="margin">
+                  <wp14:pctHeight>20000</wp14:pctHeight>
+                </wp14:sizeRelV>
+              </wp:anchor>
+            </w:drawing>
+          </mc:Choice>
+          <mc:Fallback>
+            <w:pict>
+              <v:shape w14:anchorId="5DF1E438" id="_x0000_s1028" type="#_x0000_t202" style="position:absolute;left:0;text-align:left;margin-left:28.65pt;margin-top:322.85pt;width:185.9pt;height:110.6pt;z-index:251665408;visibility:visible;mso-wrap-style:square;mso-width-percent:400;mso-height-percent:200;mso-wrap-distance-left:9pt;mso-wrap-distance-top:3.6pt;mso-wrap-distance-right:9pt;mso-wrap-distance-bottom:3.6pt;mso-position-horizontal:absolute;mso-position-horizontal-relative:text;mso-position-vertical:absolute;mso-position-vertical-relative:text;mso-width-percent:400;mso-height-percent:200;mso-width-relative:margin;mso-height-relative:margin;v-text-anchor:top" o:gfxdata="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" filled="f" stroked="f">
+                <v:textbox style="mso-fit-shape-to-text:t">
+                  <w:txbxContent>
+                    <w:p>
+                      <w:pPr>
+                        <w:rPr>
+                          <w:b/>
+                        </w:rPr>
+                      </w:pPr>
+                      <w:r>
+                        <w:rPr>
+                          <w:b/>
+                        </w:rPr>
+                        <w:t>Tuesday</w:t>
+                      </w:r>
+                      <w:r>
+                        <w:rPr>
+                          <w:b/>
+                        </w:rPr>
+                        <w:t xml:space="preserve"> – </w:t>
+                      </w:r>
+                      <w:r>
+                        <w:rPr>
+                          <w:b/>
+                        </w:rPr>
+                        <w:t>Legs</w:t>
+                      </w:r>
+                    </w:p>
+                  </w:txbxContent>
+                </v:textbox>
+              </v:shape>
+            </w:pict>
+          </mc:Fallback>
+        </mc:AlternateContent>
+      </w:r>
+      <w:r>
+        <w:rPr>
+          <w:b/>
+          <w:noProof/>
+        </w:rPr>
+        <w:drawing>
+          <wp:inline distT="0" distB="0" distL="0" distR="0" wp14:anchorId="008FB364" wp14:editId="67F3B519">
+            <wp:extent cx="5694426" cy="4169228"/>
+            <wp:effectExtent l="0" t="0" r="1905" b="3175"/>
+            <wp:docPr id="1" name="Picture 1" descr="C:\Documents\Me\Fitness\Suppl\Routine\Monday Full Body.png"/>
+            <wp:cNvGraphicFramePr>
+              <a:graphicFrameLocks xmlns:a="http://schemas.openxmlformats.org/drawingml/2006/main" noChangeAspect="1"/>
+            </wp:cNvGraphicFramePr>
+            <a:graphic xmlns:a="http://schemas.openxmlformats.org/drawingml/2006/main">
+              <a:graphicData uri="http://schemas.openxmlformats.org/drawingml/2006/picture">
+                <pic:pic xmlns:pic="http://schemas.openxmlformats.org/drawingml/2006/picture">
+                  <pic:nvPicPr>
+                    <pic:cNvPr id="0" name="Picture 1" descr="C:\Documents\Me\Fitness\Suppl\Routine\Monday Full Body.png"/>
+                    <pic:cNvPicPr>
+                      <a:picLocks noChangeAspect="1" noChangeArrowheads="1"/>
+                    </pic:cNvPicPr>
+                  </pic:nvPicPr>
+                  <pic:blipFill>
+                    <a:blip r:embed="rId9" cstate="print">
+                      <a:extLst>
+                        <a:ext uri="{28A0092B-C50C-407E-A947-70E740481C1C}">
+                          <a14:useLocalDpi xmlns:a14="http://schemas.microsoft.com/office/drawing/2010/main" val="0"/>
+                        </a:ext>
+                      </a:extLst>
+                    </a:blip>
+                    <a:srcRect/>
+                    <a:stretch>
+                      <a:fillRect/>
+                    </a:stretch>
+                  </pic:blipFill>
+                  <pic:spPr bwMode="auto">
+                    <a:xfrm>
+                      <a:off x="0" y="0"/>
+                      <a:ext cx="5700095" cy="4173378"/>
+                    </a:xfrm>
+                    <a:prstGeom prst="rect">
+                      <a:avLst/>
+                    </a:prstGeom>
+                    <a:noFill/>
+                    <a:ln>
+                      <a:noFill/>
+                    </a:ln>
+                  </pic:spPr>
+                </pic:pic>
+              </a:graphicData>
+            </a:graphic>
+          </wp:inline>
+        </w:drawing>
+      </w:r>
+    </w:p>
+    <w:p>
+      <w:pPr>
+        <w:jc w:val="center"/>
+        <w:rPr>
+          <w:b/>
+        </w:rPr>
+      </w:pPr>
+      <w:r>
+        <w:rPr>
+          <w:b/>
+          <w:noProof/>
+        </w:rPr>
+        <w:drawing>
+          <wp:inline distT="0" distB="0" distL="0" distR="0" wp14:anchorId="747EA41D" wp14:editId="7CF7D716">
+            <wp:extent cx="5847427" cy="4125686"/>
+            <wp:effectExtent l="0" t="0" r="1270" b="8255"/>
+            <wp:docPr id="2" name="Picture 2" descr="C:\Documents\Me\Fitness\Suppl\Routine\Tuesday Legs.png"/>
+            <wp:cNvGraphicFramePr>
+              <a:graphicFrameLocks xmlns:a="http://schemas.openxmlformats.org/drawingml/2006/main" noChangeAspect="1"/>
+            </wp:cNvGraphicFramePr>
+            <a:graphic xmlns:a="http://schemas.openxmlformats.org/drawingml/2006/main">
+              <a:graphicData uri="http://schemas.openxmlformats.org/drawingml/2006/picture">
+                <pic:pic xmlns:pic="http://schemas.openxmlformats.org/drawingml/2006/picture">
+                  <pic:nvPicPr>
+                    <pic:cNvPr id="0" name="Picture 2" descr="C:\Documents\Me\Fitness\Suppl\Routine\Tuesday Legs.png"/>
+                    <pic:cNvPicPr>
+                      <a:picLocks noChangeAspect="1" noChangeArrowheads="1"/>
+                    </pic:cNvPicPr>
+                  </pic:nvPicPr>
+                  <pic:blipFill>
+                    <a:blip r:embed="rId10" cstate="print">
+                      <a:extLst>
+                        <a:ext uri="{28A0092B-C50C-407E-A947-70E740481C1C}">
+                          <a14:useLocalDpi xmlns:a14="http://schemas.microsoft.com/office/drawing/2010/main" val="0"/>
+                        </a:ext>
+                      </a:extLst>
+                    </a:blip>
+                    <a:srcRect/>
+                    <a:stretch>
+                      <a:fillRect/>
+                    </a:stretch>
+                  </pic:blipFill>
+                  <pic:spPr bwMode="auto">
+                    <a:xfrm>
+                      <a:off x="0" y="0"/>
+                      <a:ext cx="5857218" cy="4132594"/>
+                    </a:xfrm>
+                    <a:prstGeom prst="rect">
+                      <a:avLst/>
+                    </a:prstGeom>
+                    <a:noFill/>
+                    <a:ln>
+                      <a:noFill/>
+                    </a:ln>
+                  </pic:spPr>
+                </pic:pic>
+              </a:graphicData>
+            </a:graphic>
+          </wp:inline>
+        </w:drawing>
+      </w:r>
+    </w:p>
+    <w:p>
+      <w:pPr>
+        <w:rPr>
+          <w:b/>
+        </w:rPr>
+      </w:pPr>
+    </w:p>
+    <w:p>
+      <w:pPr>
+        <w:jc w:val="center"/>
+        <w:rPr>
+          <w:b/>
+        </w:rPr>
+      </w:pPr>
+      <w:r>
+        <w:rPr>
+          <w:noProof/>
+        </w:rPr>
+        <mc:AlternateContent>
+          <mc:Choice Requires="wps">
+            <w:drawing>
+              <wp:anchor distT="45720" distB="45720" distL="114300" distR="114300" simplePos="0" relativeHeight="251667456" behindDoc="0" locked="0" layoutInCell="1" allowOverlap="1" wp14:anchorId="49B7B1A2" wp14:editId="74401354">
+                <wp:simplePos x="0" y="0"/>
+                <wp:positionH relativeFrom="column">
+                  <wp:posOffset>477338</wp:posOffset>
+                </wp:positionH>
+                <wp:positionV relativeFrom="paragraph">
+                  <wp:posOffset>4088402</wp:posOffset>
+                </wp:positionV>
+                <wp:extent cx="2360930" cy="1404620"/>
+                <wp:effectExtent l="0" t="0" r="0" b="0"/>
+                <wp:wrapNone/>
+                <wp:docPr id="9" name="Text Box 2"/>
+                <wp:cNvGraphicFramePr>
+                  <a:graphicFrameLocks xmlns:a="http://schemas.openxmlformats.org/drawingml/2006/main"/>
+                </wp:cNvGraphicFramePr>
+                <a:graphic xmlns:a="http://schemas.openxmlformats.org/drawingml/2006/main">
+                  <a:graphicData uri="http://schemas.microsoft.com/office/word/2010/wordprocessingShape">
+                    <wps:wsp>
+                      <wps:cNvSpPr txBox="1">
+                        <a:spLocks noChangeArrowheads="1"/>
+                      </wps:cNvSpPr>
+                      <wps:spPr bwMode="auto">
+                        <a:xfrm>
+                          <a:off x="0" y="0"/>
+                          <a:ext cx="2360930" cy="1404620"/>
+                        </a:xfrm>
+                        <a:prstGeom prst="rect">
+                          <a:avLst/>
+                        </a:prstGeom>
+                        <a:noFill/>
+                        <a:ln w="9525">
+                          <a:noFill/>
+                          <a:miter lim="800000"/>
+                          <a:headEnd/>
+                          <a:tailEnd/>
+                        </a:ln>
+                      </wps:spPr>
+                      <wps:txbx>
+                        <w:txbxContent>
+                          <w:p>
+                            <w:pPr>
+                              <w:rPr>
+                                <w:b/>
+                              </w:rPr>
+                            </w:pPr>
+                            <w:r>
+                              <w:rPr>
+                                <w:b/>
+                              </w:rPr>
+                              <w:t>Friday</w:t>
+                            </w:r>
+                            <w:r>
+                              <w:rPr>
+                                <w:b/>
+                              </w:rPr>
+                              <w:t xml:space="preserve"> – </w:t>
+                            </w:r>
+                            <w:r>
+                              <w:rPr>
+                                <w:b/>
+                              </w:rPr>
+                              <w:t>Full Body</w:t>
+                            </w:r>
+                          </w:p>
+                        </w:txbxContent>
+                      </wps:txbx>
+                      <wps:bodyPr rot="0" vert="horz" wrap="square" lIns="91440" tIns="45720" rIns="91440" bIns="45720" anchor="t" anchorCtr="0">
+                        <a:spAutoFit/>
+                      </wps:bodyPr>
+                    </wps:wsp>
+                  </a:graphicData>
+                </a:graphic>
+                <wp14:sizeRelH relativeFrom="margin">
+                  <wp14:pctWidth>40000</wp14:pctWidth>
+                </wp14:sizeRelH>
+                <wp14:sizeRelV relativeFrom="margin">
+                  <wp14:pctHeight>20000</wp14:pctHeight>
+                </wp14:sizeRelV>
+              </wp:anchor>
+            </w:drawing>
+          </mc:Choice>
+          <mc:Fallback>
+            <w:pict>
+              <v:shape w14:anchorId="49B7B1A2" id="_x0000_s1029" type="#_x0000_t202" style="position:absolute;left:0;text-align:left;margin-left:37.6pt;margin-top:321.9pt;width:185.9pt;height:110.6pt;z-index:251667456;visibility:visible;mso-wrap-style:square;mso-width-percent:400;mso-height-percent:200;mso-wrap-distance-left:9pt;mso-wrap-distance-top:3.6pt;mso-wrap-distance-right:9pt;mso-wrap-distance-bottom:3.6pt;mso-position-horizontal:absolute;mso-position-horizontal-relative:text;mso-position-vertical:absolute;mso-position-vertical-relative:text;mso-width-percent:400;mso-height-percent:200;mso-width-relative:margin;mso-height-relative:margin;v-text-anchor:top" o:gfxdata="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" filled="f" stroked="f">
+                <v:textbox style="mso-fit-shape-to-text:t">
+                  <w:txbxContent>
+                    <w:p>
+                      <w:pPr>
+                        <w:rPr>
+                          <w:b/>
+                        </w:rPr>
+                      </w:pPr>
+                      <w:r>
+                        <w:rPr>
+                          <w:b/>
+                        </w:rPr>
+                        <w:t>Friday</w:t>
+                      </w:r>
+                      <w:r>
+                        <w:rPr>
+                          <w:b/>
+                        </w:rPr>
+                        <w:t xml:space="preserve"> – </w:t>
+                      </w:r>
+                      <w:r>
+                        <w:rPr>
+                          <w:b/>
+                        </w:rPr>
+                        <w:t>Full Body</w:t>
+                      </w:r>
+                    </w:p>
+                  </w:txbxContent>
+                </v:textbox>
+              </v:shape>
+            </w:pict>
+          </mc:Fallback>
+        </mc:AlternateContent>
+      </w:r>
+      <w:r>
+        <w:rPr>
+          <w:noProof/>
+        </w:rPr>
+        <mc:AlternateContent>
+          <mc:Choice Requires="wps">
+            <w:drawing>
+              <wp:anchor distT="45720" distB="45720" distL="114300" distR="114300" simplePos="0" relativeHeight="251663360" behindDoc="0" locked="0" layoutInCell="1" allowOverlap="1" wp14:anchorId="4C68CCB7" wp14:editId="45B95D42">
+                <wp:simplePos x="0" y="0"/>
+                <wp:positionH relativeFrom="column">
+                  <wp:posOffset>477611</wp:posOffset>
+                </wp:positionH>
+                <wp:positionV relativeFrom="paragraph">
+                  <wp:posOffset>1361</wp:posOffset>
+                </wp:positionV>
+                <wp:extent cx="2360930" cy="1404620"/>
+                <wp:effectExtent l="0" t="0" r="0" b="0"/>
+                <wp:wrapNone/>
+                <wp:docPr id="7" name="Text Box 2"/>
+                <wp:cNvGraphicFramePr>
+                  <a:graphicFrameLocks xmlns:a="http://schemas.openxmlformats.org/drawingml/2006/main"/>
+                </wp:cNvGraphicFramePr>
+                <a:graphic xmlns:a="http://schemas.openxmlformats.org/drawingml/2006/main">
+                  <a:graphicData uri="http://schemas.microsoft.com/office/word/2010/wordprocessingShape">
+                    <wps:wsp>
+                      <wps:cNvSpPr txBox="1">
+                        <a:spLocks noChangeArrowheads="1"/>
+                      </wps:cNvSpPr>
+                      <wps:spPr bwMode="auto">
+                        <a:xfrm>
+                          <a:off x="0" y="0"/>
+                          <a:ext cx="2360930" cy="1404620"/>
+                        </a:xfrm>
+                        <a:prstGeom prst="rect">
+                          <a:avLst/>
+                        </a:prstGeom>
+                        <a:noFill/>
+                        <a:ln w="9525">
+                          <a:noFill/>
+                          <a:miter lim="800000"/>
+                          <a:headEnd/>
+                          <a:tailEnd/>
+                        </a:ln>
+                      </wps:spPr>
+                      <wps:txbx>
+                        <w:txbxContent>
+                          <w:p>
+                            <w:pPr>
+                              <w:rPr>
+                                <w:b/>
+                              </w:rPr>
+                            </w:pPr>
+                            <w:r>
+                              <w:rPr>
+                                <w:b/>
+                              </w:rPr>
+                              <w:t>Thursday</w:t>
+                            </w:r>
+                            <w:r>
+                              <w:rPr>
+                                <w:b/>
+                              </w:rPr>
+                              <w:t xml:space="preserve"> – </w:t>
+                            </w:r>
+                            <w:r>
+                              <w:rPr>
+                                <w:b/>
+                              </w:rPr>
+                              <w:t>Upper Body</w:t>
+                            </w:r>
+                          </w:p>
+                        </w:txbxContent>
+                      </wps:txbx>
+                      <wps:bodyPr rot="0" vert="horz" wrap="square" lIns="91440" tIns="45720" rIns="91440" bIns="45720" anchor="t" anchorCtr="0">
+                        <a:spAutoFit/>
+                      </wps:bodyPr>
+                    </wps:wsp>
+                  </a:graphicData>
+                </a:graphic>
+                <wp14:sizeRelH relativeFrom="margin">
+                  <wp14:pctWidth>40000</wp14:pctWidth>
+                </wp14:sizeRelH>
+                <wp14:sizeRelV relativeFrom="margin">
+                  <wp14:pctHeight>20000</wp14:pctHeight>
+                </wp14:sizeRelV>
+              </wp:anchor>
+            </w:drawing>
+          </mc:Choice>
+          <mc:Fallback>
+            <w:pict>
+              <v:shape w14:anchorId="4C68CCB7" id="_x0000_s1030" type="#_x0000_t202" style="position:absolute;left:0;text-align:left;margin-left:37.6pt;margin-top:.1pt;width:185.9pt;height:110.6pt;z-index:251663360;visibility:visible;mso-wrap-style:square;mso-width-percent:400;mso-height-percent:200;mso-wrap-distance-left:9pt;mso-wrap-distance-top:3.6pt;mso-wrap-distance-right:9pt;mso-wrap-distance-bottom:3.6pt;mso-position-horizontal:absolute;mso-position-horizontal-relative:text;mso-position-vertical:absolute;mso-position-vertical-relative:text;mso-width-percent:400;mso-height-percent:200;mso-width-relative:margin;mso-height-relative:margin;v-text-anchor:top" o:gfxdata="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" filled="f" stroked="f">
+                <v:textbox style="mso-fit-shape-to-text:t">
+                  <w:txbxContent>
+                    <w:p>
+                      <w:pPr>
+                        <w:rPr>
+                          <w:b/>
+                        </w:rPr>
+                      </w:pPr>
+                      <w:r>
+                        <w:rPr>
+                          <w:b/>
+                        </w:rPr>
+                        <w:t>Thursday</w:t>
+                      </w:r>
+                      <w:r>
+                        <w:rPr>
+                          <w:b/>
+                        </w:rPr>
+                        <w:t xml:space="preserve"> – </w:t>
+                      </w:r>
+                      <w:r>
+                        <w:rPr>
+                          <w:b/>
+                        </w:rPr>
+                        <w:t>Upper Body</w:t>
+                      </w:r>
+                    </w:p>
+                  </w:txbxContent>
+                </v:textbox>
+              </v:shape>
+            </w:pict>
+          </mc:Fallback>
+        </mc:AlternateContent>
+      </w:r>
+      <w:r>
+        <w:rPr>
+          <w:b/>
+          <w:noProof/>
+        </w:rPr>
+        <w:drawing>
+          <wp:inline distT="0" distB="0" distL="0" distR="0" wp14:anchorId="7FAC52DB" wp14:editId="405E6469">
+            <wp:extent cx="5694426" cy="4169228"/>
+            <wp:effectExtent l="0" t="0" r="1905" b="3175"/>
+            <wp:docPr id="3" name="Picture 3" descr="C:\Documents\Me\Fitness\Suppl\Routine\Monday Full Body.png"/>
+            <wp:cNvGraphicFramePr>
+              <a:graphicFrameLocks xmlns:a="http://schemas.openxmlformats.org/drawingml/2006/main" noChangeAspect="1"/>
+            </wp:cNvGraphicFramePr>
+            <a:graphic xmlns:a="http://schemas.openxmlformats.org/drawingml/2006/main">
+              <a:graphicData uri="http://schemas.openxmlformats.org/drawingml/2006/picture">
+                <pic:pic xmlns:pic="http://schemas.openxmlformats.org/drawingml/2006/picture">
+                  <pic:nvPicPr>
+                    <pic:cNvPr id="0" name="Picture 1" descr="C:\Documents\Me\Fitness\Suppl\Routine\Monday Full Body.png"/>
+                    <pic:cNvPicPr>
+                      <a:picLocks noChangeAspect="1" noChangeArrowheads="1"/>
+                    </pic:cNvPicPr>
+                  </pic:nvPicPr>
+                  <pic:blipFill>
+                    <a:blip r:embed="rId9" cstate="print">
+                      <a:extLst>
+                        <a:ext uri="{28A0092B-C50C-407E-A947-70E740481C1C}">
+                          <a14:useLocalDpi xmlns:a14="http://schemas.microsoft.com/office/drawing/2010/main" val="0"/>
+                        </a:ext>
+                      </a:extLst>
+                    </a:blip>
+                    <a:srcRect/>
+                    <a:stretch>
+                      <a:fillRect/>
+                    </a:stretch>
+                  </pic:blipFill>
+                  <pic:spPr bwMode="auto">
+                    <a:xfrm>
+                      <a:off x="0" y="0"/>
+                      <a:ext cx="5700095" cy="4173378"/>
+                    </a:xfrm>
+                    <a:prstGeom prst="rect">
+                      <a:avLst/>
+                    </a:prstGeom>
+                    <a:noFill/>
+                    <a:ln>
+                      <a:noFill/>
+                    </a:ln>
+                  </pic:spPr>
+                </pic:pic>
+              </a:graphicData>
+            </a:graphic>
+          </wp:inline>
+        </w:drawing>
+      </w:r>
+    </w:p>
+    <w:p>
+      <w:pPr>
+        <w:jc w:val="center"/>
+        <w:rPr>
+          <w:b/>
+        </w:rPr>
+      </w:pPr>
+      <w:r>
+        <w:rPr>
+          <w:b/>
+          <w:noProof/>
+        </w:rPr>
+        <w:drawing>
+          <wp:inline distT="0" distB="0" distL="0" distR="0" wp14:anchorId="6E99C357" wp14:editId="38B76423">
+            <wp:extent cx="5847427" cy="4125686"/>
+            <wp:effectExtent l="0" t="0" r="1270" b="8255"/>
+            <wp:docPr id="4" name="Picture 4" descr="C:\Documents\Me\Fitness\Suppl\Routine\Tuesday Legs.png"/>
+            <wp:cNvGraphicFramePr>
+              <a:graphicFrameLocks xmlns:a="http://schemas.openxmlformats.org/drawingml/2006/main" noChangeAspect="1"/>
+            </wp:cNvGraphicFramePr>
+            <a:graphic xmlns:a="http://schemas.openxmlformats.org/drawingml/2006/main">
+              <a:graphicData uri="http://schemas.openxmlformats.org/drawingml/2006/picture">
+                <pic:pic xmlns:pic="http://schemas.openxmlformats.org/drawingml/2006/picture">
+                  <pic:nvPicPr>
+                    <pic:cNvPr id="0" name="Picture 2" descr="C:\Documents\Me\Fitness\Suppl\Routine\Tuesday Legs.png"/>
+                    <pic:cNvPicPr>
+                      <a:picLocks noChangeAspect="1" noChangeArrowheads="1"/>
+                    </pic:cNvPicPr>
+                  </pic:nvPicPr>
+                  <pic:blipFill>
+                    <a:blip r:embed="rId10" cstate="print">
+                      <a:extLst>
+                        <a:ext uri="{28A0092B-C50C-407E-A947-70E740481C1C}">
+                          <a14:useLocalDpi xmlns:a14="http://schemas.microsoft.com/office/drawing/2010/main" val="0"/>
+                        </a:ext>
+                      </a:extLst>
+                    </a:blip>
+                    <a:srcRect/>
+                    <a:stretch>
+                      <a:fillRect/>
+                    </a:stretch>
+                  </pic:blipFill>
+                  <pic:spPr bwMode="auto">
+                    <a:xfrm>
+                      <a:off x="0" y="0"/>
+                      <a:ext cx="5857218" cy="4132594"/>
+                    </a:xfrm>
+                    <a:prstGeom prst="rect">
+                      <a:avLst/>
+                    </a:prstGeom>
+                    <a:noFill/>
+                    <a:ln>
+                      <a:noFill/>
+                    </a:ln>
+                  </pic:spPr>
+                </pic:pic>
+              </a:graphicData>
+            </a:graphic>
+          </wp:inline>
+        </w:drawing>
+      </w:r>
+    </w:p>
+    <w:p>
+      <w:pPr>
+        <w:jc w:val="center"/>
+        <w:rPr>
+          <w:b/>
+        </w:rPr>
+      </w:pPr>
+      <w:r>
+        <w:rPr>
+          <w:noProof/>
+        </w:rPr>
+        <w:lastRenderedPageBreak/>
+        <mc:AlternateContent>
+          <mc:Choice Requires="wps">
+            <w:drawing>
+              <wp:anchor distT="45720" distB="45720" distL="114300" distR="114300" simplePos="0" relativeHeight="251669504" behindDoc="0" locked="0" layoutInCell="1" allowOverlap="1" wp14:anchorId="1C634CFF" wp14:editId="7FA39D7A">
+                <wp:simplePos x="0" y="0"/>
+                <wp:positionH relativeFrom="column">
+                  <wp:posOffset>308519</wp:posOffset>
+                </wp:positionH>
+                <wp:positionV relativeFrom="paragraph">
+                  <wp:posOffset>106045</wp:posOffset>
+                </wp:positionV>
+                <wp:extent cx="2360930" cy="1404620"/>
+                <wp:effectExtent l="0" t="0" r="0" b="0"/>
+                <wp:wrapNone/>
+                <wp:docPr id="10" name="Text Box 2"/>
+                <wp:cNvGraphicFramePr>
+                  <a:graphicFrameLocks xmlns:a="http://schemas.openxmlformats.org/drawingml/2006/main"/>
+                </wp:cNvGraphicFramePr>
+                <a:graphic xmlns:a="http://schemas.openxmlformats.org/drawingml/2006/main">
+                  <a:graphicData uri="http://schemas.microsoft.com/office/word/2010/wordprocessingShape">
+                    <wps:wsp>
+                      <wps:cNvSpPr txBox="1">
+                        <a:spLocks noChangeArrowheads="1"/>
+                      </wps:cNvSpPr>
+                      <wps:spPr bwMode="auto">
+                        <a:xfrm>
+                          <a:off x="0" y="0"/>
+                          <a:ext cx="2360930" cy="1404620"/>
+                        </a:xfrm>
+                        <a:prstGeom prst="rect">
+                          <a:avLst/>
+                        </a:prstGeom>
+                        <a:noFill/>
+                        <a:ln w="9525">
+                          <a:noFill/>
+                          <a:miter lim="800000"/>
+                          <a:headEnd/>
+                          <a:tailEnd/>
+                        </a:ln>
+                      </wps:spPr>
+                      <wps:txbx>
+                        <w:txbxContent>
+                          <w:p>
+                            <w:pPr>
+                              <w:rPr>
+                                <w:b/>
+                              </w:rPr>
+                            </w:pPr>
+                            <w:r>
+                              <w:rPr>
+                                <w:b/>
+                              </w:rPr>
+                              <w:t>Saturday</w:t>
+                            </w:r>
+                            <w:r>
+                              <w:rPr>
+                                <w:b/>
+                              </w:rPr>
+                              <w:t xml:space="preserve"> – </w:t>
+                            </w:r>
+                            <w:r>
+                              <w:rPr>
+                                <w:b/>
+                              </w:rPr>
+                              <w:t>Isolation</w:t>
+                            </w:r>
+                          </w:p>
+                        </w:txbxContent>
+                      </wps:txbx>
+                      <wps:bodyPr rot="0" vert="horz" wrap="square" lIns="91440" tIns="45720" rIns="91440" bIns="45720" anchor="t" anchorCtr="0">
+                        <a:spAutoFit/>
+                      </wps:bodyPr>
+                    </wps:wsp>
+                  </a:graphicData>
+                </a:graphic>
+                <wp14:sizeRelH relativeFrom="margin">
+                  <wp14:pctWidth>40000</wp14:pctWidth>
+                </wp14:sizeRelH>
+                <wp14:sizeRelV relativeFrom="margin">
+                  <wp14:pctHeight>20000</wp14:pctHeight>
+                </wp14:sizeRelV>
+              </wp:anchor>
+            </w:drawing>
+          </mc:Choice>
+          <mc:Fallback>
+            <w:pict>
+              <v:shape w14:anchorId="1C634CFF" id="_x0000_s1031" type="#_x0000_t202" style="position:absolute;left:0;text-align:left;margin-left:24.3pt;margin-top:8.35pt;width:185.9pt;height:110.6pt;z-index:251669504;visibility:visible;mso-wrap-style:square;mso-width-percent:400;mso-height-percent:200;mso-wrap-distance-left:9pt;mso-wrap-distance-top:3.6pt;mso-wrap-distance-right:9pt;mso-wrap-distance-bottom:3.6pt;mso-position-horizontal:absolute;mso-position-horizontal-relative:text;mso-position-vertical:absolute;mso-position-vertical-relative:text;mso-width-percent:400;mso-height-percent:200;mso-width-relative:margin;mso-height-relative:margin;v-text-anchor:top" o:gfxdata="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" filled="f" stroked="f">
+                <v:textbox style="mso-fit-shape-to-text:t">
+                  <w:txbxContent>
+                    <w:p>
+                      <w:pPr>
+                        <w:rPr>
+                          <w:b/>
+                        </w:rPr>
+                      </w:pPr>
+                      <w:r>
+                        <w:rPr>
+                          <w:b/>
+                        </w:rPr>
+                        <w:t>Saturday</w:t>
+                      </w:r>
+                      <w:r>
+                        <w:rPr>
+                          <w:b/>
+                        </w:rPr>
+                        <w:t xml:space="preserve"> – </w:t>
+                      </w:r>
+                      <w:r>
+                        <w:rPr>
+                          <w:b/>
+                        </w:rPr>
+                        <w:t>Isolation</w:t>
+                      </w:r>
+                    </w:p>
+                  </w:txbxContent>
+                </v:textbox>
+              </v:shape>
+            </w:pict>
+          </mc:Fallback>
+        </mc:AlternateContent>
+      </w:r>
+      <w:r>
+        <w:rPr>
+          <w:b/>
+          <w:noProof/>
+        </w:rPr>
+        <w:drawing>
+          <wp:inline distT="0" distB="0" distL="0" distR="0" wp14:anchorId="136AAC2C" wp14:editId="7E5BBF11">
+            <wp:extent cx="5694426" cy="4169228"/>
+            <wp:effectExtent l="0" t="0" r="1905" b="3175"/>
+            <wp:docPr id="5" name="Picture 5" descr="C:\Documents\Me\Fitness\Suppl\Routine\Monday Full Body.png"/>
+            <wp:cNvGraphicFramePr>
+              <a:graphicFrameLocks xmlns:a="http://schemas.openxmlformats.org/drawingml/2006/main" noChangeAspect="1"/>
+            </wp:cNvGraphicFramePr>
+            <a:graphic xmlns:a="http://schemas.openxmlformats.org/drawingml/2006/main">
+              <a:graphicData uri="http://schemas.openxmlformats.org/drawingml/2006/picture">
+                <pic:pic xmlns:pic="http://schemas.openxmlformats.org/drawingml/2006/picture">
+                  <pic:nvPicPr>
+                    <pic:cNvPr id="0" name="Picture 1" descr="C:\Documents\Me\Fitness\Suppl\Routine\Monday Full Body.png"/>
+                    <pic:cNvPicPr>
+                      <a:picLocks noChangeAspect="1" noChangeArrowheads="1"/>
+                    </pic:cNvPicPr>
+                  </pic:nvPicPr>
+                  <pic:blipFill>
+                    <a:blip r:embed="rId9" cstate="print">
+                      <a:extLst>
+                        <a:ext uri="{28A0092B-C50C-407E-A947-70E740481C1C}">
+                          <a14:useLocalDpi xmlns:a14="http://schemas.microsoft.com/office/drawing/2010/main" val="0"/>
+                        </a:ext>
+                      </a:extLst>
+                    </a:blip>
+                    <a:srcRect/>
+                    <a:stretch>
+                      <a:fillRect/>
+                    </a:stretch>
+                  </pic:blipFill>
+                  <pic:spPr bwMode="auto">
+                    <a:xfrm>
+                      <a:off x="0" y="0"/>
+                      <a:ext cx="5700095" cy="4173378"/>
+                    </a:xfrm>
+                    <a:prstGeom prst="rect">
+                      <a:avLst/>
+                    </a:prstGeom>
+                    <a:noFill/>
+                    <a:ln>
+                      <a:noFill/>
+                    </a:ln>
+                  </pic:spPr>
+                </pic:pic>
+              </a:graphicData>
+            </a:graphic>
+          </wp:inline>
+        </w:drawing>
+      </w:r>
+    </w:p>
+    <w:p>
+      <w:pPr>
+        <w:rPr>
+          <w:b/>
+        </w:rPr>
+      </w:pPr>
+      <w:r>
+        <w:rPr>
+          <w:b/>
+        </w:rPr>
+        <w:t xml:space="preserve">Wednesday </w:t>
+      </w:r>
+      <w:r>
+        <w:rPr>
+          <w:b/>
+        </w:rPr>
+        <w:t xml:space="preserve">– </w:t>
+      </w:r>
+      <w:r>
+        <w:rPr>
+          <w:b/>
+        </w:rPr>
+        <w:t>Torso Supplement:</w:t>
+      </w:r>
+    </w:p>
+    <w:p>
+      <w:r>
+        <w:tab/>
+        <w:t>Side-Bend-Thing (12) + Decline Weighted Crunch (12)</w:t>
+      </w:r>
+    </w:p>
+    <w:p>
+      <w:r>
+        <w:tab/>
+        <w:t xml:space="preserve">15m cardio / 1 set / </w:t>
+      </w:r>
+      <w:r>
+        <w:t>15m cardio / 1 set /</w:t>
+      </w:r>
+      <w:r>
+        <w:t xml:space="preserve"> </w:t>
+      </w:r>
+      <w:r>
+        <w:t>15m cardio / 1 set /</w:t>
+      </w:r>
+      <w:r>
+        <w:t xml:space="preserve"> </w:t>
+      </w:r>
+      <w:r>
+        <w:t>15m cardio</w:t>
+      </w:r>
+    </w:p>
+    <w:p>
+      <w:pPr>
+        <w:rPr>
+          <w:b/>
+        </w:rPr>
+      </w:pPr>
+    </w:p>
+    <w:p>
+      <w:pPr>
+        <w:rPr>
+          <w:b/>
+        </w:rPr>
+      </w:pPr>
+      <w:r>
+        <w:rPr>
+          <w:b/>
+        </w:rPr>
+        <w:t>Sunday</w:t>
+      </w:r>
+      <w:r>
+        <w:rPr>
+          <w:b/>
+        </w:rPr>
+        <w:t xml:space="preserve"> – </w:t>
+      </w:r>
+      <w:r>
+        <w:rPr>
+          <w:b/>
+        </w:rPr>
+        <w:t xml:space="preserve">Shoulder </w:t>
+      </w:r>
+      <w:r>
+        <w:rPr>
+          <w:b/>
+        </w:rPr>
+        <w:t>Supplement:</w:t>
+      </w:r>
+    </w:p>
+    <w:p>
+      <w:r>
+        <w:tab/>
+      </w:r>
+      <w:r>
+        <w:t>Shrugs</w:t>
+      </w:r>
+      <w:r>
+        <w:t xml:space="preserve"> (12) + </w:t>
+      </w:r>
+      <w:r>
+        <w:t>Farmers Carry</w:t>
+      </w:r>
+      <w:r>
+        <w:t xml:space="preserve"> (12)</w:t>
+      </w:r>
+    </w:p>
+    <w:p>
+      <w:r>
+        <w:tab/>
+        <w:t>15m cardio / 1 set / 15m cardio / 1 set / 15m cardio / 1 set / 15m cardio</w:t>
+      </w:r>
+    </w:p>
+    <w:p>
+      <w:pPr>
+        <w:rPr>
+          <w:b/>
+        </w:rPr>
+      </w:pPr>
+      <w:r>
+        <w:rPr>
           <w:b/>
         </w:rPr>
         <w:br w:type="page"/>
@@ -823,16 +2028,7 @@
         <w:tab/>
       </w:r>
       <w:r>
-        <w:t xml:space="preserve"> / </w:t>
-      </w:r>
-      <w:r>
-        <w:t>Kettlebell Incline Fly</w:t>
-      </w:r>
-      <w:r>
-        <w:t xml:space="preserve"> / Machine Lat</w:t>
-      </w:r>
-      <w:r>
-        <w:t xml:space="preserve"> Raise</w:t>
+        <w:t xml:space="preserve"> / Kettlebell Incline Fly / Machine Lat Raise</w:t>
       </w:r>
       <w:r>
         <w:tab/>
@@ -1204,13 +2400,7 @@
         </w:numPr>
       </w:pPr>
       <w:r>
-        <w:t xml:space="preserve">Or cardio (45min targ) w/10min </w:t>
-      </w:r>
-      <w:r>
-        <w:t>Bosu</w:t>
-      </w:r>
-      <w:r>
-        <w:t xml:space="preserve"> session</w:t>
+        <w:t>Or cardio (45min targ) w/10min Bosu session</w:t>
       </w:r>
       <w:r>
         <w:tab/>
@@ -1242,7 +2432,7 @@
       <w:r>
         <w:t>(</w:t>
       </w:r>
-      <w:hyperlink r:id="rId8" w:history="1">
+      <w:hyperlink r:id="rId11" w:history="1">
         <w:r>
           <w:rPr>
             <w:rStyle w:val="Hyperlink"/>
@@ -1703,7 +2893,7 @@
           <w:numId w:val="47"/>
         </w:numPr>
       </w:pPr>
-      <w:hyperlink r:id="rId9" w:history="1">
+      <w:hyperlink r:id="rId12" w:history="1">
         <w:r>
           <w:rPr>
             <w:rStyle w:val="Hyperlink"/>
@@ -1714,11 +2904,9 @@
       <w:r>
         <w:t xml:space="preserve"> -  Muscle &amp; Fitness</w:t>
       </w:r>
-      <w:bookmarkStart w:id="0" w:name="_GoBack"/>
-      <w:bookmarkEnd w:id="0"/>
     </w:p>
     <w:sectPr>
-      <w:footerReference w:type="default" r:id="rId10"/>
+      <w:footerReference w:type="default" r:id="rId13"/>
       <w:type w:val="continuous"/>
       <w:pgSz w:w="12240" w:h="15840"/>
       <w:pgMar w:top="720" w:right="720" w:bottom="1003" w:left="720" w:header="720" w:footer="720" w:gutter="0"/>
@@ -1794,7 +2982,7 @@
       <w:rPr>
         <w:noProof/>
       </w:rPr>
-      <w:t>3</w:t>
+      <w:t>6</w:t>
     </w:r>
     <w:r>
       <w:fldChar w:fldCharType="end"/>
@@ -1802,19 +2990,47 @@
     <w:r>
       <w:t xml:space="preserve"> of </w:t>
     </w:r>
-    <w:fldSimple w:instr=" NUMPAGES   \* MERGEFORMAT ">
-      <w:r>
-        <w:rPr>
-          <w:noProof/>
-        </w:rPr>
-        <w:t>3</w:t>
-      </w:r>
-    </w:fldSimple>
+    <w:r>
+      <w:rPr>
+        <w:noProof/>
+      </w:rPr>
+      <w:fldChar w:fldCharType="begin"/>
+    </w:r>
+    <w:r>
+      <w:rPr>
+        <w:noProof/>
+      </w:rPr>
+      <w:instrText xml:space="preserve"> NUMPAGES   \* MERGEFORMAT </w:instrText>
+    </w:r>
+    <w:r>
+      <w:rPr>
+        <w:noProof/>
+      </w:rPr>
+      <w:fldChar w:fldCharType="separate"/>
+    </w:r>
+    <w:r>
+      <w:rPr>
+        <w:noProof/>
+      </w:rPr>
+      <w:t>6</w:t>
+    </w:r>
+    <w:r>
+      <w:rPr>
+        <w:noProof/>
+      </w:rPr>
+      <w:fldChar w:fldCharType="end"/>
+    </w:r>
     <w:r>
       <w:ptab w:relativeTo="margin" w:alignment="right" w:leader="none"/>
     </w:r>
     <w:r>
-      <w:t>(11/1/20)</w:t>
+      <w:t>(11/</w:t>
+    </w:r>
+    <w:r>
+      <w:t>7</w:t>
+    </w:r>
+    <w:r>
+      <w:t>/20)</w:t>
     </w:r>
   </w:p>
 </w:ftr>
@@ -7596,6 +8812,7 @@
   <w:rsids>
     <w:rsidRoot w:val="000832D6"/>
     <w:rsid w:val="000832D6"/>
+    <w:rsid w:val="00623132"/>
     <w:rsid w:val="006F547C"/>
   </w:rsids>
   <m:mathPr>
@@ -8313,4 +9530,16 @@
     </a:ext>
   </a:extLst>
 </a:theme>
+</file>
+
+<file path=customXml/item1.xml><?xml version="1.0" encoding="utf-8"?>
+<b:Sources xmlns:b="http://schemas.openxmlformats.org/officeDocument/2006/bibliography" xmlns="http://schemas.openxmlformats.org/officeDocument/2006/bibliography" SelectedStyle="\APASixthEditionOfficeOnline.xsl" StyleName="APA" Version="6"/>
+</file>
+
+<file path=customXml/itemProps1.xml><?xml version="1.0" encoding="utf-8"?>
+<ds:datastoreItem xmlns:ds="http://schemas.openxmlformats.org/officeDocument/2006/customXml" ds:itemID="{17A52003-1316-4656-A8C2-8BECF3070925}">
+  <ds:schemaRefs>
+    <ds:schemaRef ds:uri="http://schemas.openxmlformats.org/officeDocument/2006/bibliography"/>
+  </ds:schemaRefs>
+</ds:datastoreItem>
 </file>
</xml_diff>

<commit_message>
(+)    add branden vaughn reachout plans
</commit_message>
<xml_diff>
--- a/Suppl/Jmr Fitness Plan.docx
+++ b/Suppl/Jmr Fitness Plan.docx
@@ -40,28 +40,6 @@
           <w:u w:val="none"/>
         </w:rPr>
         <w:t xml:space="preserve"> Mukilteo</w:t>
-      </w:r>
-      <w:r>
-        <w:tab/>
-        <w:t>(</w:t>
-      </w:r>
-      <w:r>
-        <w:t>3</w:t>
-      </w:r>
-      <w:r>
-        <w:t>/</w:t>
-      </w:r>
-      <w:r>
-        <w:t>9</w:t>
-      </w:r>
-      <w:r>
-        <w:t>/</w:t>
-      </w:r>
-      <w:r>
-        <w:t>20</w:t>
-      </w:r>
-      <w:r>
-        <w:t>)</w:t>
       </w:r>
     </w:p>
     <w:p>
@@ -313,6 +291,56 @@
       <w:r>
         <w:t>Splitting the MAX with Bosu activity is very balanced, has a great feel to it</w:t>
       </w:r>
+    </w:p>
+    <w:p/>
+    <w:p>
+      <w:pPr>
+        <w:pStyle w:val="Heading1"/>
+        <w:numPr>
+          <w:ilvl w:val="0"/>
+          <w:numId w:val="44"/>
+        </w:numPr>
+      </w:pPr>
+      <w:r>
+        <w:t>Establishment</w:t>
+      </w:r>
+    </w:p>
+    <w:p>
+      <w:r>
+        <w:t>Moses has recommended integration of Branden Vaughn’s help for success. Branden is busy right now but very interested in collaboration &amp; feedback, generally; here is an idea.</w:t>
+      </w:r>
+    </w:p>
+    <w:p/>
+    <w:p>
+      <w:r>
+        <w:t>Justin is excited to share an update &amp; sync with Branden, and to give Moses a chance to meet and wants to prepare for this to be successful. Justin plans to follow the above plan for 30 days, see where it gets him and then share this with Branden.</w:t>
+      </w:r>
+    </w:p>
+    <w:p/>
+    <w:p>
+      <w:r>
+        <w:t>At the 30 day mark (4/4), Justin will reach</w:t>
+      </w:r>
+      <w:r>
+        <w:t xml:space="preserve"> </w:t>
+      </w:r>
+      <w:r>
+        <w:t>out fo</w:t>
+      </w:r>
+      <w:r>
+        <w:t>r</w:t>
+      </w:r>
+      <w:r>
+        <w:t xml:space="preserve"> a meet &amp; greet to catch up, with an introduction to Moses and see what is possible. Justin’s fitness targets &amp; plan will be reviewed, with Branden’s penchant to increase consistency and </w:t>
+      </w:r>
+      <w:r>
+        <w:t>weights</w:t>
+      </w:r>
+      <w:r>
+        <w:t xml:space="preserve"> expected.</w:t>
+      </w:r>
+    </w:p>
+    <w:p>
       <w:bookmarkStart w:id="0" w:name="_GoBack"/>
       <w:bookmarkEnd w:id="0"/>
     </w:p>
@@ -356,6 +384,9 @@
   <w:p>
     <w:pPr>
       <w:pStyle w:val="Footer"/>
+      <w:rPr>
+        <w:vertAlign w:val="subscript"/>
+      </w:rPr>
     </w:pPr>
     <w:r>
       <w:ptab w:relativeTo="margin" w:alignment="center" w:leader="none"/>
@@ -418,23 +449,22 @@
       <w:ptab w:relativeTo="margin" w:alignment="right" w:leader="none"/>
     </w:r>
     <w:r>
-      <w:t>(1</w:t>
+      <w:t>(</w:t>
     </w:r>
     <w:r>
-      <w:t>2</w:t>
+      <w:t>3/9/21</w:t>
+    </w:r>
+    <w:proofErr w:type="gramStart"/>
+    <w:r>
+      <w:t>)</w:t>
     </w:r>
     <w:r>
-      <w:t>/</w:t>
+      <w:rPr>
+        <w:vertAlign w:val="subscript"/>
+      </w:rPr>
+      <w:t>r2</w:t>
     </w:r>
-    <w:r>
-      <w:t>2</w:t>
-    </w:r>
-    <w:r>
-      <w:t>3</w:t>
-    </w:r>
-    <w:r>
-      <w:t>/20)</w:t>
-    </w:r>
+    <w:proofErr w:type="gramEnd"/>
   </w:p>
 </w:ftr>
 </file>
@@ -6511,7 +6541,7 @@
 </file>
 
 <file path=customXml/itemProps1.xml><?xml version="1.0" encoding="utf-8"?>
-<ds:datastoreItem xmlns:ds="http://schemas.openxmlformats.org/officeDocument/2006/customXml" ds:itemID="{31EBAD82-E77E-40B5-BF8B-9BD17B434B2A}">
+<ds:datastoreItem xmlns:ds="http://schemas.openxmlformats.org/officeDocument/2006/customXml" ds:itemID="{A35346AF-CCDD-4187-84EC-98DC1AED307E}">
   <ds:schemaRefs>
     <ds:schemaRef ds:uri="http://schemas.openxmlformats.org/officeDocument/2006/bibliography"/>
   </ds:schemaRefs>

</xml_diff>